<commit_message>
Se agregaron comentarios para resaltar cosas que hacen faltan
</commit_message>
<xml_diff>
--- a/extras/docs/InformeFinal_2017.docx
+++ b/extras/docs/InformeFinal_2017.docx
@@ -5291,9 +5291,18 @@
       <w:pPr>
         <w:pStyle w:val="Ttulo"/>
       </w:pPr>
+      <w:commentRangeStart w:id="1"/>
       <w:r>
         <w:lastRenderedPageBreak/>
         <w:t>LISTA DE FIGURAS</w:t>
+      </w:r>
+      <w:commentRangeEnd w:id="1"/>
+      <w:r>
+        <w:rPr>
+          <w:rStyle w:val="Refdecomentario"/>
+          <w:b w:val="0"/>
+        </w:rPr>
+        <w:commentReference w:id="1"/>
       </w:r>
     </w:p>
     <w:p>
@@ -5318,6 +5327,7 @@
         </w:rPr>
       </w:pPr>
     </w:p>
+    <w:customXmlDelRangeStart w:id="2" w:author="elkin" w:date="2017-11-02T22:57:00Z"/>
     <w:sdt>
       <w:sdtPr>
         <w:rPr>
@@ -5331,6 +5341,7 @@
         </w:docPartObj>
       </w:sdtPr>
       <w:sdtContent>
+        <w:customXmlDelRangeEnd w:id="2"/>
         <w:p>
           <w:pPr>
             <w:tabs>
@@ -5341,34 +5352,43 @@
               <w:szCs w:val="24"/>
             </w:rPr>
           </w:pPr>
-          <w:r>
-            <w:rPr>
-              <w:sz w:val="24"/>
-              <w:szCs w:val="24"/>
-            </w:rPr>
-            <w:fldChar w:fldCharType="begin"/>
-          </w:r>
-          <w:r>
-            <w:rPr>
-              <w:sz w:val="24"/>
-              <w:szCs w:val="24"/>
-            </w:rPr>
-            <w:instrText xml:space="preserve"> TOC \h \u \z </w:instrText>
-          </w:r>
-          <w:r>
-            <w:rPr>
-              <w:sz w:val="24"/>
-              <w:szCs w:val="24"/>
-            </w:rPr>
-            <w:fldChar w:fldCharType="separate"/>
-          </w:r>
-          <w:hyperlink w:anchor="_z337ya">
-            <w:r>
-              <w:rPr>
-                <w:sz w:val="24"/>
-                <w:szCs w:val="24"/>
-              </w:rPr>
-              <w:t>Figura 1. Tipos de Investigación</w:t>
+          <w:del w:id="3" w:author="elkin" w:date="2017-11-02T22:57:00Z">
+            <w:r>
+              <w:rPr>
+                <w:sz w:val="24"/>
+                <w:szCs w:val="24"/>
+              </w:rPr>
+              <w:fldChar w:fldCharType="begin"/>
+            </w:r>
+            <w:r>
+              <w:rPr>
+                <w:sz w:val="24"/>
+                <w:szCs w:val="24"/>
+              </w:rPr>
+              <w:delInstrText xml:space="preserve"> TOC \h \u \z </w:delInstrText>
+            </w:r>
+            <w:r>
+              <w:rPr>
+                <w:sz w:val="24"/>
+                <w:szCs w:val="24"/>
+              </w:rPr>
+              <w:fldChar w:fldCharType="separate"/>
+            </w:r>
+            <w:r>
+              <w:fldChar w:fldCharType="begin"/>
+            </w:r>
+            <w:r>
+              <w:delInstrText xml:space="preserve"> HYPERLINK \l "_z337ya" \h </w:delInstrText>
+            </w:r>
+            <w:r>
+              <w:fldChar w:fldCharType="separate"/>
+            </w:r>
+            <w:r>
+              <w:rPr>
+                <w:sz w:val="24"/>
+                <w:szCs w:val="24"/>
+              </w:rPr>
+              <w:delText>Figura 1. Tipos de Investigación</w:delText>
             </w:r>
             <w:r>
               <w:rPr>
@@ -5376,19 +5396,28 @@
                 <w:szCs w:val="24"/>
               </w:rPr>
               <w:tab/>
-              <w:t>19</w:t>
-            </w:r>
-          </w:hyperlink>
-          <w:r>
-            <w:rPr>
-              <w:sz w:val="24"/>
-              <w:szCs w:val="24"/>
-            </w:rPr>
-            <w:fldChar w:fldCharType="end"/>
-          </w:r>
+              <w:delText>19</w:delText>
+            </w:r>
+            <w:r>
+              <w:rPr>
+                <w:sz w:val="24"/>
+                <w:szCs w:val="24"/>
+              </w:rPr>
+              <w:fldChar w:fldCharType="end"/>
+            </w:r>
+            <w:r>
+              <w:rPr>
+                <w:sz w:val="24"/>
+                <w:szCs w:val="24"/>
+              </w:rPr>
+              <w:fldChar w:fldCharType="end"/>
+            </w:r>
+          </w:del>
         </w:p>
+        <w:customXmlDelRangeStart w:id="4" w:author="elkin" w:date="2017-11-02T22:57:00Z"/>
       </w:sdtContent>
     </w:sdt>
+    <w:customXmlDelRangeEnd w:id="4"/>
     <w:p>
       <w:pPr>
         <w:tabs>
@@ -5460,9 +5489,18 @@
       <w:pPr>
         <w:pStyle w:val="Ttulo"/>
       </w:pPr>
+      <w:commentRangeStart w:id="5"/>
       <w:r>
         <w:lastRenderedPageBreak/>
         <w:t>LISTA DE TABLAS</w:t>
+      </w:r>
+      <w:commentRangeEnd w:id="5"/>
+      <w:r>
+        <w:rPr>
+          <w:rStyle w:val="Refdecomentario"/>
+          <w:b w:val="0"/>
+        </w:rPr>
+        <w:commentReference w:id="5"/>
       </w:r>
     </w:p>
     <w:p>
@@ -5664,12 +5702,12 @@
         <w:pStyle w:val="Ttulo1"/>
         <w:ind w:firstLine="0"/>
       </w:pPr>
-      <w:bookmarkStart w:id="1" w:name="_Toc487057260"/>
+      <w:bookmarkStart w:id="6" w:name="_Toc487057260"/>
       <w:r>
         <w:lastRenderedPageBreak/>
         <w:t>RESUMEN EJECUTIVO</w:t>
       </w:r>
-      <w:bookmarkEnd w:id="1"/>
+      <w:bookmarkEnd w:id="6"/>
     </w:p>
     <w:p>
       <w:pPr>
@@ -5764,11 +5802,11 @@
         <w:pStyle w:val="Ttulo1"/>
         <w:ind w:firstLine="0"/>
       </w:pPr>
-      <w:bookmarkStart w:id="2" w:name="_Toc487057261"/>
+      <w:bookmarkStart w:id="7" w:name="_Toc487057261"/>
       <w:r>
         <w:t>INTRODUCCIÓN</w:t>
       </w:r>
-      <w:bookmarkEnd w:id="2"/>
+      <w:bookmarkEnd w:id="7"/>
     </w:p>
     <w:p>
       <w:pPr>
@@ -5945,12 +5983,12 @@
           <w:b w:val="0"/>
         </w:rPr>
       </w:pPr>
-      <w:bookmarkStart w:id="3" w:name="_Toc487057262"/>
+      <w:bookmarkStart w:id="8" w:name="_Toc487057262"/>
       <w:r>
         <w:lastRenderedPageBreak/>
         <w:t>DESCRIPCIÓN DEL TRABAJO DE INVESTIGACIÓN</w:t>
       </w:r>
-      <w:bookmarkEnd w:id="3"/>
+      <w:bookmarkEnd w:id="8"/>
     </w:p>
     <w:p>
       <w:pPr>
@@ -5972,11 +6010,11 @@
           <w:b w:val="0"/>
         </w:rPr>
       </w:pPr>
-      <w:bookmarkStart w:id="4" w:name="_Toc487057263"/>
+      <w:bookmarkStart w:id="9" w:name="_Toc487057263"/>
       <w:r>
         <w:t>PLANTEAMIENTO DEL PROBLEMA</w:t>
       </w:r>
-      <w:bookmarkEnd w:id="4"/>
+      <w:bookmarkEnd w:id="9"/>
     </w:p>
     <w:p>
       <w:pPr>
@@ -6003,48 +6041,7 @@
           <w:sz w:val="24"/>
           <w:szCs w:val="24"/>
         </w:rPr>
-        <w:t xml:space="preserve">En las Unidades Tecnológicas de Santander la elaboración del plan de trabajo de los docentes implica un gasto prolongado de tiempo por parte del docente, esto sin tener en cuenta que aunque usa una herramienta ofimática como Microsoft Excel. Se consultó a algunos docentes acerca del diligenciamiento del formato RDC-54 y en resumen se deduce que el proceso es confuso y tedioso, sobretodo en docentes que no están familiarizados con estas herramientas, parte de lo que dijeron es que cuando el documento no está bien diligenciado, deben corregir muchas veces, y que suele ser preferible </w:t>
-      </w:r>
-      <w:commentRangeStart w:id="5"/>
-      <w:commentRangeStart w:id="6"/>
-      <w:commentRangeStart w:id="7"/>
-      <w:r>
-        <w:rPr>
-          <w:sz w:val="24"/>
-          <w:szCs w:val="24"/>
-        </w:rPr>
-        <w:t>hacerlo desde el principio</w:t>
-      </w:r>
-      <w:commentRangeEnd w:id="5"/>
-      <w:r>
-        <w:rPr>
-          <w:sz w:val="24"/>
-          <w:szCs w:val="24"/>
-        </w:rPr>
-        <w:commentReference w:id="5"/>
-      </w:r>
-      <w:commentRangeEnd w:id="6"/>
-      <w:r>
-        <w:rPr>
-          <w:sz w:val="24"/>
-          <w:szCs w:val="24"/>
-        </w:rPr>
-        <w:commentReference w:id="6"/>
-      </w:r>
-      <w:commentRangeEnd w:id="7"/>
-      <w:r>
-        <w:rPr>
-          <w:sz w:val="24"/>
-          <w:szCs w:val="24"/>
-        </w:rPr>
-        <w:commentReference w:id="7"/>
-      </w:r>
-      <w:r>
-        <w:rPr>
-          <w:sz w:val="24"/>
-          <w:szCs w:val="24"/>
-        </w:rPr>
-        <w:t>, esto para el docente se vuelve frustrante y pierde tiempo en esta actividad, además, hay docentes que desconocen que el formato contiene funciones agregadas para mantener un mínimo control y dar un poco de ayuda durante el completado, pero que si accidentalmente se borran o modifican las funciones de las celdas, el formato se daña, desde ese instante el docente debe estar muy pendiente de cada dato que ingresa y al final aumenta la probabilidad de caer en errores.</w:t>
+        <w:t>En las Unidades Tecnológicas de Santander la elaboración del plan de trabajo de los docentes implica un gasto prolongado de tiempo por parte del docente, esto sin tener en cuenta que aunque usa una herramienta ofimática como Microsoft Excel. Se consultó a algunos docentes acerca del diligenciamiento del formato RDC-54 y en resumen se deduce que el proceso es confuso y tedioso, sobretodo en docentes que no están familiarizados con estas herramientas, parte de lo que dijeron es que cuando el documento no está bien diligenciado, deben corregir muchas veces, y que suele ser preferible hacerlo desde el principio, esto para el docente se vuelve frustrante y pierde tiempo en esta actividad, además, hay docentes que desconocen que el formato contiene funciones agregadas para mantener un mínimo control y dar un poco de ayuda durante el completado, pero que si accidentalmente se borran o modifican las funciones de las celdas, el formato se daña, desde ese instante el docente debe estar muy pendiente de cada dato que ingresa y al final aumenta la probabilidad de caer en errores.</w:t>
       </w:r>
     </w:p>
     <w:p>
@@ -6144,12 +6141,12 @@
           <w:b w:val="0"/>
         </w:rPr>
       </w:pPr>
-      <w:bookmarkStart w:id="8" w:name="_Toc487057264"/>
+      <w:bookmarkStart w:id="10" w:name="_Toc487057264"/>
       <w:r>
         <w:lastRenderedPageBreak/>
         <w:t>JUSTIFICACIÓN</w:t>
       </w:r>
-      <w:bookmarkEnd w:id="8"/>
+      <w:bookmarkEnd w:id="10"/>
     </w:p>
     <w:p>
       <w:pPr>
@@ -6334,11 +6331,11 @@
           <w:b w:val="0"/>
         </w:rPr>
       </w:pPr>
-      <w:bookmarkStart w:id="9" w:name="_Toc487057265"/>
+      <w:bookmarkStart w:id="11" w:name="_Toc487057265"/>
       <w:r>
         <w:t>OBJETIVOS</w:t>
       </w:r>
-      <w:bookmarkEnd w:id="9"/>
+      <w:bookmarkEnd w:id="11"/>
     </w:p>
     <w:p>
       <w:pPr>
@@ -6360,11 +6357,11 @@
           <w:b w:val="0"/>
         </w:rPr>
       </w:pPr>
-      <w:bookmarkStart w:id="10" w:name="_Toc487057266"/>
+      <w:bookmarkStart w:id="12" w:name="_Toc487057266"/>
       <w:r>
         <w:t>OBJETIVO GENERAL</w:t>
       </w:r>
-      <w:bookmarkEnd w:id="10"/>
+      <w:bookmarkEnd w:id="12"/>
     </w:p>
     <w:p>
       <w:pPr>
@@ -6440,11 +6437,11 @@
           <w:b w:val="0"/>
         </w:rPr>
       </w:pPr>
-      <w:bookmarkStart w:id="11" w:name="_Toc487057267"/>
+      <w:bookmarkStart w:id="13" w:name="_Toc487057267"/>
       <w:r>
         <w:t>OBJETIVOS ESPECÍFICOS</w:t>
       </w:r>
-      <w:bookmarkEnd w:id="11"/>
+      <w:bookmarkEnd w:id="13"/>
     </w:p>
     <w:p>
       <w:pPr>
@@ -6565,12 +6562,12 @@
         <w:ind w:hanging="576"/>
         <w:jc w:val="center"/>
       </w:pPr>
-      <w:bookmarkStart w:id="12" w:name="_Toc487057268"/>
+      <w:bookmarkStart w:id="14" w:name="_Toc487057268"/>
       <w:r>
         <w:lastRenderedPageBreak/>
         <w:t>ESTADO DEL ARTE / ANTECEDENTES</w:t>
       </w:r>
-      <w:bookmarkEnd w:id="12"/>
+      <w:bookmarkEnd w:id="14"/>
     </w:p>
     <w:p/>
     <w:p>
@@ -8204,12 +8201,12 @@
         </w:numPr>
         <w:ind w:hanging="432"/>
       </w:pPr>
-      <w:bookmarkStart w:id="13" w:name="_Toc487057269"/>
+      <w:bookmarkStart w:id="15" w:name="_Toc487057269"/>
       <w:r>
         <w:lastRenderedPageBreak/>
         <w:t>MARCOS REFERENCIALES</w:t>
       </w:r>
-      <w:bookmarkEnd w:id="13"/>
+      <w:bookmarkEnd w:id="15"/>
     </w:p>
     <w:p/>
     <w:p>
@@ -8220,11 +8217,11 @@
         <w:contextualSpacing w:val="0"/>
         <w:jc w:val="both"/>
       </w:pPr>
-      <w:bookmarkStart w:id="14" w:name="_Toc487057270"/>
+      <w:bookmarkStart w:id="16" w:name="_Toc487057270"/>
       <w:r>
         <w:t>2.1. MARCO TEÓRICO</w:t>
       </w:r>
-      <w:bookmarkEnd w:id="14"/>
+      <w:bookmarkEnd w:id="16"/>
     </w:p>
     <w:p>
       <w:pPr>
@@ -8435,57 +8432,7 @@
           <w:sz w:val="24"/>
           <w:szCs w:val="24"/>
         </w:rPr>
-        <w:t>La realización del software planteado aportaría los s</w:t>
-      </w:r>
-      <w:commentRangeStart w:id="15"/>
-      <w:commentRangeStart w:id="16"/>
-      <w:commentRangeStart w:id="17"/>
-      <w:commentRangeStart w:id="18"/>
-      <w:r>
-        <w:rPr>
-          <w:sz w:val="24"/>
-          <w:szCs w:val="24"/>
-        </w:rPr>
-        <w:t>iguientes beneficios</w:t>
-      </w:r>
-      <w:commentRangeEnd w:id="15"/>
-      <w:r>
-        <w:rPr>
-          <w:sz w:val="24"/>
-          <w:szCs w:val="24"/>
-        </w:rPr>
-        <w:commentReference w:id="15"/>
-      </w:r>
-      <w:commentRangeEnd w:id="16"/>
-      <w:r>
-        <w:rPr>
-          <w:sz w:val="24"/>
-          <w:szCs w:val="24"/>
-        </w:rPr>
-        <w:commentReference w:id="16"/>
-      </w:r>
-      <w:commentRangeEnd w:id="17"/>
-      <w:r>
-        <w:rPr>
-          <w:sz w:val="24"/>
-          <w:szCs w:val="24"/>
-        </w:rPr>
-        <w:commentReference w:id="17"/>
-      </w:r>
-      <w:commentRangeEnd w:id="18"/>
-      <w:r>
-        <w:rPr>
-          <w:sz w:val="24"/>
-          <w:szCs w:val="24"/>
-        </w:rPr>
-        <w:commentReference w:id="18"/>
-      </w:r>
-      <w:r>
-        <w:rPr>
-          <w:sz w:val="24"/>
-          <w:szCs w:val="24"/>
-        </w:rPr>
-        <w:t>:</w:t>
+        <w:t>La realización del software planteado aportaría los siguientes beneficios:</w:t>
       </w:r>
     </w:p>
     <w:p>
@@ -8642,8 +8589,8 @@
           <w:szCs w:val="24"/>
         </w:rPr>
       </w:pPr>
-      <w:bookmarkStart w:id="19" w:name="_beik651inivt" w:colFirst="0" w:colLast="0"/>
-      <w:bookmarkEnd w:id="19"/>
+      <w:bookmarkStart w:id="17" w:name="_beik651inivt" w:colFirst="0" w:colLast="0"/>
+      <w:bookmarkEnd w:id="17"/>
       <w:r>
         <w:rPr>
           <w:b/>
@@ -9065,39 +9012,7 @@
           <w:szCs w:val="24"/>
         </w:rPr>
         <w:br/>
-        <w:t>"La Ley 1341 del 30 de julio de 2009 es una de las muestras más claras del esfuerzo del gobierno C</w:t>
-      </w:r>
-      <w:commentRangeStart w:id="20"/>
-      <w:commentRangeStart w:id="21"/>
-      <w:r>
-        <w:rPr>
-          <w:sz w:val="24"/>
-          <w:szCs w:val="24"/>
-        </w:rPr>
-        <w:t>olombiano</w:t>
-      </w:r>
-      <w:commentRangeEnd w:id="20"/>
-      <w:r>
-        <w:rPr>
-          <w:sz w:val="24"/>
-          <w:szCs w:val="24"/>
-        </w:rPr>
-        <w:commentReference w:id="20"/>
-      </w:r>
-      <w:commentRangeEnd w:id="21"/>
-      <w:r>
-        <w:rPr>
-          <w:sz w:val="24"/>
-          <w:szCs w:val="24"/>
-        </w:rPr>
-        <w:commentReference w:id="21"/>
-      </w:r>
-      <w:r>
-        <w:rPr>
-          <w:sz w:val="24"/>
-          <w:szCs w:val="24"/>
-        </w:rPr>
-        <w:t xml:space="preserve"> por brindarle al país un marco normativo para el desarrollo del sector de Tecnologías de Información y Comunicaciones. Esta Ley promueve el acceso y uso de las TIC a través de su masificación, garantiza la libre competencia, el uso eficiente de la infraestructura y el espectro, y en especial, fortalece la protección de los derechos de los usuarios."</w:t>
+        <w:t>"La Ley 1341 del 30 de julio de 2009 es una de las muestras más claras del esfuerzo del gobierno Colombiano por brindarle al país un marco normativo para el desarrollo del sector de Tecnologías de Información y Comunicaciones. Esta Ley promueve el acceso y uso de las TIC a través de su masificación, garantiza la libre competencia, el uso eficiente de la infraestructura y el espectro, y en especial, fortalece la protección de los derechos de los usuarios."</w:t>
       </w:r>
     </w:p>
     <w:p>
@@ -9127,8 +9042,8 @@
           <w:szCs w:val="24"/>
         </w:rPr>
       </w:pPr>
-      <w:bookmarkStart w:id="22" w:name="_p0ej55wqpsea" w:colFirst="0" w:colLast="0"/>
-      <w:bookmarkEnd w:id="22"/>
+      <w:bookmarkStart w:id="18" w:name="_p0ej55wqpsea" w:colFirst="0" w:colLast="0"/>
+      <w:bookmarkEnd w:id="18"/>
       <w:r>
         <w:rPr>
           <w:b/>
@@ -9355,12 +9270,12 @@
           <w:b w:val="0"/>
         </w:rPr>
       </w:pPr>
-      <w:bookmarkStart w:id="23" w:name="_Toc487057273"/>
+      <w:bookmarkStart w:id="19" w:name="_Toc487057273"/>
       <w:r>
         <w:lastRenderedPageBreak/>
         <w:t>DESARROLLO DEL TRABAJO DE GRADO</w:t>
       </w:r>
-      <w:bookmarkEnd w:id="23"/>
+      <w:bookmarkEnd w:id="19"/>
     </w:p>
     <w:p>
       <w:pPr>
@@ -9450,11 +9365,11 @@
         <w:spacing w:before="360" w:after="120" w:line="360" w:lineRule="auto"/>
         <w:ind w:left="0" w:firstLine="0"/>
       </w:pPr>
-      <w:bookmarkStart w:id="24" w:name="_Toc487057274"/>
+      <w:bookmarkStart w:id="20" w:name="_Toc487057274"/>
       <w:r>
         <w:t>3.1. ANALISIS</w:t>
       </w:r>
-      <w:bookmarkEnd w:id="24"/>
+      <w:bookmarkEnd w:id="20"/>
     </w:p>
     <w:p>
       <w:pPr>
@@ -9464,11 +9379,11 @@
         <w:contextualSpacing w:val="0"/>
         <w:jc w:val="both"/>
       </w:pPr>
-      <w:bookmarkStart w:id="25" w:name="_Toc487057275"/>
+      <w:bookmarkStart w:id="21" w:name="_Toc487057275"/>
       <w:r>
         <w:t>3.1.1 Identificación del proceso:</w:t>
       </w:r>
-      <w:bookmarkEnd w:id="25"/>
+      <w:bookmarkEnd w:id="21"/>
     </w:p>
     <w:p>
       <w:pPr>
@@ -9542,12 +9457,12 @@
         <w:contextualSpacing w:val="0"/>
         <w:jc w:val="both"/>
       </w:pPr>
-      <w:bookmarkStart w:id="26" w:name="_Toc487057276"/>
+      <w:bookmarkStart w:id="22" w:name="_Toc487057276"/>
       <w:r>
         <w:lastRenderedPageBreak/>
         <w:t>3.1.2 Establecimiento de procesos primarios</w:t>
       </w:r>
-      <w:bookmarkEnd w:id="26"/>
+      <w:bookmarkEnd w:id="22"/>
     </w:p>
     <w:p>
       <w:pPr>
@@ -9853,11 +9768,11 @@
         <w:contextualSpacing w:val="0"/>
         <w:jc w:val="both"/>
       </w:pPr>
-      <w:bookmarkStart w:id="27" w:name="_Toc487057277"/>
+      <w:bookmarkStart w:id="23" w:name="_Toc487057277"/>
       <w:r>
         <w:t>3.1.3 Definición requisitos del cliente</w:t>
       </w:r>
-      <w:bookmarkEnd w:id="27"/>
+      <w:bookmarkEnd w:id="23"/>
     </w:p>
     <w:p>
       <w:pPr>
@@ -10033,7 +9948,32 @@
           <w:sz w:val="24"/>
           <w:szCs w:val="24"/>
         </w:rPr>
-        <w:t>Auditor: Listar los docentes.</w:t>
+        <w:t>Auditor: Listar los docentes</w:t>
+      </w:r>
+      <w:ins w:id="24" w:author="elkin" w:date="2017-11-02T22:59:00Z">
+        <w:r>
+          <w:rPr>
+            <w:sz w:val="24"/>
+            <w:szCs w:val="24"/>
+          </w:rPr>
+          <w:t xml:space="preserve"> y revisar </w:t>
+        </w:r>
+      </w:ins>
+      <w:ins w:id="25" w:author="elkin" w:date="2017-11-02T23:00:00Z">
+        <w:r>
+          <w:rPr>
+            <w:sz w:val="24"/>
+            <w:szCs w:val="24"/>
+          </w:rPr>
+          <w:t>si ha habido algún avance en el diligenciamiento del formato</w:t>
+        </w:r>
+      </w:ins>
+      <w:r>
+        <w:rPr>
+          <w:sz w:val="24"/>
+          <w:szCs w:val="24"/>
+        </w:rPr>
+        <w:t>.</w:t>
       </w:r>
     </w:p>
     <w:p>
@@ -10044,11 +9984,11 @@
         <w:contextualSpacing w:val="0"/>
         <w:jc w:val="both"/>
       </w:pPr>
-      <w:bookmarkStart w:id="28" w:name="_Toc487057278"/>
+      <w:bookmarkStart w:id="26" w:name="_Toc487057278"/>
       <w:r>
         <w:t>3.1.4 Propuesta de solución al problema</w:t>
       </w:r>
-      <w:bookmarkEnd w:id="28"/>
+      <w:bookmarkEnd w:id="26"/>
     </w:p>
     <w:p>
       <w:pPr>
@@ -10083,13 +10023,13 @@
         <w:keepLines/>
         <w:contextualSpacing w:val="0"/>
       </w:pPr>
-      <w:bookmarkStart w:id="29" w:name="_4zm892hijeoh" w:colFirst="0" w:colLast="0"/>
-      <w:bookmarkStart w:id="30" w:name="_Toc487057279"/>
-      <w:bookmarkEnd w:id="29"/>
+      <w:bookmarkStart w:id="27" w:name="_4zm892hijeoh" w:colFirst="0" w:colLast="0"/>
+      <w:bookmarkStart w:id="28" w:name="_Toc487057279"/>
+      <w:bookmarkEnd w:id="27"/>
       <w:r>
         <w:t>3.1.5 Selección de tecnología</w:t>
       </w:r>
-      <w:bookmarkEnd w:id="30"/>
+      <w:bookmarkEnd w:id="28"/>
       <w:r>
         <w:t xml:space="preserve"> </w:t>
       </w:r>
@@ -10101,11 +10041,11 @@
         <w:ind w:left="0"/>
         <w:contextualSpacing w:val="0"/>
       </w:pPr>
-      <w:bookmarkStart w:id="31" w:name="_Toc487057280"/>
+      <w:bookmarkStart w:id="29" w:name="_Toc487057280"/>
       <w:r>
         <w:t>3.1.5.1 Lenguaje</w:t>
       </w:r>
-      <w:bookmarkEnd w:id="31"/>
+      <w:bookmarkEnd w:id="29"/>
     </w:p>
     <w:p>
       <w:pPr>
@@ -10182,11 +10122,11 @@
         <w:ind w:left="0"/>
         <w:contextualSpacing w:val="0"/>
       </w:pPr>
-      <w:bookmarkStart w:id="32" w:name="_Toc487057281"/>
+      <w:bookmarkStart w:id="30" w:name="_Toc487057281"/>
       <w:r>
         <w:t>3.1.5.2 Base de Datos</w:t>
       </w:r>
-      <w:bookmarkEnd w:id="32"/>
+      <w:bookmarkEnd w:id="30"/>
     </w:p>
     <w:p>
       <w:pPr>
@@ -10217,7 +10157,15 @@
           <w:sz w:val="24"/>
           <w:szCs w:val="24"/>
         </w:rPr>
-        <w:t xml:space="preserve"> que es un sistema gestor de bases de datos distribuido bajo licencia BSD. </w:t>
+        <w:t xml:space="preserve"> que es un sistema gestor de bases de datos distribuido bajo </w:t>
+      </w:r>
+      <w:r>
+        <w:rPr>
+          <w:sz w:val="24"/>
+          <w:szCs w:val="24"/>
+        </w:rPr>
+        <w:lastRenderedPageBreak/>
+        <w:t xml:space="preserve">licencia BSD. </w:t>
       </w:r>
       <w:proofErr w:type="spellStart"/>
       <w:r>
@@ -10244,7 +10192,6 @@
           <w:szCs w:val="24"/>
           <w:highlight w:val="white"/>
         </w:rPr>
-        <w:lastRenderedPageBreak/>
         <w:t>Multiversión</w:t>
       </w:r>
       <w:proofErr w:type="spellEnd"/>
@@ -10273,11 +10220,11 @@
         <w:ind w:left="0"/>
         <w:contextualSpacing w:val="0"/>
       </w:pPr>
-      <w:bookmarkStart w:id="33" w:name="_Toc487057282"/>
+      <w:bookmarkStart w:id="31" w:name="_Toc487057282"/>
       <w:r>
         <w:t>3.1.5.3 Servidor</w:t>
       </w:r>
-      <w:bookmarkEnd w:id="33"/>
+      <w:bookmarkEnd w:id="31"/>
     </w:p>
     <w:p>
       <w:pPr>
@@ -10383,11 +10330,11 @@
         <w:ind w:left="0"/>
         <w:contextualSpacing w:val="0"/>
       </w:pPr>
-      <w:bookmarkStart w:id="34" w:name="_Toc487057283"/>
+      <w:bookmarkStart w:id="32" w:name="_Toc487057283"/>
       <w:r>
         <w:t>3.1.5.4 Framework</w:t>
       </w:r>
-      <w:bookmarkEnd w:id="34"/>
+      <w:bookmarkEnd w:id="32"/>
     </w:p>
     <w:p>
       <w:pPr>
@@ -10481,12 +10428,12 @@
       <w:pPr>
         <w:pStyle w:val="Ttulo2"/>
       </w:pPr>
-      <w:bookmarkStart w:id="35" w:name="_Toc487057284"/>
+      <w:bookmarkStart w:id="33" w:name="_Toc487057284"/>
       <w:r>
         <w:lastRenderedPageBreak/>
         <w:t>3.2 DISEÑO Y ARQUITECTURA</w:t>
       </w:r>
-      <w:bookmarkEnd w:id="35"/>
+      <w:bookmarkEnd w:id="33"/>
     </w:p>
     <w:p>
       <w:pPr>
@@ -10497,11 +10444,11 @@
         <w:contextualSpacing w:val="0"/>
         <w:jc w:val="both"/>
       </w:pPr>
-      <w:bookmarkStart w:id="36" w:name="_Toc487057285"/>
+      <w:bookmarkStart w:id="34" w:name="_Toc487057285"/>
       <w:r>
         <w:t>3.2.1. Casos de Uso</w:t>
       </w:r>
-      <w:bookmarkEnd w:id="36"/>
+      <w:bookmarkEnd w:id="34"/>
     </w:p>
     <w:p>
       <w:pPr>
@@ -10551,14 +10498,14 @@
         <w:ind w:left="0"/>
         <w:contextualSpacing w:val="0"/>
       </w:pPr>
-      <w:bookmarkStart w:id="37" w:name="_Toc487057286"/>
+      <w:bookmarkStart w:id="35" w:name="_Toc487057286"/>
       <w:r>
         <w:t xml:space="preserve">3.2.1.1 Caso de Inicio de </w:t>
       </w:r>
       <w:r>
         <w:t>Sesión</w:t>
       </w:r>
-      <w:bookmarkEnd w:id="37"/>
+      <w:bookmarkEnd w:id="35"/>
     </w:p>
     <w:p>
       <w:pPr>
@@ -10649,8 +10596,8 @@
           <w:szCs w:val="24"/>
         </w:rPr>
       </w:pPr>
-      <w:bookmarkStart w:id="38" w:name="_x4uhe79jmijw" w:colFirst="0" w:colLast="0"/>
-      <w:bookmarkEnd w:id="38"/>
+      <w:bookmarkStart w:id="36" w:name="_x4uhe79jmijw" w:colFirst="0" w:colLast="0"/>
+      <w:bookmarkEnd w:id="36"/>
       <w:r>
         <w:rPr>
           <w:sz w:val="24"/>
@@ -10668,8 +10615,8 @@
           <w:szCs w:val="24"/>
         </w:rPr>
       </w:pPr>
-      <w:bookmarkStart w:id="39" w:name="_3whwml4" w:colFirst="0" w:colLast="0"/>
-      <w:bookmarkEnd w:id="39"/>
+      <w:bookmarkStart w:id="37" w:name="_3whwml4" w:colFirst="0" w:colLast="0"/>
+      <w:bookmarkEnd w:id="37"/>
       <w:r>
         <w:rPr>
           <w:sz w:val="24"/>
@@ -11337,7 +11284,7 @@
         <w:contextualSpacing w:val="0"/>
         <w:jc w:val="left"/>
       </w:pPr>
-      <w:bookmarkStart w:id="40" w:name="_Toc487057287"/>
+      <w:bookmarkStart w:id="38" w:name="_Toc487057287"/>
       <w:r>
         <w:t xml:space="preserve">3.2.1.2 Caso de </w:t>
       </w:r>
@@ -11353,7 +11300,7 @@
       <w:r>
         <w:t>docentes</w:t>
       </w:r>
-      <w:bookmarkEnd w:id="40"/>
+      <w:bookmarkEnd w:id="38"/>
     </w:p>
     <w:p>
       <w:pPr>
@@ -13539,11 +13486,11 @@
           <w:b w:val="0"/>
         </w:rPr>
       </w:pPr>
-      <w:bookmarkStart w:id="41" w:name="_Toc487057289"/>
+      <w:bookmarkStart w:id="39" w:name="_Toc487057289"/>
       <w:r>
         <w:t>3.2.1.4 Caso de Uso Semanas</w:t>
       </w:r>
-      <w:bookmarkEnd w:id="41"/>
+      <w:bookmarkEnd w:id="39"/>
     </w:p>
     <w:p>
       <w:pPr>
@@ -15563,8 +15510,8 @@
           <w:szCs w:val="24"/>
         </w:rPr>
       </w:pPr>
-      <w:bookmarkStart w:id="42" w:name="_9bbh2n1lrl2s" w:colFirst="0" w:colLast="0"/>
-      <w:bookmarkEnd w:id="42"/>
+      <w:bookmarkStart w:id="40" w:name="_9bbh2n1lrl2s" w:colFirst="0" w:colLast="0"/>
+      <w:bookmarkEnd w:id="40"/>
     </w:p>
     <w:p>
       <w:pPr>
@@ -15573,11 +15520,11 @@
         <w:contextualSpacing w:val="0"/>
         <w:jc w:val="left"/>
       </w:pPr>
-      <w:bookmarkStart w:id="43" w:name="_Toc487057290"/>
+      <w:bookmarkStart w:id="41" w:name="_Toc487057290"/>
       <w:r>
         <w:t>3.2.1.5 Caso de Uso Asignación</w:t>
       </w:r>
-      <w:bookmarkEnd w:id="43"/>
+      <w:bookmarkEnd w:id="41"/>
     </w:p>
     <w:p>
       <w:pPr>
@@ -15588,8 +15535,8 @@
           <w:szCs w:val="24"/>
         </w:rPr>
       </w:pPr>
-      <w:bookmarkStart w:id="44" w:name="_2p2csry" w:colFirst="0" w:colLast="0"/>
-      <w:bookmarkEnd w:id="44"/>
+      <w:bookmarkStart w:id="42" w:name="_2p2csry" w:colFirst="0" w:colLast="0"/>
+      <w:bookmarkEnd w:id="42"/>
       <w:r>
         <w:rPr>
           <w:sz w:val="24"/>
@@ -16372,8 +16319,8 @@
           <w:szCs w:val="24"/>
         </w:rPr>
       </w:pPr>
-      <w:bookmarkStart w:id="45" w:name="_c02fhoo8qnkl" w:colFirst="0" w:colLast="0"/>
-      <w:bookmarkEnd w:id="45"/>
+      <w:bookmarkStart w:id="43" w:name="_c02fhoo8qnkl" w:colFirst="0" w:colLast="0"/>
+      <w:bookmarkEnd w:id="43"/>
     </w:p>
     <w:p>
       <w:pPr>
@@ -16382,11 +16329,11 @@
         <w:contextualSpacing w:val="0"/>
         <w:jc w:val="left"/>
       </w:pPr>
-      <w:bookmarkStart w:id="46" w:name="_Toc487057291"/>
+      <w:bookmarkStart w:id="44" w:name="_Toc487057291"/>
       <w:r>
         <w:t>3.2.1.6 Caso de Uso Actividades</w:t>
       </w:r>
-      <w:bookmarkEnd w:id="46"/>
+      <w:bookmarkEnd w:id="44"/>
     </w:p>
     <w:p>
       <w:pPr>
@@ -16398,8 +16345,8 @@
           <w:szCs w:val="24"/>
         </w:rPr>
       </w:pPr>
-      <w:bookmarkStart w:id="47" w:name="_41mghml" w:colFirst="0" w:colLast="0"/>
-      <w:bookmarkEnd w:id="47"/>
+      <w:bookmarkStart w:id="45" w:name="_41mghml" w:colFirst="0" w:colLast="0"/>
+      <w:bookmarkEnd w:id="45"/>
     </w:p>
     <w:p>
       <w:pPr>
@@ -16411,8 +16358,8 @@
           <w:szCs w:val="24"/>
         </w:rPr>
       </w:pPr>
-      <w:bookmarkStart w:id="48" w:name="_vx1227" w:colFirst="0" w:colLast="0"/>
-      <w:bookmarkEnd w:id="48"/>
+      <w:bookmarkStart w:id="46" w:name="_vx1227" w:colFirst="0" w:colLast="0"/>
+      <w:bookmarkEnd w:id="46"/>
       <w:r>
         <w:rPr>
           <w:sz w:val="24"/>
@@ -18251,11 +18198,11 @@
         <w:contextualSpacing w:val="0"/>
         <w:jc w:val="left"/>
       </w:pPr>
-      <w:bookmarkStart w:id="49" w:name="_Toc487057292"/>
+      <w:bookmarkStart w:id="47" w:name="_Toc487057292"/>
       <w:r>
         <w:t>3.2.1.7 Casos de Uso Productos</w:t>
       </w:r>
-      <w:bookmarkEnd w:id="49"/>
+      <w:bookmarkEnd w:id="47"/>
     </w:p>
     <w:p>
       <w:pPr>
@@ -18266,8 +18213,8 @@
           <w:szCs w:val="24"/>
         </w:rPr>
       </w:pPr>
-      <w:bookmarkStart w:id="50" w:name="_4f1mdlm" w:colFirst="0" w:colLast="0"/>
-      <w:bookmarkEnd w:id="50"/>
+      <w:bookmarkStart w:id="48" w:name="_4f1mdlm" w:colFirst="0" w:colLast="0"/>
+      <w:bookmarkEnd w:id="48"/>
       <w:r>
         <w:rPr>
           <w:sz w:val="24"/>
@@ -20144,11 +20091,11 @@
         <w:contextualSpacing w:val="0"/>
         <w:jc w:val="left"/>
       </w:pPr>
-      <w:bookmarkStart w:id="51" w:name="_Toc487057293"/>
+      <w:bookmarkStart w:id="49" w:name="_Toc487057293"/>
       <w:r>
         <w:t>3.2.1.8 Caso de Uso Clases</w:t>
       </w:r>
-      <w:bookmarkEnd w:id="51"/>
+      <w:bookmarkEnd w:id="49"/>
     </w:p>
     <w:p>
       <w:pPr>
@@ -20160,8 +20107,8 @@
           <w:szCs w:val="24"/>
         </w:rPr>
       </w:pPr>
-      <w:bookmarkStart w:id="52" w:name="_3tbugp1" w:colFirst="0" w:colLast="0"/>
-      <w:bookmarkEnd w:id="52"/>
+      <w:bookmarkStart w:id="50" w:name="_3tbugp1" w:colFirst="0" w:colLast="0"/>
+      <w:bookmarkEnd w:id="50"/>
       <w:r>
         <w:rPr>
           <w:sz w:val="24"/>
@@ -35536,8 +35483,8 @@
           <w:szCs w:val="24"/>
         </w:rPr>
       </w:pPr>
-      <w:bookmarkStart w:id="53" w:name="_28h4qwu" w:colFirst="0" w:colLast="0"/>
-      <w:bookmarkEnd w:id="53"/>
+      <w:bookmarkStart w:id="51" w:name="_28h4qwu" w:colFirst="0" w:colLast="0"/>
+      <w:bookmarkEnd w:id="51"/>
       <w:r>
         <w:rPr>
           <w:b/>
@@ -35556,8 +35503,8 @@
           <w:szCs w:val="24"/>
         </w:rPr>
       </w:pPr>
-      <w:bookmarkStart w:id="54" w:name="_nmf14n" w:colFirst="0" w:colLast="0"/>
-      <w:bookmarkEnd w:id="54"/>
+      <w:bookmarkStart w:id="52" w:name="_nmf14n" w:colFirst="0" w:colLast="0"/>
+      <w:bookmarkEnd w:id="52"/>
       <w:r>
         <w:rPr>
           <w:sz w:val="24"/>
@@ -35657,8 +35604,8 @@
           <w:szCs w:val="24"/>
         </w:rPr>
       </w:pPr>
-      <w:bookmarkStart w:id="55" w:name="_37m2jsg" w:colFirst="0" w:colLast="0"/>
-      <w:bookmarkEnd w:id="55"/>
+      <w:bookmarkStart w:id="53" w:name="_37m2jsg" w:colFirst="0" w:colLast="0"/>
+      <w:bookmarkEnd w:id="53"/>
       <w:r>
         <w:rPr>
           <w:sz w:val="24"/>
@@ -36907,7 +36854,7 @@
         <w:contextualSpacing w:val="0"/>
         <w:jc w:val="both"/>
       </w:pPr>
-      <w:bookmarkStart w:id="56" w:name="_Toc487057294"/>
+      <w:bookmarkStart w:id="54" w:name="_Toc487057294"/>
       <w:r>
         <w:t>3.2.</w:t>
       </w:r>
@@ -36917,7 +36864,7 @@
       <w:r>
         <w:t>. Modelo BPMN</w:t>
       </w:r>
-      <w:bookmarkEnd w:id="56"/>
+      <w:bookmarkEnd w:id="54"/>
     </w:p>
     <w:p>
       <w:pPr>
@@ -37052,7 +36999,32 @@
           <w:sz w:val="24"/>
           <w:szCs w:val="24"/>
         </w:rPr>
-        <w:t xml:space="preserve">A partir de la gráfica podemos ver que no existe un flujo complicado, el proceso es corto a simple vista, analizando los elementos que componen el formato RDC-54 notamos que requiere relacionar cada entidad estrictamente. Por lo tanto, aunque se usa herramientas ofimáticas como lo es Microsoft Office Excel, el documento puede ser alterado fácilmente, cuando esto pasa, el poco control que existía, se pierde, y ya que no todos los docentes conocen el programa a profundidad </w:t>
+        <w:t>A partir de la gráfica podemos ver que no existe un flujo complicado, el proceso es corto a simple vista</w:t>
+      </w:r>
+      <w:ins w:id="55" w:author="elkin" w:date="2017-11-02T23:02:00Z">
+        <w:r>
+          <w:rPr>
+            <w:sz w:val="24"/>
+            <w:szCs w:val="24"/>
+          </w:rPr>
+          <w:t>. A</w:t>
+        </w:r>
+      </w:ins>
+      <w:del w:id="56" w:author="elkin" w:date="2017-11-02T23:02:00Z">
+        <w:r>
+          <w:rPr>
+            <w:sz w:val="24"/>
+            <w:szCs w:val="24"/>
+          </w:rPr>
+          <w:delText>, a</w:delText>
+        </w:r>
+      </w:del>
+      <w:r>
+        <w:rPr>
+          <w:sz w:val="24"/>
+          <w:szCs w:val="24"/>
+        </w:rPr>
+        <w:t xml:space="preserve">nalizando los elementos que componen el formato RDC-54 notamos que requiere relacionar cada entidad estrictamente. Por lo tanto, aunque se usa herramientas ofimáticas como lo es Microsoft Office Excel, el documento puede ser alterado fácilmente, cuando esto pasa, el poco control que existía, se pierde, y ya que no todos los docentes conocen el programa a profundidad </w:t>
       </w:r>
       <w:r>
         <w:rPr>
@@ -37083,6 +37055,7 @@
         <w:jc w:val="both"/>
       </w:pPr>
       <w:bookmarkStart w:id="57" w:name="_Toc487057295"/>
+      <w:commentRangeStart w:id="58"/>
       <w:r>
         <w:t>3.2.3</w:t>
       </w:r>
@@ -37090,6 +37063,14 @@
         <w:t>. Modelo Entidad Relación</w:t>
       </w:r>
       <w:bookmarkEnd w:id="57"/>
+      <w:commentRangeEnd w:id="58"/>
+      <w:r>
+        <w:rPr>
+          <w:rStyle w:val="Refdecomentario"/>
+          <w:b w:val="0"/>
+        </w:rPr>
+        <w:commentReference w:id="58"/>
+      </w:r>
     </w:p>
     <w:p>
       <w:pPr>
@@ -37190,7 +37171,8 @@
         <w:contextualSpacing w:val="0"/>
         <w:jc w:val="both"/>
       </w:pPr>
-      <w:bookmarkStart w:id="58" w:name="_Toc487057296"/>
+      <w:bookmarkStart w:id="59" w:name="_Toc487057296"/>
+      <w:commentRangeStart w:id="60"/>
       <w:r>
         <w:t>3.2.</w:t>
       </w:r>
@@ -37200,7 +37182,15 @@
       <w:r>
         <w:t>. Diagrama de Clases</w:t>
       </w:r>
-      <w:bookmarkEnd w:id="58"/>
+      <w:bookmarkEnd w:id="59"/>
+      <w:commentRangeEnd w:id="60"/>
+      <w:r>
+        <w:rPr>
+          <w:rStyle w:val="Refdecomentario"/>
+          <w:b w:val="0"/>
+        </w:rPr>
+        <w:commentReference w:id="60"/>
+      </w:r>
     </w:p>
     <w:p>
       <w:pPr>
@@ -37312,7 +37302,7 @@
         <w:contextualSpacing w:val="0"/>
         <w:jc w:val="both"/>
       </w:pPr>
-      <w:bookmarkStart w:id="59" w:name="_Toc487057297"/>
+      <w:bookmarkStart w:id="61" w:name="_Toc487057297"/>
       <w:r>
         <w:t>3.2.</w:t>
       </w:r>
@@ -37322,7 +37312,7 @@
       <w:r>
         <w:t>. Diagrama de Secuencias</w:t>
       </w:r>
-      <w:bookmarkEnd w:id="59"/>
+      <w:bookmarkEnd w:id="61"/>
     </w:p>
     <w:p>
       <w:pPr>
@@ -37723,29 +37713,22 @@
     <w:p>
       <w:pPr>
         <w:rPr>
+          <w:del w:id="62" w:author="elkin" w:date="2017-11-02T23:06:00Z"/>
           <w:b/>
           <w:sz w:val="24"/>
           <w:szCs w:val="24"/>
         </w:rPr>
       </w:pPr>
-      <w:proofErr w:type="gramStart"/>
-      <w:r>
-        <w:rPr>
-          <w:b/>
-          <w:sz w:val="24"/>
-          <w:szCs w:val="24"/>
-        </w:rPr>
-        <w:t>nombrar</w:t>
-      </w:r>
-      <w:proofErr w:type="gramEnd"/>
-      <w:r>
-        <w:rPr>
-          <w:b/>
-          <w:sz w:val="24"/>
-          <w:szCs w:val="24"/>
-        </w:rPr>
-        <w:t>, referenciar y agregar el mapa de servicios que se realizó</w:t>
-      </w:r>
+      <w:del w:id="63" w:author="elkin" w:date="2017-11-02T23:06:00Z">
+        <w:r>
+          <w:rPr>
+            <w:b/>
+            <w:sz w:val="24"/>
+            <w:szCs w:val="24"/>
+          </w:rPr>
+          <w:delText>nombrar, referenciar y agregar el mapa de servicios que se realizó</w:delText>
+        </w:r>
+      </w:del>
     </w:p>
     <w:p>
       <w:pPr>
@@ -37830,11 +37813,11 @@
       <w:pPr>
         <w:pStyle w:val="Ttulo2"/>
       </w:pPr>
-      <w:bookmarkStart w:id="60" w:name="_Toc435465227"/>
+      <w:bookmarkStart w:id="64" w:name="_Toc435465227"/>
       <w:r>
         <w:t>3.3 Fase de desarrollo</w:t>
       </w:r>
-      <w:bookmarkEnd w:id="60"/>
+      <w:bookmarkEnd w:id="64"/>
     </w:p>
     <w:p>
       <w:r>
@@ -37906,25 +37889,32 @@
       <w:pPr>
         <w:pStyle w:val="Ttulo3"/>
       </w:pPr>
-      <w:bookmarkStart w:id="61" w:name="_Toc435465228"/>
+      <w:bookmarkStart w:id="65" w:name="_Toc435465228"/>
       <w:r>
         <w:t>Modulo</w:t>
       </w:r>
-      <w:bookmarkEnd w:id="61"/>
+      <w:bookmarkEnd w:id="65"/>
       <w:r>
         <w:t xml:space="preserve"> Coordinador</w:t>
       </w:r>
     </w:p>
     <w:p>
+      <w:pPr>
+        <w:rPr>
+          <w:ins w:id="66" w:author="elkin" w:date="2017-11-02T23:06:00Z"/>
+        </w:rPr>
+      </w:pPr>
       <w:r>
         <w:t>En esta vista el usuario ingresas sus datos de usuario y clave, si los datos ingresados son correctos, en el caso del coordinador se muestra la siguiente vista:</w:t>
       </w:r>
     </w:p>
+    <w:p/>
     <w:p>
       <w:r>
         <w:rPr>
           <w:noProof/>
         </w:rPr>
+        <w:lastRenderedPageBreak/>
         <w:drawing>
           <wp:inline distT="0" distB="0" distL="0" distR="0" wp14:anchorId="74AE5497" wp14:editId="5EF01984">
             <wp:extent cx="5612130" cy="1621790"/>
@@ -37963,11 +37953,23 @@
       </w:r>
     </w:p>
     <w:p>
-      <w:r>
-        <w:lastRenderedPageBreak/>
+      <w:pPr>
+        <w:rPr>
+          <w:ins w:id="67" w:author="elkin" w:date="2017-11-02T23:07:00Z"/>
+        </w:rPr>
+      </w:pPr>
+    </w:p>
+    <w:p>
+      <w:pPr>
+        <w:rPr>
+          <w:ins w:id="68" w:author="elkin" w:date="2017-11-02T23:07:00Z"/>
+        </w:rPr>
+      </w:pPr>
+      <w:r>
         <w:t>En ella se encuentras las opciones Docentes, Semanas y Asignación las cuales permiten al coordinador crear, editar, borrar y listar la información almacenada en la base de datos.</w:t>
       </w:r>
     </w:p>
+    <w:p/>
     <w:p/>
     <w:p>
       <w:r>
@@ -38015,13 +38017,21 @@
     <w:p>
       <w:pPr>
         <w:rPr>
+          <w:ins w:id="69" w:author="elkin" w:date="2017-11-02T23:07:00Z"/>
           <w:lang w:eastAsia="ar-SA"/>
         </w:rPr>
       </w:pPr>
-      <w:r>
+    </w:p>
+    <w:p>
+      <w:pPr>
         <w:rPr>
           <w:lang w:eastAsia="ar-SA"/>
         </w:rPr>
+      </w:pPr>
+      <w:r>
+        <w:rPr>
+          <w:lang w:eastAsia="ar-SA"/>
+        </w:rPr>
         <w:t xml:space="preserve">Si </w:t>
       </w:r>
       <w:r>
@@ -38047,6 +38057,7 @@
         <w:rPr>
           <w:noProof/>
         </w:rPr>
+        <w:lastRenderedPageBreak/>
         <w:drawing>
           <wp:inline distT="0" distB="0" distL="0" distR="0" wp14:anchorId="7F8CD78E" wp14:editId="59365A52">
             <wp:extent cx="5612130" cy="3281680"/>
@@ -38128,7 +38139,6 @@
         <w:rPr>
           <w:lang w:eastAsia="ar-SA"/>
         </w:rPr>
-        <w:lastRenderedPageBreak/>
         <w:t>La opción Semanas funciona de igual manera que docente, muestra una lista de  las Semanas del semestre que están registrados y cada registro tiene la posibilidad de editar y borrar, de igual manera ahí un botón para agregar una nueva Semana a la lista.</w:t>
       </w:r>
     </w:p>
@@ -38233,7 +38243,14 @@
         <w:rPr>
           <w:lang w:eastAsia="ar-SA"/>
         </w:rPr>
-        <w:t>y al darle el botón se calcula por cada docente el porcentaje ingresado para la coordinación, cada celda de la tabla se puede modificar como el coordinador lo desee, la única restricción son la suma de las horas por docente y por actividad, no deben pasar el tope indicado a cada una.</w:t>
+        <w:t xml:space="preserve">y al darle el botón se calcula por cada docente el porcentaje ingresado para la coordinación, cada celda de la tabla se puede modificar como el coordinador lo desee, la </w:t>
+      </w:r>
+      <w:r>
+        <w:rPr>
+          <w:lang w:eastAsia="ar-SA"/>
+        </w:rPr>
+        <w:lastRenderedPageBreak/>
+        <w:t>única restricción son la suma de las horas por docente y por actividad, no deben pasar el tope indicado a cada una.</w:t>
       </w:r>
     </w:p>
     <w:p>
@@ -38297,35 +38314,59 @@
         </w:rPr>
       </w:pPr>
     </w:p>
-    <w:p/>
+    <w:p>
+      <w:pPr>
+        <w:rPr>
+          <w:del w:id="70" w:author="elkin" w:date="2017-11-02T23:07:00Z"/>
+        </w:rPr>
+      </w:pPr>
+    </w:p>
     <w:p>
       <w:pPr>
         <w:jc w:val="right"/>
+        <w:rPr>
+          <w:del w:id="71" w:author="elkin" w:date="2017-11-02T23:07:00Z"/>
+        </w:rPr>
       </w:pPr>
     </w:p>
     <w:p>
       <w:pPr>
         <w:jc w:val="right"/>
+        <w:rPr>
+          <w:del w:id="72" w:author="elkin" w:date="2017-11-02T23:07:00Z"/>
+        </w:rPr>
       </w:pPr>
     </w:p>
     <w:p>
       <w:pPr>
         <w:jc w:val="right"/>
+        <w:rPr>
+          <w:del w:id="73" w:author="elkin" w:date="2017-11-02T23:07:00Z"/>
+        </w:rPr>
       </w:pPr>
     </w:p>
     <w:p>
       <w:pPr>
         <w:jc w:val="right"/>
+        <w:rPr>
+          <w:del w:id="74" w:author="elkin" w:date="2017-11-02T23:07:00Z"/>
+        </w:rPr>
       </w:pPr>
     </w:p>
     <w:p>
       <w:pPr>
         <w:jc w:val="right"/>
+        <w:rPr>
+          <w:del w:id="75" w:author="elkin" w:date="2017-11-02T23:07:00Z"/>
+        </w:rPr>
       </w:pPr>
     </w:p>
     <w:p>
       <w:pPr>
         <w:jc w:val="right"/>
+        <w:rPr>
+          <w:del w:id="76" w:author="elkin" w:date="2017-11-02T23:07:00Z"/>
+        </w:rPr>
       </w:pPr>
     </w:p>
     <w:p>
@@ -38335,14 +38376,14 @@
           <w:lang w:eastAsia="ar-SA"/>
         </w:rPr>
       </w:pPr>
-      <w:bookmarkStart w:id="62" w:name="_Toc435465230"/>
+      <w:bookmarkStart w:id="77" w:name="_Toc435465230"/>
       <w:r>
         <w:rPr>
           <w:lang w:eastAsia="ar-SA"/>
         </w:rPr>
         <w:t>Modulo Docentes</w:t>
       </w:r>
-      <w:bookmarkEnd w:id="62"/>
+      <w:bookmarkEnd w:id="77"/>
     </w:p>
     <w:p>
       <w:pPr>
@@ -38423,13 +38464,10 @@
       <w:pPr>
         <w:spacing w:line="276" w:lineRule="auto"/>
         <w:jc w:val="left"/>
-      </w:pPr>
-      <w:r>
-        <w:t>En la opción de ac</w:t>
-      </w:r>
-      <w:r>
-        <w:t>tividades se encuentra algo similar  a esto:</w:t>
-      </w:r>
+        <w:rPr>
+          <w:ins w:id="78" w:author="elkin" w:date="2017-11-02T23:08:00Z"/>
+        </w:rPr>
+      </w:pPr>
     </w:p>
     <w:p>
       <w:pPr>
@@ -38437,9 +38475,22 @@
         <w:jc w:val="left"/>
       </w:pPr>
       <w:r>
+        <w:t>En la opción de ac</w:t>
+      </w:r>
+      <w:r>
+        <w:t>tividades se encuentra algo similar  a esto:</w:t>
+      </w:r>
+    </w:p>
+    <w:p>
+      <w:pPr>
+        <w:spacing w:line="276" w:lineRule="auto"/>
+        <w:jc w:val="left"/>
+      </w:pPr>
+      <w:r>
         <w:rPr>
           <w:noProof/>
         </w:rPr>
+        <w:lastRenderedPageBreak/>
         <w:drawing>
           <wp:inline distT="0" distB="0" distL="0" distR="0" wp14:anchorId="4591C67C" wp14:editId="04784E47">
             <wp:extent cx="5612130" cy="1505585"/>
@@ -38527,30 +38578,6 @@
         <w:spacing w:line="276" w:lineRule="auto"/>
         <w:jc w:val="left"/>
       </w:pPr>
-    </w:p>
-    <w:p>
-      <w:pPr>
-        <w:spacing w:line="276" w:lineRule="auto"/>
-        <w:jc w:val="left"/>
-      </w:pPr>
-    </w:p>
-    <w:p>
-      <w:pPr>
-        <w:spacing w:line="276" w:lineRule="auto"/>
-        <w:jc w:val="left"/>
-      </w:pPr>
-    </w:p>
-    <w:p>
-      <w:pPr>
-        <w:spacing w:line="276" w:lineRule="auto"/>
-        <w:jc w:val="left"/>
-      </w:pPr>
-    </w:p>
-    <w:p>
-      <w:pPr>
-        <w:spacing w:line="276" w:lineRule="auto"/>
-        <w:jc w:val="left"/>
-      </w:pPr>
       <w:r>
         <w:rPr>
           <w:noProof/>
@@ -38598,10 +38625,24 @@
           <w:lang w:eastAsia="ar-SA"/>
         </w:rPr>
       </w:pPr>
-      <w:r>
+    </w:p>
+    <w:p>
+      <w:pPr>
         <w:rPr>
           <w:lang w:eastAsia="ar-SA"/>
         </w:rPr>
+      </w:pPr>
+    </w:p>
+    <w:p>
+      <w:pPr>
+        <w:rPr>
+          <w:lang w:eastAsia="ar-SA"/>
+        </w:rPr>
+      </w:pPr>
+      <w:r>
+        <w:rPr>
+          <w:lang w:eastAsia="ar-SA"/>
+        </w:rPr>
         <w:t>En la sección de  Horario se encontrara una variación con respecto a las anteriores, esta contiene un horario de lunes a sábado  con horas que permite registrar las clases  que realiza el docente.</w:t>
       </w:r>
     </w:p>
@@ -38611,10 +38652,25 @@
           <w:lang w:eastAsia="ar-SA"/>
         </w:rPr>
       </w:pPr>
+    </w:p>
+    <w:p>
+      <w:pPr>
+        <w:rPr>
+          <w:lang w:eastAsia="ar-SA"/>
+        </w:rPr>
+      </w:pPr>
+    </w:p>
+    <w:p>
+      <w:pPr>
+        <w:rPr>
+          <w:lang w:eastAsia="ar-SA"/>
+        </w:rPr>
+      </w:pPr>
       <w:r>
         <w:rPr>
           <w:noProof/>
         </w:rPr>
+        <w:lastRenderedPageBreak/>
         <w:drawing>
           <wp:inline distT="0" distB="0" distL="0" distR="0" wp14:anchorId="0F349179" wp14:editId="6EBD972F">
             <wp:extent cx="5612130" cy="2250440"/>
@@ -38658,12 +38714,25 @@
           <w:lang w:eastAsia="ar-SA"/>
         </w:rPr>
       </w:pPr>
-      <w:bookmarkStart w:id="63" w:name="_GoBack"/>
-      <w:bookmarkEnd w:id="63"/>
-      <w:r>
+    </w:p>
+    <w:p>
+      <w:pPr>
         <w:rPr>
           <w:lang w:eastAsia="ar-SA"/>
         </w:rPr>
+      </w:pPr>
+    </w:p>
+    <w:p>
+      <w:pPr>
+        <w:rPr>
+          <w:lang w:eastAsia="ar-SA"/>
+        </w:rPr>
+      </w:pPr>
+      <w:commentRangeStart w:id="79"/>
+      <w:r>
+        <w:rPr>
+          <w:lang w:eastAsia="ar-SA"/>
+        </w:rPr>
         <w:t xml:space="preserve">Cuanto  se  hace clic </w:t>
       </w:r>
       <w:r>
@@ -38678,6 +38747,13 @@
         </w:rPr>
         <w:t xml:space="preserve"> aparecerá la siguiente ventana:</w:t>
       </w:r>
+      <w:commentRangeEnd w:id="79"/>
+      <w:r>
+        <w:rPr>
+          <w:rStyle w:val="Refdecomentario"/>
+        </w:rPr>
+        <w:commentReference w:id="79"/>
+      </w:r>
     </w:p>
     <w:p>
       <w:pPr>
@@ -38689,7 +38765,6 @@
         <w:rPr>
           <w:noProof/>
         </w:rPr>
-        <w:lastRenderedPageBreak/>
         <w:drawing>
           <wp:inline distT="0" distB="0" distL="0" distR="0" wp14:anchorId="04689047" wp14:editId="3A739630">
             <wp:extent cx="4772025" cy="3600450"/>
@@ -38760,10 +38835,12 @@
           <w:lang w:eastAsia="ar-SA"/>
         </w:rPr>
       </w:pPr>
+      <w:commentRangeStart w:id="80"/>
       <w:r>
         <w:rPr>
           <w:lang w:eastAsia="ar-SA"/>
         </w:rPr>
+        <w:lastRenderedPageBreak/>
         <w:t>En la opción perfil se encuentran los datos relacionados con la información del docente, esta se divide en dos secciones, una es la información personal del docente</w:t>
       </w:r>
       <w:r>
@@ -38772,6 +38849,13 @@
         </w:rPr>
         <w:t>.</w:t>
       </w:r>
+      <w:commentRangeEnd w:id="80"/>
+      <w:r>
+        <w:rPr>
+          <w:rStyle w:val="Refdecomentario"/>
+        </w:rPr>
+        <w:commentReference w:id="80"/>
+      </w:r>
     </w:p>
     <w:p>
       <w:pPr>
@@ -38779,11 +38863,17 @@
           <w:lang w:eastAsia="ar-SA"/>
         </w:rPr>
       </w:pPr>
+    </w:p>
+    <w:p>
+      <w:pPr>
+        <w:rPr>
+          <w:lang w:eastAsia="ar-SA"/>
+        </w:rPr>
+      </w:pPr>
       <w:r>
         <w:rPr>
           <w:noProof/>
         </w:rPr>
-        <w:lastRenderedPageBreak/>
         <w:drawing>
           <wp:inline distT="0" distB="0" distL="0" distR="0" wp14:anchorId="7F557139" wp14:editId="0BE583FB">
             <wp:extent cx="5612130" cy="2695575"/>
@@ -38833,56 +38923,48 @@
         </w:rPr>
         <w:t xml:space="preserve">La otra parte es la información </w:t>
       </w:r>
-      <w:proofErr w:type="spellStart"/>
       <w:r>
         <w:rPr>
           <w:lang w:eastAsia="ar-SA"/>
         </w:rPr>
-        <w:t>academica</w:t>
-      </w:r>
-      <w:proofErr w:type="spellEnd"/>
+        <w:t>académica</w:t>
+      </w:r>
       <w:r>
         <w:rPr>
           <w:lang w:eastAsia="ar-SA"/>
         </w:rPr>
         <w:t xml:space="preserve">, la experiencia, la producción </w:t>
       </w:r>
-      <w:proofErr w:type="spellStart"/>
       <w:r>
         <w:rPr>
           <w:lang w:eastAsia="ar-SA"/>
         </w:rPr>
-        <w:t>intelecual</w:t>
-      </w:r>
-      <w:proofErr w:type="spellEnd"/>
+        <w:t>intelectual</w:t>
+      </w:r>
       <w:r>
         <w:rPr>
           <w:lang w:eastAsia="ar-SA"/>
         </w:rPr>
         <w:t xml:space="preserve"> e investigativa, la socialización de la investigación y la participación en eventos </w:t>
       </w:r>
-      <w:proofErr w:type="spellStart"/>
       <w:r>
         <w:rPr>
           <w:lang w:eastAsia="ar-SA"/>
         </w:rPr>
-        <w:t>culutrales</w:t>
-      </w:r>
-      <w:proofErr w:type="spellEnd"/>
+        <w:t>culturales</w:t>
+      </w:r>
       <w:r>
         <w:rPr>
           <w:lang w:eastAsia="ar-SA"/>
         </w:rPr>
         <w:t xml:space="preserve"> o deportivos. Cada opción es despegable y en cada una de ellas se </w:t>
       </w:r>
-      <w:proofErr w:type="spellStart"/>
       <w:r>
         <w:rPr>
           <w:lang w:eastAsia="ar-SA"/>
         </w:rPr>
-        <w:t>ecuentra</w:t>
-      </w:r>
-      <w:proofErr w:type="spellEnd"/>
+        <w:t>encuentra</w:t>
+      </w:r>
       <w:r>
         <w:rPr>
           <w:lang w:eastAsia="ar-SA"/>
@@ -38970,6 +39052,12 @@
         </w:rPr>
         <w:t xml:space="preserve">Para finalizar el menú se encuentra la opción de reportes donde se podrá exportar en </w:t>
       </w:r>
+      <w:r>
+        <w:rPr>
+          <w:lang w:eastAsia="ar-SA"/>
+        </w:rPr>
+        <w:t xml:space="preserve">formato </w:t>
+      </w:r>
       <w:proofErr w:type="spellStart"/>
       <w:r>
         <w:rPr>
@@ -39004,14 +39092,12 @@
         </w:rPr>
         <w:t xml:space="preserve">Por </w:t>
       </w:r>
-      <w:proofErr w:type="spellStart"/>
       <w:r>
         <w:rPr>
           <w:lang w:eastAsia="ar-SA"/>
         </w:rPr>
-        <w:t>ultimo</w:t>
-      </w:r>
-      <w:proofErr w:type="spellEnd"/>
+        <w:t>último</w:t>
+      </w:r>
       <w:r>
         <w:rPr>
           <w:lang w:eastAsia="ar-SA"/>
@@ -39032,18 +39118,30 @@
         </w:rPr>
         <w:t xml:space="preserve"> aparte izquierda de la aplicación</w:t>
       </w:r>
-    </w:p>
-    <w:p>
-      <w:pPr>
+      <w:r>
         <w:rPr>
           <w:lang w:eastAsia="ar-SA"/>
         </w:rPr>
+        <w:t>.</w:t>
+      </w:r>
+    </w:p>
+    <w:p>
+      <w:pPr>
+        <w:rPr>
+          <w:lang w:eastAsia="ar-SA"/>
+        </w:rPr>
+      </w:pPr>
+    </w:p>
+    <w:p>
+      <w:pPr>
+        <w:rPr>
+          <w:lang w:eastAsia="ar-SA"/>
+        </w:rPr>
       </w:pPr>
       <w:r>
         <w:rPr>
           <w:noProof/>
         </w:rPr>
-        <w:lastRenderedPageBreak/>
         <w:drawing>
           <wp:inline distT="0" distB="0" distL="0" distR="0" wp14:anchorId="125D4F1C" wp14:editId="20B09B0C">
             <wp:extent cx="5612130" cy="375285"/>
@@ -39094,11 +39192,19 @@
           <w:lang w:eastAsia="ar-SA"/>
         </w:rPr>
       </w:pPr>
+      <w:commentRangeStart w:id="81"/>
       <w:r>
         <w:rPr>
           <w:lang w:eastAsia="ar-SA"/>
         </w:rPr>
         <w:t>FALTA CREAR EL PERFIL DEL AUDITOR</w:t>
+      </w:r>
+      <w:commentRangeEnd w:id="81"/>
+      <w:r>
+        <w:rPr>
+          <w:rStyle w:val="Refdecomentario"/>
+        </w:rPr>
+        <w:commentReference w:id="81"/>
       </w:r>
     </w:p>
     <w:p>
@@ -39155,12 +39261,12 @@
           <w:b w:val="0"/>
         </w:rPr>
       </w:pPr>
-      <w:bookmarkStart w:id="64" w:name="_Toc487057298"/>
+      <w:bookmarkStart w:id="83" w:name="_Toc487057298"/>
       <w:r>
         <w:lastRenderedPageBreak/>
         <w:t>RESULTADOS</w:t>
       </w:r>
-      <w:bookmarkEnd w:id="64"/>
+      <w:bookmarkEnd w:id="83"/>
     </w:p>
     <w:p>
       <w:pPr>
@@ -39242,12 +39348,12 @@
           <w:b w:val="0"/>
         </w:rPr>
       </w:pPr>
-      <w:bookmarkStart w:id="65" w:name="_Toc487057299"/>
+      <w:bookmarkStart w:id="84" w:name="_Toc487057299"/>
       <w:r>
         <w:lastRenderedPageBreak/>
         <w:t>CONCLUSIONES</w:t>
       </w:r>
-      <w:bookmarkEnd w:id="65"/>
+      <w:bookmarkEnd w:id="84"/>
     </w:p>
     <w:p>
       <w:pPr>
@@ -39341,12 +39447,12 @@
           <w:b w:val="0"/>
         </w:rPr>
       </w:pPr>
-      <w:bookmarkStart w:id="66" w:name="_Toc487057300"/>
+      <w:bookmarkStart w:id="85" w:name="_Toc487057300"/>
       <w:r>
         <w:lastRenderedPageBreak/>
         <w:t>RECOMENDACIONES</w:t>
       </w:r>
-      <w:bookmarkEnd w:id="66"/>
+      <w:bookmarkEnd w:id="85"/>
     </w:p>
     <w:p>
       <w:pPr>
@@ -39430,12 +39536,12 @@
         </w:numPr>
         <w:ind w:hanging="432"/>
       </w:pPr>
-      <w:bookmarkStart w:id="67" w:name="_Toc487057301"/>
+      <w:bookmarkStart w:id="86" w:name="_Toc487057301"/>
       <w:r>
         <w:lastRenderedPageBreak/>
         <w:t>REFERENCIAS BIBLIOGRÁFICAS</w:t>
       </w:r>
-      <w:bookmarkEnd w:id="67"/>
+      <w:bookmarkEnd w:id="86"/>
     </w:p>
     <w:p/>
     <w:p>
@@ -40124,12 +40230,12 @@
           <w:b w:val="0"/>
         </w:rPr>
       </w:pPr>
-      <w:bookmarkStart w:id="68" w:name="_Toc487057302"/>
+      <w:bookmarkStart w:id="87" w:name="_Toc487057302"/>
       <w:r>
         <w:lastRenderedPageBreak/>
         <w:t>ANEXOS</w:t>
       </w:r>
-      <w:bookmarkEnd w:id="68"/>
+      <w:bookmarkEnd w:id="87"/>
     </w:p>
     <w:p>
       <w:pPr>
@@ -41061,142 +41167,118 @@
 
 <file path=word/comments.xml><?xml version="1.0" encoding="utf-8"?>
 <w:comments xmlns:wpc="http://schemas.microsoft.com/office/word/2010/wordprocessingCanvas" xmlns:mc="http://schemas.openxmlformats.org/markup-compatibility/2006" xmlns:o="urn:schemas-microsoft-com:office:office" xmlns:r="http://schemas.openxmlformats.org/officeDocument/2006/relationships" xmlns:m="http://schemas.openxmlformats.org/officeDocument/2006/math" xmlns:v="urn:schemas-microsoft-com:vml" xmlns:wp14="http://schemas.microsoft.com/office/word/2010/wordprocessingDrawing" xmlns:wp="http://schemas.openxmlformats.org/drawingml/2006/wordprocessingDrawing" xmlns:w10="urn:schemas-microsoft-com:office:word" xmlns:w="http://schemas.openxmlformats.org/wordprocessingml/2006/main" xmlns:w14="http://schemas.microsoft.com/office/word/2010/wordml" xmlns:wpg="http://schemas.microsoft.com/office/word/2010/wordprocessingGroup" xmlns:wpi="http://schemas.microsoft.com/office/word/2010/wordprocessingInk" xmlns:wne="http://schemas.microsoft.com/office/word/2006/wordml" xmlns:wps="http://schemas.microsoft.com/office/word/2010/wordprocessingShape" mc:Ignorable="w14 wp14">
-  <w:comment w:id="5" w:author="Yesith Valencia" w:date="2017-07-05T22:30:00Z" w:initials="">
-    <w:p>
-      <w:pPr>
-        <w:jc w:val="left"/>
-      </w:pPr>
-      <w:r>
-        <w:t>Poner como referencia la encuesta y/o entrevistas que se deben hacer a los docentes</w:t>
+  <w:comment w:id="1" w:author="elkin" w:date="2017-11-02T23:05:00Z" w:initials="e">
+    <w:p>
+      <w:pPr>
+        <w:pStyle w:val="Textocomentario"/>
+      </w:pPr>
+      <w:r>
+        <w:rPr>
+          <w:rStyle w:val="Refdecomentario"/>
+        </w:rPr>
+        <w:annotationRef/>
+      </w:r>
+      <w:r>
+        <w:t>Agregar figuras</w:t>
       </w:r>
     </w:p>
   </w:comment>
-  <w:comment w:id="6" w:author="Yesith Valencia" w:date="2017-07-05T22:30:00Z" w:initials="">
-    <w:p>
-      <w:pPr>
-        <w:jc w:val="left"/>
-      </w:pPr>
-      <w:r>
-        <w:t>???</w:t>
+  <w:comment w:id="5" w:author="elkin" w:date="2017-11-02T23:05:00Z" w:initials="e">
+    <w:p>
+      <w:pPr>
+        <w:pStyle w:val="Textocomentario"/>
+      </w:pPr>
+      <w:r>
+        <w:rPr>
+          <w:rStyle w:val="Refdecomentario"/>
+        </w:rPr>
+        <w:annotationRef/>
+      </w:r>
+      <w:r>
+        <w:t>Agregar tablas</w:t>
       </w:r>
     </w:p>
   </w:comment>
-  <w:comment w:id="7" w:author="Elkin Murillo" w:date="2017-07-05T22:30:00Z" w:initials="">
-    <w:p>
-      <w:pPr>
-        <w:jc w:val="left"/>
-      </w:pPr>
-      <w:r>
-        <w:t>listo</w:t>
+  <w:comment w:id="58" w:author="elkin" w:date="2017-11-02T23:03:00Z" w:initials="e">
+    <w:p>
+      <w:pPr>
+        <w:pStyle w:val="Textocomentario"/>
+      </w:pPr>
+      <w:r>
+        <w:rPr>
+          <w:rStyle w:val="Refdecomentario"/>
+        </w:rPr>
+        <w:annotationRef/>
+      </w:r>
+      <w:r>
+        <w:t>Actualizar imagen</w:t>
       </w:r>
     </w:p>
   </w:comment>
-  <w:comment w:id="15" w:author="Yesith Valencia" w:date="2017-07-05T22:37:00Z" w:initials="">
-    <w:p>
-      <w:pPr>
-        <w:jc w:val="left"/>
-      </w:pPr>
-      <w:r>
-        <w:t>También pongan beneficios para los demás administrativos: secretaria, coordinadora, director de facultad....</w:t>
-      </w:r>
-    </w:p>
-    <w:p>
-      <w:pPr>
-        <w:jc w:val="left"/>
-      </w:pPr>
-      <w:r>
-        <w:t>Sería bueno también hacerles una entrevista a estos actores para reforzar la justificación</w:t>
+  <w:comment w:id="60" w:author="elkin" w:date="2017-11-02T23:04:00Z" w:initials="e">
+    <w:p>
+      <w:pPr>
+        <w:pStyle w:val="Textocomentario"/>
+      </w:pPr>
+      <w:r>
+        <w:rPr>
+          <w:rStyle w:val="Refdecomentario"/>
+        </w:rPr>
+        <w:annotationRef/>
+      </w:r>
+      <w:r>
+        <w:t>Actualizar imagen</w:t>
       </w:r>
     </w:p>
   </w:comment>
-  <w:comment w:id="16" w:author="Elkin Murillo" w:date="2017-07-05T22:37:00Z" w:initials="">
-    <w:p>
-      <w:pPr>
-        <w:jc w:val="left"/>
-      </w:pPr>
-      <w:r>
-        <w:t xml:space="preserve">No creo que nos alcance el tiempo para hacer la encuesta, por otro lado, eso no </w:t>
-      </w:r>
-      <w:proofErr w:type="spellStart"/>
-      <w:r>
-        <w:t>seria</w:t>
-      </w:r>
-      <w:proofErr w:type="spellEnd"/>
-      <w:r>
-        <w:t xml:space="preserve"> evidencia que </w:t>
-      </w:r>
-      <w:proofErr w:type="spellStart"/>
-      <w:r>
-        <w:t>iria</w:t>
-      </w:r>
-      <w:proofErr w:type="spellEnd"/>
-      <w:r>
-        <w:t xml:space="preserve"> en el trabajo final??, hasta donde tengo entendido la propuesta es como un </w:t>
-      </w:r>
-      <w:proofErr w:type="spellStart"/>
-      <w:r>
-        <w:t>plateamiento</w:t>
-      </w:r>
-      <w:proofErr w:type="spellEnd"/>
-      <w:r>
-        <w:t xml:space="preserve"> de lo que </w:t>
-      </w:r>
-      <w:proofErr w:type="spellStart"/>
-      <w:r>
-        <w:t>sera</w:t>
-      </w:r>
-      <w:proofErr w:type="spellEnd"/>
-      <w:r>
-        <w:t xml:space="preserve"> el proyecto, las evidencias </w:t>
-      </w:r>
-      <w:proofErr w:type="spellStart"/>
-      <w:r>
-        <w:t>de el</w:t>
-      </w:r>
-      <w:proofErr w:type="spellEnd"/>
-      <w:r>
-        <w:t xml:space="preserve"> desarrollo se hacen para el trabajo final, no??</w:t>
+  <w:comment w:id="79" w:author="elkin" w:date="2017-11-02T23:09:00Z" w:initials="e">
+    <w:p>
+      <w:pPr>
+        <w:pStyle w:val="Textocomentario"/>
+      </w:pPr>
+      <w:r>
+        <w:rPr>
+          <w:rStyle w:val="Refdecomentario"/>
+        </w:rPr>
+        <w:annotationRef/>
+      </w:r>
+      <w:r>
+        <w:t>Actualizar imagen</w:t>
       </w:r>
     </w:p>
   </w:comment>
-  <w:comment w:id="17" w:author="Yesith Valencia" w:date="2017-07-05T22:37:00Z" w:initials="">
-    <w:p>
-      <w:pPr>
-        <w:jc w:val="left"/>
-      </w:pPr>
-      <w:r>
-        <w:t>No, esa es precisamente la justificación para fundamentar el desarrollo del proyecto</w:t>
+  <w:comment w:id="80" w:author="elkin" w:date="2017-11-02T23:09:00Z" w:initials="e">
+    <w:p>
+      <w:pPr>
+        <w:pStyle w:val="Textocomentario"/>
+      </w:pPr>
+      <w:r>
+        <w:rPr>
+          <w:rStyle w:val="Refdecomentario"/>
+        </w:rPr>
+        <w:annotationRef/>
+      </w:r>
+      <w:r>
+        <w:t>Actualizar imagen</w:t>
       </w:r>
     </w:p>
   </w:comment>
-  <w:comment w:id="18" w:author="Yesith Valencia" w:date="2017-07-05T22:37:00Z" w:initials="">
-    <w:p>
-      <w:pPr>
-        <w:jc w:val="left"/>
-      </w:pPr>
-      <w:r>
-        <w:t>Faltan beneficios para los demás actores del sistema</w:t>
-      </w:r>
-    </w:p>
-  </w:comment>
-  <w:comment w:id="20" w:author="Yesith Valencia" w:date="2017-07-05T22:37:00Z" w:initials="">
-    <w:p>
-      <w:pPr>
-        <w:jc w:val="left"/>
-      </w:pPr>
-      <w:r>
-        <w:t>Colombiano</w:t>
-      </w:r>
-    </w:p>
-  </w:comment>
-  <w:comment w:id="21" w:author="Elkin Murillo" w:date="2017-07-05T22:37:00Z" w:initials="">
-    <w:p>
-      <w:pPr>
-        <w:jc w:val="left"/>
-      </w:pPr>
-      <w:r>
-        <w:t>corregido</w:t>
-      </w:r>
+  <w:comment w:id="81" w:author="elkin" w:date="2017-11-02T23:11:00Z" w:initials="e">
+    <w:p>
+      <w:pPr>
+        <w:pStyle w:val="Textocomentario"/>
+      </w:pPr>
+      <w:r>
+        <w:rPr>
+          <w:rStyle w:val="Refdecomentario"/>
+        </w:rPr>
+        <w:annotationRef/>
+      </w:r>
+      <w:r>
+        <w:t>Terminar esta parte</w:t>
+      </w:r>
+      <w:bookmarkStart w:id="82" w:name="_GoBack"/>
+      <w:bookmarkEnd w:id="82"/>
     </w:p>
   </w:comment>
 </w:comments>
@@ -41635,7 +41717,7 @@
               <w:sz w:val="16"/>
               <w:szCs w:val="16"/>
             </w:rPr>
-            <w:t>79</w:t>
+            <w:t>74</w:t>
           </w:r>
           <w:r>
             <w:rPr>
@@ -45480,6 +45562,52 @@
       <w:szCs w:val="18"/>
     </w:rPr>
   </w:style>
+  <w:style w:type="paragraph" w:styleId="Asuntodelcomentario">
+    <w:name w:val="annotation subject"/>
+    <w:basedOn w:val="Textocomentario"/>
+    <w:next w:val="Textocomentario"/>
+    <w:link w:val="AsuntodelcomentarioCar"/>
+    <w:uiPriority w:val="99"/>
+    <w:semiHidden/>
+    <w:unhideWhenUsed/>
+    <w:rsid w:val="00B53467"/>
+    <w:rPr>
+      <w:b/>
+      <w:bCs/>
+    </w:rPr>
+  </w:style>
+  <w:style w:type="character" w:customStyle="1" w:styleId="AsuntodelcomentarioCar">
+    <w:name w:val="Asunto del comentario Car"/>
+    <w:basedOn w:val="TextocomentarioCar"/>
+    <w:link w:val="Asuntodelcomentario"/>
+    <w:uiPriority w:val="99"/>
+    <w:semiHidden/>
+    <w:rsid w:val="00B53467"/>
+    <w:rPr>
+      <w:b/>
+      <w:bCs/>
+      <w:sz w:val="20"/>
+      <w:szCs w:val="20"/>
+    </w:rPr>
+  </w:style>
+  <w:style w:type="paragraph" w:styleId="Revisin">
+    <w:name w:val="Revision"/>
+    <w:hidden/>
+    <w:uiPriority w:val="99"/>
+    <w:semiHidden/>
+    <w:rsid w:val="00CB4DD0"/>
+    <w:pPr>
+      <w:widowControl/>
+      <w:pBdr>
+        <w:top w:val="none" w:sz="0" w:space="0" w:color="auto"/>
+        <w:left w:val="none" w:sz="0" w:space="0" w:color="auto"/>
+        <w:bottom w:val="none" w:sz="0" w:space="0" w:color="auto"/>
+        <w:right w:val="none" w:sz="0" w:space="0" w:color="auto"/>
+        <w:between w:val="none" w:sz="0" w:space="0" w:color="auto"/>
+      </w:pBdr>
+      <w:jc w:val="left"/>
+    </w:pPr>
+  </w:style>
 </w:styles>
 </file>
 
@@ -47351,6 +47479,52 @@
       <w:szCs w:val="18"/>
     </w:rPr>
   </w:style>
+  <w:style w:type="paragraph" w:styleId="Asuntodelcomentario">
+    <w:name w:val="annotation subject"/>
+    <w:basedOn w:val="Textocomentario"/>
+    <w:next w:val="Textocomentario"/>
+    <w:link w:val="AsuntodelcomentarioCar"/>
+    <w:uiPriority w:val="99"/>
+    <w:semiHidden/>
+    <w:unhideWhenUsed/>
+    <w:rsid w:val="00B53467"/>
+    <w:rPr>
+      <w:b/>
+      <w:bCs/>
+    </w:rPr>
+  </w:style>
+  <w:style w:type="character" w:customStyle="1" w:styleId="AsuntodelcomentarioCar">
+    <w:name w:val="Asunto del comentario Car"/>
+    <w:basedOn w:val="TextocomentarioCar"/>
+    <w:link w:val="Asuntodelcomentario"/>
+    <w:uiPriority w:val="99"/>
+    <w:semiHidden/>
+    <w:rsid w:val="00B53467"/>
+    <w:rPr>
+      <w:b/>
+      <w:bCs/>
+      <w:sz w:val="20"/>
+      <w:szCs w:val="20"/>
+    </w:rPr>
+  </w:style>
+  <w:style w:type="paragraph" w:styleId="Revisin">
+    <w:name w:val="Revision"/>
+    <w:hidden/>
+    <w:uiPriority w:val="99"/>
+    <w:semiHidden/>
+    <w:rsid w:val="00CB4DD0"/>
+    <w:pPr>
+      <w:widowControl/>
+      <w:pBdr>
+        <w:top w:val="none" w:sz="0" w:space="0" w:color="auto"/>
+        <w:left w:val="none" w:sz="0" w:space="0" w:color="auto"/>
+        <w:bottom w:val="none" w:sz="0" w:space="0" w:color="auto"/>
+        <w:right w:val="none" w:sz="0" w:space="0" w:color="auto"/>
+        <w:between w:val="none" w:sz="0" w:space="0" w:color="auto"/>
+      </w:pBdr>
+      <w:jc w:val="left"/>
+    </w:pPr>
+  </w:style>
 </w:styles>
 </file>
 
@@ -47662,7 +47836,7 @@
 </file>
 
 <file path=customXml/itemProps1.xml><?xml version="1.0" encoding="utf-8"?>
-<ds:datastoreItem xmlns:ds="http://schemas.openxmlformats.org/officeDocument/2006/customXml" ds:itemID="{33D76736-8130-4194-B099-53EE1F708EA9}">
+<ds:datastoreItem xmlns:ds="http://schemas.openxmlformats.org/officeDocument/2006/customXml" ds:itemID="{C7B3161D-78D0-475B-AC43-AE896D7A8580}">
   <ds:schemaRefs>
     <ds:schemaRef ds:uri="http://schemas.openxmlformats.org/officeDocument/2006/bibliography"/>
   </ds:schemaRefs>

</xml_diff>

<commit_message>
algunos arreglos del doc final
</commit_message>
<xml_diff>
--- a/extras/docs/InformeFinal_2017.docx
+++ b/extras/docs/InformeFinal_2017.docx
@@ -249,7 +249,23 @@
           <w:sz w:val="24"/>
           <w:szCs w:val="24"/>
         </w:rPr>
-        <w:t>Sandy Pauline Cala Sanguino - 1098773314</w:t>
+        <w:t xml:space="preserve">Sandy </w:t>
+      </w:r>
+      <w:proofErr w:type="spellStart"/>
+      <w:r>
+        <w:rPr>
+          <w:sz w:val="24"/>
+          <w:szCs w:val="24"/>
+        </w:rPr>
+        <w:t>Pauline</w:t>
+      </w:r>
+      <w:proofErr w:type="spellEnd"/>
+      <w:r>
+        <w:rPr>
+          <w:sz w:val="24"/>
+          <w:szCs w:val="24"/>
+        </w:rPr>
+        <w:t xml:space="preserve"> Cala Sanguino - 1098773314</w:t>
       </w:r>
     </w:p>
     <w:p>
@@ -629,7 +645,23 @@
           <w:sz w:val="24"/>
           <w:szCs w:val="24"/>
         </w:rPr>
-        <w:t>Sandy Pauline Cala Sanguino - 1098773314</w:t>
+        <w:t xml:space="preserve">Sandy </w:t>
+      </w:r>
+      <w:proofErr w:type="spellStart"/>
+      <w:r>
+        <w:rPr>
+          <w:sz w:val="24"/>
+          <w:szCs w:val="24"/>
+        </w:rPr>
+        <w:t>Pauline</w:t>
+      </w:r>
+      <w:proofErr w:type="spellEnd"/>
+      <w:r>
+        <w:rPr>
+          <w:sz w:val="24"/>
+          <w:szCs w:val="24"/>
+        </w:rPr>
+        <w:t xml:space="preserve"> Cala Sanguino - 1098773314</w:t>
       </w:r>
     </w:p>
     <w:p>
@@ -785,7 +817,23 @@
           <w:sz w:val="24"/>
           <w:szCs w:val="24"/>
         </w:rPr>
-        <w:t xml:space="preserve">Jaime Yesith Valencia </w:t>
+        <w:t xml:space="preserve">Jaime </w:t>
+      </w:r>
+      <w:proofErr w:type="spellStart"/>
+      <w:r>
+        <w:rPr>
+          <w:sz w:val="24"/>
+          <w:szCs w:val="24"/>
+        </w:rPr>
+        <w:t>Yesith</w:t>
+      </w:r>
+      <w:proofErr w:type="spellEnd"/>
+      <w:r>
+        <w:rPr>
+          <w:sz w:val="24"/>
+          <w:szCs w:val="24"/>
+        </w:rPr>
+        <w:t xml:space="preserve"> Valencia </w:t>
       </w:r>
       <w:r>
         <w:rPr>
@@ -9752,7 +9800,23 @@
           <w:sz w:val="24"/>
           <w:szCs w:val="24"/>
         </w:rPr>
-        <w:t>Desarrollar una aplicación informática que permita el registro de las actividades y productos que realizan los docentes en su actividad académica de acuerdo al formato R-DC- 54 del sistema de gestión de calidad de las Unidades Tecnológicas de Santander, buscando brindar una herramienta de apoyo al plan de trabajo de los docentes, por medio de herramientas open source.</w:t>
+        <w:t xml:space="preserve">Desarrollar una aplicación informática que permita el registro de las actividades y productos que realizan los docentes en su actividad académica de acuerdo al formato R-DC- 54 del sistema de gestión de calidad de las Unidades Tecnológicas de Santander, buscando brindar una herramienta de apoyo al plan de trabajo de los docentes, por medio de herramientas open </w:t>
+      </w:r>
+      <w:proofErr w:type="spellStart"/>
+      <w:r>
+        <w:rPr>
+          <w:sz w:val="24"/>
+          <w:szCs w:val="24"/>
+        </w:rPr>
+        <w:t>source</w:t>
+      </w:r>
+      <w:proofErr w:type="spellEnd"/>
+      <w:r>
+        <w:rPr>
+          <w:sz w:val="24"/>
+          <w:szCs w:val="24"/>
+        </w:rPr>
+        <w:t>.</w:t>
       </w:r>
     </w:p>
     <w:p>
@@ -9993,7 +10057,23 @@
           <w:sz w:val="24"/>
           <w:szCs w:val="24"/>
         </w:rPr>
-        <w:t>, director de desarrollo de negocio de Litebi, redacta en su artículo “Muy breve historia del software” y explica:</w:t>
+        <w:t xml:space="preserve">, director de desarrollo de negocio de </w:t>
+      </w:r>
+      <w:proofErr w:type="spellStart"/>
+      <w:r>
+        <w:rPr>
+          <w:sz w:val="24"/>
+          <w:szCs w:val="24"/>
+        </w:rPr>
+        <w:t>Litebi</w:t>
+      </w:r>
+      <w:proofErr w:type="spellEnd"/>
+      <w:r>
+        <w:rPr>
+          <w:sz w:val="24"/>
+          <w:szCs w:val="24"/>
+        </w:rPr>
+        <w:t>, redacta en su artículo “Muy breve historia del software” y explica:</w:t>
       </w:r>
       <w:r>
         <w:rPr>
@@ -10128,7 +10208,61 @@
           <w:sz w:val="24"/>
           <w:szCs w:val="24"/>
         </w:rPr>
-        <w:t>“Antes para ver películas y series, teníamos que ir a rentar un DVD a un lugar físico; ahora las vemos en Netflix, una empresa de software. Antes para pedir un taxi, teníamos que salir a la calle a pedirlo (si es que pasaba); ahora un auto con la mejor atención al cliente nos recoge en la puerta de nuestra casa con Uber, una empresa de software. Antes leer un libro significaba conseguirlo físicamente en alguna librería o biblioteca; ahora puedes pagar por un e-book, el cual es software, y lo descargas para leerlo en tu Kindle. Antes comprar cosas significaba ir a una tienda física; ahora puedes comprar lo que quieras en Linio o Amazon, empresas de software, desde la comodidad de tu hogar.”</w:t>
+        <w:t xml:space="preserve">“Antes para ver películas y series, teníamos que ir a rentar un DVD a un lugar físico; ahora las vemos en </w:t>
+      </w:r>
+      <w:proofErr w:type="spellStart"/>
+      <w:r>
+        <w:rPr>
+          <w:i/>
+          <w:sz w:val="24"/>
+          <w:szCs w:val="24"/>
+        </w:rPr>
+        <w:t>Netflix</w:t>
+      </w:r>
+      <w:proofErr w:type="spellEnd"/>
+      <w:r>
+        <w:rPr>
+          <w:i/>
+          <w:sz w:val="24"/>
+          <w:szCs w:val="24"/>
+        </w:rPr>
+        <w:t xml:space="preserve">, una empresa de software. Antes para pedir un taxi, teníamos que salir a la calle a pedirlo (si es que pasaba); ahora un auto con la mejor atención al cliente nos recoge en la puerta de nuestra casa con </w:t>
+      </w:r>
+      <w:proofErr w:type="spellStart"/>
+      <w:r>
+        <w:rPr>
+          <w:i/>
+          <w:sz w:val="24"/>
+          <w:szCs w:val="24"/>
+        </w:rPr>
+        <w:t>Uber</w:t>
+      </w:r>
+      <w:proofErr w:type="spellEnd"/>
+      <w:r>
+        <w:rPr>
+          <w:i/>
+          <w:sz w:val="24"/>
+          <w:szCs w:val="24"/>
+        </w:rPr>
+        <w:t>, una empresa de software. Antes leer un libro significaba conseguirlo físicamente en alguna librería o biblioteca; ahora puedes pagar por un e-</w:t>
+      </w:r>
+      <w:proofErr w:type="spellStart"/>
+      <w:r>
+        <w:rPr>
+          <w:i/>
+          <w:sz w:val="24"/>
+          <w:szCs w:val="24"/>
+        </w:rPr>
+        <w:t>book</w:t>
+      </w:r>
+      <w:proofErr w:type="spellEnd"/>
+      <w:r>
+        <w:rPr>
+          <w:i/>
+          <w:sz w:val="24"/>
+          <w:szCs w:val="24"/>
+        </w:rPr>
+        <w:t>, el cual es software, y lo descargas para leerlo en tu Kindle. Antes comprar cosas significaba ir a una tienda física; ahora puedes comprar lo que quieras en Linio o Amazon, empresas de software, desde la comodidad de tu hogar.”</w:t>
       </w:r>
     </w:p>
     <w:p>
@@ -10148,7 +10282,23 @@
           <w:szCs w:val="24"/>
         </w:rPr>
         <w:lastRenderedPageBreak/>
-        <w:t xml:space="preserve">En 2013, Estados Unidos, por la necesidad de encontrar información necesaria para la lucha antiterrorista recurrió a Silicon Valley, el cual respondió con una revolución en la tecnología, según </w:t>
+        <w:t xml:space="preserve">En 2013, Estados Unidos, por la necesidad de encontrar información necesaria para la lucha antiterrorista recurrió a </w:t>
+      </w:r>
+      <w:proofErr w:type="spellStart"/>
+      <w:r>
+        <w:rPr>
+          <w:sz w:val="24"/>
+          <w:szCs w:val="24"/>
+        </w:rPr>
+        <w:t>Silicon</w:t>
+      </w:r>
+      <w:proofErr w:type="spellEnd"/>
+      <w:r>
+        <w:rPr>
+          <w:sz w:val="24"/>
+          <w:szCs w:val="24"/>
+        </w:rPr>
+        <w:t xml:space="preserve"> Valley, el cual respondió con una revolución en la tecnología, según </w:t>
       </w:r>
       <w:r>
         <w:rPr>
@@ -10268,7 +10418,23 @@
           <w:sz w:val="24"/>
           <w:szCs w:val="24"/>
         </w:rPr>
-        <w:t xml:space="preserve"> expresa acerca de las TICs:</w:t>
+        <w:t xml:space="preserve"> expresa acerca de las </w:t>
+      </w:r>
+      <w:proofErr w:type="spellStart"/>
+      <w:r>
+        <w:rPr>
+          <w:sz w:val="24"/>
+          <w:szCs w:val="24"/>
+        </w:rPr>
+        <w:t>TICs</w:t>
+      </w:r>
+      <w:proofErr w:type="spellEnd"/>
+      <w:r>
+        <w:rPr>
+          <w:sz w:val="24"/>
+          <w:szCs w:val="24"/>
+        </w:rPr>
+        <w:t>:</w:t>
       </w:r>
     </w:p>
     <w:p>
@@ -11094,7 +11260,25 @@
           <w:sz w:val="24"/>
           <w:szCs w:val="24"/>
         </w:rPr>
-        <w:t>“Construcción de una herramienta software para mejoramiento del posicionamiento de pozos en el desarrollo de un campo maduro de hidrocarburos usando neuromodulación”</w:t>
+        <w:t xml:space="preserve">“Construcción de una herramienta software para mejoramiento del posicionamiento de pozos en el desarrollo de un campo maduro de hidrocarburos usando </w:t>
+      </w:r>
+      <w:proofErr w:type="spellStart"/>
+      <w:r>
+        <w:rPr>
+          <w:i/>
+          <w:sz w:val="24"/>
+          <w:szCs w:val="24"/>
+        </w:rPr>
+        <w:t>neuromodulación</w:t>
+      </w:r>
+      <w:proofErr w:type="spellEnd"/>
+      <w:r>
+        <w:rPr>
+          <w:i/>
+          <w:sz w:val="24"/>
+          <w:szCs w:val="24"/>
+        </w:rPr>
+        <w:t>”</w:t>
       </w:r>
       <w:r>
         <w:rPr>
@@ -13257,7 +13441,23 @@
           <w:sz w:val="24"/>
           <w:szCs w:val="24"/>
         </w:rPr>
-        <w:t xml:space="preserve">Java es un lenguaje de programación y una plataforma informática comercializada por primera vez en 1995 por Sun Microsystems. </w:t>
+        <w:t xml:space="preserve">Java es un lenguaje de programación y una plataforma informática comercializada por primera vez en 1995 por </w:t>
+      </w:r>
+      <w:proofErr w:type="spellStart"/>
+      <w:r>
+        <w:rPr>
+          <w:sz w:val="24"/>
+          <w:szCs w:val="24"/>
+        </w:rPr>
+        <w:t>Sun</w:t>
+      </w:r>
+      <w:proofErr w:type="spellEnd"/>
+      <w:r>
+        <w:rPr>
+          <w:sz w:val="24"/>
+          <w:szCs w:val="24"/>
+        </w:rPr>
+        <w:t xml:space="preserve"> Microsystems. </w:t>
       </w:r>
       <w:r>
         <w:rPr>
@@ -13265,7 +13465,25 @@
           <w:szCs w:val="24"/>
           <w:highlight w:val="white"/>
         </w:rPr>
-        <w:t>Java es compatible con cualquier sistema operativo que va desde Windows, las diferentes distribuciones de Linux  y Mac. Java tiene la facilidad de ejecutar varias funciones al mismo tiempo, gracias a su función  de multihilos ya que por cada hilo que el programa puede ejecutar en tiempo real muchas funciones al mismo tiempo.</w:t>
+        <w:t xml:space="preserve">Java es compatible con cualquier sistema operativo que va desde Windows, las diferentes distribuciones de Linux  y Mac. Java tiene la facilidad de ejecutar varias funciones al mismo tiempo, gracias a su función  de </w:t>
+      </w:r>
+      <w:proofErr w:type="spellStart"/>
+      <w:r>
+        <w:rPr>
+          <w:sz w:val="24"/>
+          <w:szCs w:val="24"/>
+          <w:highlight w:val="white"/>
+        </w:rPr>
+        <w:t>multihilos</w:t>
+      </w:r>
+      <w:proofErr w:type="spellEnd"/>
+      <w:r>
+        <w:rPr>
+          <w:sz w:val="24"/>
+          <w:szCs w:val="24"/>
+          <w:highlight w:val="white"/>
+        </w:rPr>
+        <w:t xml:space="preserve"> ya que por cada hilo que el programa puede ejecutar en tiempo real muchas funciones al mismo tiempo.</w:t>
       </w:r>
     </w:p>
     <w:p>
@@ -13302,7 +13520,23 @@
           <w:sz w:val="24"/>
           <w:szCs w:val="24"/>
         </w:rPr>
-        <w:t xml:space="preserve">Se utilizó PostgreSQL que es un sistema gestor de bases de datos distribuido bajo </w:t>
+        <w:t xml:space="preserve">Se utilizó </w:t>
+      </w:r>
+      <w:proofErr w:type="spellStart"/>
+      <w:r>
+        <w:rPr>
+          <w:sz w:val="24"/>
+          <w:szCs w:val="24"/>
+        </w:rPr>
+        <w:t>PostgreSQL</w:t>
+      </w:r>
+      <w:proofErr w:type="spellEnd"/>
+      <w:r>
+        <w:rPr>
+          <w:sz w:val="24"/>
+          <w:szCs w:val="24"/>
+        </w:rPr>
+        <w:t xml:space="preserve"> que es un sistema gestor de bases de datos distribuido bajo </w:t>
       </w:r>
       <w:r>
         <w:rPr>
@@ -13312,13 +13546,41 @@
         <w:lastRenderedPageBreak/>
         <w:t xml:space="preserve">licencia BSD. </w:t>
       </w:r>
+      <w:proofErr w:type="spellStart"/>
       <w:r>
         <w:rPr>
           <w:sz w:val="24"/>
           <w:szCs w:val="24"/>
           <w:highlight w:val="white"/>
         </w:rPr>
-        <w:t>Postgres incorpora el  método de Control de Concurrencias Multiversión (o por sus siglas en inglés MVCC), ayuda a tener una mejor performance cuando hay muchos movimientos en la base datos. El principal objetivo de este método es que permite leer y escribir de forma simultánea, es decir, sin que ninguna de las dos operaciones bloquee a la otra.</w:t>
+        <w:t>Postgres</w:t>
+      </w:r>
+      <w:proofErr w:type="spellEnd"/>
+      <w:r>
+        <w:rPr>
+          <w:sz w:val="24"/>
+          <w:szCs w:val="24"/>
+          <w:highlight w:val="white"/>
+        </w:rPr>
+        <w:t xml:space="preserve"> incorpora el  método de Control de Concurrencias </w:t>
+      </w:r>
+      <w:proofErr w:type="spellStart"/>
+      <w:r>
+        <w:rPr>
+          <w:sz w:val="24"/>
+          <w:szCs w:val="24"/>
+          <w:highlight w:val="white"/>
+        </w:rPr>
+        <w:t>Multiversión</w:t>
+      </w:r>
+      <w:proofErr w:type="spellEnd"/>
+      <w:r>
+        <w:rPr>
+          <w:sz w:val="24"/>
+          <w:szCs w:val="24"/>
+          <w:highlight w:val="white"/>
+        </w:rPr>
+        <w:t> (o por sus siglas en inglés MVCC), ayuda a tener una mejor performance cuando hay muchos movimientos en la base datos. El principal objetivo de este método es que permite leer y escribir de forma simultánea, es decir, sin que ninguna de las dos operaciones bloquee a la otra.</w:t>
       </w:r>
     </w:p>
     <w:p>
@@ -13350,12 +13612,85 @@
           <w:szCs w:val="24"/>
         </w:rPr>
       </w:pPr>
-      <w:r>
-        <w:rPr>
-          <w:sz w:val="24"/>
-          <w:szCs w:val="24"/>
-        </w:rPr>
-        <w:t>GlassFish es un servidor de aplicaciones de código abierto compatible con Java EE, listo para funcionar en entornos de producción. GlassFish está basado en el código fuente donado por Sun y Oracle Corporation; éste último proporcionó el módulo de persistencia TopLink. Se distribuye bajo un licenciamiento dual a través de la licencia CDDL y la GNU GPL.</w:t>
+      <w:proofErr w:type="spellStart"/>
+      <w:r>
+        <w:rPr>
+          <w:sz w:val="24"/>
+          <w:szCs w:val="24"/>
+        </w:rPr>
+        <w:t>GlassFish</w:t>
+      </w:r>
+      <w:proofErr w:type="spellEnd"/>
+      <w:r>
+        <w:rPr>
+          <w:sz w:val="24"/>
+          <w:szCs w:val="24"/>
+        </w:rPr>
+        <w:t xml:space="preserve"> es un servidor de aplicaciones de código abierto compatible con Java EE, listo para funcionar en entornos de producción. </w:t>
+      </w:r>
+      <w:proofErr w:type="spellStart"/>
+      <w:r>
+        <w:rPr>
+          <w:sz w:val="24"/>
+          <w:szCs w:val="24"/>
+        </w:rPr>
+        <w:t>GlassFish</w:t>
+      </w:r>
+      <w:proofErr w:type="spellEnd"/>
+      <w:r>
+        <w:rPr>
+          <w:sz w:val="24"/>
+          <w:szCs w:val="24"/>
+        </w:rPr>
+        <w:t xml:space="preserve"> está basado en el código fuente donado por </w:t>
+      </w:r>
+      <w:proofErr w:type="spellStart"/>
+      <w:r>
+        <w:rPr>
+          <w:sz w:val="24"/>
+          <w:szCs w:val="24"/>
+        </w:rPr>
+        <w:t>Sun</w:t>
+      </w:r>
+      <w:proofErr w:type="spellEnd"/>
+      <w:r>
+        <w:rPr>
+          <w:sz w:val="24"/>
+          <w:szCs w:val="24"/>
+        </w:rPr>
+        <w:t xml:space="preserve"> y Oracle </w:t>
+      </w:r>
+      <w:proofErr w:type="spellStart"/>
+      <w:r>
+        <w:rPr>
+          <w:sz w:val="24"/>
+          <w:szCs w:val="24"/>
+        </w:rPr>
+        <w:t>Corporation</w:t>
+      </w:r>
+      <w:proofErr w:type="spellEnd"/>
+      <w:r>
+        <w:rPr>
+          <w:sz w:val="24"/>
+          <w:szCs w:val="24"/>
+        </w:rPr>
+        <w:t xml:space="preserve">; éste último proporcionó el módulo de persistencia </w:t>
+      </w:r>
+      <w:proofErr w:type="spellStart"/>
+      <w:r>
+        <w:rPr>
+          <w:sz w:val="24"/>
+          <w:szCs w:val="24"/>
+        </w:rPr>
+        <w:t>TopLink</w:t>
+      </w:r>
+      <w:proofErr w:type="spellEnd"/>
+      <w:r>
+        <w:rPr>
+          <w:sz w:val="24"/>
+          <w:szCs w:val="24"/>
+        </w:rPr>
+        <w:t>. Se distribuye bajo un licenciamiento dual a través de la licencia CDDL y la GNU GPL.</w:t>
       </w:r>
     </w:p>
     <w:p>
@@ -13392,7 +13727,23 @@
           <w:sz w:val="24"/>
           <w:szCs w:val="24"/>
         </w:rPr>
-        <w:t>La tecnología JavaServer Faces surge como una solución a la separación entre la presentación y el comportamiento en una aplicación Web, de forma tal que las actividades de los autores de las páginas puedan separarse de las actividades de los desarrolladores de la lógica</w:t>
+        <w:t xml:space="preserve">La tecnología </w:t>
+      </w:r>
+      <w:proofErr w:type="spellStart"/>
+      <w:r>
+        <w:rPr>
+          <w:sz w:val="24"/>
+          <w:szCs w:val="24"/>
+        </w:rPr>
+        <w:t>JavaServer</w:t>
+      </w:r>
+      <w:proofErr w:type="spellEnd"/>
+      <w:r>
+        <w:rPr>
+          <w:sz w:val="24"/>
+          <w:szCs w:val="24"/>
+        </w:rPr>
+        <w:t xml:space="preserve"> Faces surge como una solución a la separación entre la presentación y el comportamiento en una aplicación Web, de forma tal que las actividades de los autores de las páginas puedan separarse de las actividades de los desarrolladores de la lógica</w:t>
       </w:r>
     </w:p>
     <w:p>
@@ -14168,6 +14519,7 @@
                 <w:szCs w:val="24"/>
               </w:rPr>
             </w:pPr>
+            <w:proofErr w:type="spellStart"/>
             <w:r>
               <w:rPr>
                 <w:rFonts w:ascii="Arial" w:eastAsia="Arial" w:hAnsi="Arial" w:cs="Arial"/>
@@ -14177,6 +14529,7 @@
               </w:rPr>
               <w:t>Postcondición</w:t>
             </w:r>
+            <w:proofErr w:type="spellEnd"/>
           </w:p>
         </w:tc>
         <w:tc>
@@ -14964,6 +15317,7 @@
                 <w:szCs w:val="24"/>
               </w:rPr>
             </w:pPr>
+            <w:proofErr w:type="spellStart"/>
             <w:r>
               <w:rPr>
                 <w:rFonts w:ascii="Arial" w:eastAsia="Arial" w:hAnsi="Arial" w:cs="Arial"/>
@@ -14973,6 +15327,7 @@
               </w:rPr>
               <w:t>Postcondición</w:t>
             </w:r>
+            <w:proofErr w:type="spellEnd"/>
           </w:p>
         </w:tc>
         <w:tc>
@@ -15594,6 +15949,7 @@
                 <w:szCs w:val="24"/>
               </w:rPr>
             </w:pPr>
+            <w:proofErr w:type="spellStart"/>
             <w:r>
               <w:rPr>
                 <w:rFonts w:ascii="Arial" w:eastAsia="Arial" w:hAnsi="Arial" w:cs="Arial"/>
@@ -15603,6 +15959,7 @@
               </w:rPr>
               <w:t>Postcondición</w:t>
             </w:r>
+            <w:proofErr w:type="spellEnd"/>
           </w:p>
         </w:tc>
         <w:tc>
@@ -16205,6 +16562,7 @@
                 <w:szCs w:val="24"/>
               </w:rPr>
             </w:pPr>
+            <w:proofErr w:type="spellStart"/>
             <w:r>
               <w:rPr>
                 <w:rFonts w:ascii="Arial" w:eastAsia="Arial" w:hAnsi="Arial" w:cs="Arial"/>
@@ -16214,6 +16572,7 @@
               </w:rPr>
               <w:t>Postcondición</w:t>
             </w:r>
+            <w:proofErr w:type="spellEnd"/>
           </w:p>
         </w:tc>
         <w:tc>
@@ -16360,6 +16719,7 @@
                 <w:szCs w:val="24"/>
               </w:rPr>
             </w:pPr>
+            <w:proofErr w:type="spellStart"/>
             <w:r>
               <w:rPr>
                 <w:rFonts w:ascii="Arial" w:eastAsia="Arial" w:hAnsi="Arial" w:cs="Arial"/>
@@ -16370,6 +16730,7 @@
               <w:lastRenderedPageBreak/>
               <w:t>Postcondición</w:t>
             </w:r>
+            <w:proofErr w:type="spellEnd"/>
           </w:p>
         </w:tc>
         <w:tc>
@@ -17035,6 +17396,7 @@
                 <w:szCs w:val="24"/>
               </w:rPr>
             </w:pPr>
+            <w:proofErr w:type="spellStart"/>
             <w:r>
               <w:rPr>
                 <w:rFonts w:ascii="Arial" w:eastAsia="Arial" w:hAnsi="Arial" w:cs="Arial"/>
@@ -17044,6 +17406,7 @@
               </w:rPr>
               <w:t>Postcondición</w:t>
             </w:r>
+            <w:proofErr w:type="spellEnd"/>
           </w:p>
         </w:tc>
         <w:tc>
@@ -17339,7 +17702,25 @@
                 <w:sz w:val="24"/>
                 <w:szCs w:val="24"/>
               </w:rPr>
-              <w:t>Permite la actualización de un semana existente.</w:t>
+              <w:t xml:space="preserve">Permite la actualización de </w:t>
+            </w:r>
+            <w:proofErr w:type="gramStart"/>
+            <w:r>
+              <w:rPr>
+                <w:rFonts w:ascii="Arial" w:eastAsia="Arial" w:hAnsi="Arial" w:cs="Arial"/>
+                <w:sz w:val="24"/>
+                <w:szCs w:val="24"/>
+              </w:rPr>
+              <w:t>un</w:t>
+            </w:r>
+            <w:proofErr w:type="gramEnd"/>
+            <w:r>
+              <w:rPr>
+                <w:rFonts w:ascii="Arial" w:eastAsia="Arial" w:hAnsi="Arial" w:cs="Arial"/>
+                <w:sz w:val="24"/>
+                <w:szCs w:val="24"/>
+              </w:rPr>
+              <w:t xml:space="preserve"> semana existente.</w:t>
             </w:r>
           </w:p>
         </w:tc>
@@ -17656,6 +18037,7 @@
                 <w:szCs w:val="24"/>
               </w:rPr>
             </w:pPr>
+            <w:proofErr w:type="spellStart"/>
             <w:r>
               <w:rPr>
                 <w:rFonts w:ascii="Arial" w:eastAsia="Arial" w:hAnsi="Arial" w:cs="Arial"/>
@@ -17666,6 +18048,7 @@
               <w:lastRenderedPageBreak/>
               <w:t>Postcondición</w:t>
             </w:r>
+            <w:proofErr w:type="spellEnd"/>
           </w:p>
         </w:tc>
         <w:tc>
@@ -17961,7 +18344,25 @@
                 <w:sz w:val="24"/>
                 <w:szCs w:val="24"/>
               </w:rPr>
-              <w:t>Permite la eliminación de un semana.</w:t>
+              <w:t xml:space="preserve">Permite la eliminación de </w:t>
+            </w:r>
+            <w:proofErr w:type="gramStart"/>
+            <w:r>
+              <w:rPr>
+                <w:rFonts w:ascii="Arial" w:eastAsia="Arial" w:hAnsi="Arial" w:cs="Arial"/>
+                <w:sz w:val="24"/>
+                <w:szCs w:val="24"/>
+              </w:rPr>
+              <w:t>un</w:t>
+            </w:r>
+            <w:proofErr w:type="gramEnd"/>
+            <w:r>
+              <w:rPr>
+                <w:rFonts w:ascii="Arial" w:eastAsia="Arial" w:hAnsi="Arial" w:cs="Arial"/>
+                <w:sz w:val="24"/>
+                <w:szCs w:val="24"/>
+              </w:rPr>
+              <w:t xml:space="preserve"> semana.</w:t>
             </w:r>
           </w:p>
         </w:tc>
@@ -18220,6 +18621,7 @@
                 <w:szCs w:val="24"/>
               </w:rPr>
             </w:pPr>
+            <w:proofErr w:type="spellStart"/>
             <w:r>
               <w:rPr>
                 <w:rFonts w:ascii="Arial" w:eastAsia="Arial" w:hAnsi="Arial" w:cs="Arial"/>
@@ -18229,6 +18631,7 @@
               </w:rPr>
               <w:t>Postcondición</w:t>
             </w:r>
+            <w:proofErr w:type="spellEnd"/>
           </w:p>
         </w:tc>
         <w:tc>
@@ -18359,6 +18762,7 @@
                 <w:szCs w:val="24"/>
               </w:rPr>
             </w:pPr>
+            <w:proofErr w:type="spellStart"/>
             <w:r>
               <w:rPr>
                 <w:rFonts w:ascii="Arial" w:eastAsia="Arial" w:hAnsi="Arial" w:cs="Arial"/>
@@ -18368,6 +18772,7 @@
               </w:rPr>
               <w:t>Postcondición</w:t>
             </w:r>
+            <w:proofErr w:type="spellEnd"/>
           </w:p>
         </w:tc>
         <w:tc>
@@ -18930,13 +19335,23 @@
                 <w:szCs w:val="24"/>
               </w:rPr>
             </w:pPr>
-            <w:r>
-              <w:rPr>
-                <w:rFonts w:ascii="Arial" w:eastAsia="Arial" w:hAnsi="Arial" w:cs="Arial"/>
-                <w:sz w:val="24"/>
-                <w:szCs w:val="24"/>
-              </w:rPr>
-              <w:t>por defecto los valores están en cero.</w:t>
+            <w:proofErr w:type="gramStart"/>
+            <w:r>
+              <w:rPr>
+                <w:rFonts w:ascii="Arial" w:eastAsia="Arial" w:hAnsi="Arial" w:cs="Arial"/>
+                <w:sz w:val="24"/>
+                <w:szCs w:val="24"/>
+              </w:rPr>
+              <w:t>por</w:t>
+            </w:r>
+            <w:proofErr w:type="gramEnd"/>
+            <w:r>
+              <w:rPr>
+                <w:rFonts w:ascii="Arial" w:eastAsia="Arial" w:hAnsi="Arial" w:cs="Arial"/>
+                <w:sz w:val="24"/>
+                <w:szCs w:val="24"/>
+              </w:rPr>
+              <w:t xml:space="preserve"> defecto los valores están en cero.</w:t>
             </w:r>
           </w:p>
         </w:tc>
@@ -19173,6 +19588,7 @@
                 <w:szCs w:val="24"/>
               </w:rPr>
             </w:pPr>
+            <w:proofErr w:type="spellStart"/>
             <w:r>
               <w:rPr>
                 <w:rFonts w:ascii="Arial" w:eastAsia="Arial" w:hAnsi="Arial" w:cs="Arial"/>
@@ -19182,6 +19598,7 @@
               </w:rPr>
               <w:t>Postcondición</w:t>
             </w:r>
+            <w:proofErr w:type="spellEnd"/>
           </w:p>
         </w:tc>
         <w:tc>
@@ -19840,6 +20257,7 @@
                 <w:szCs w:val="24"/>
               </w:rPr>
             </w:pPr>
+            <w:proofErr w:type="spellStart"/>
             <w:r>
               <w:rPr>
                 <w:rFonts w:ascii="Arial" w:eastAsia="Arial" w:hAnsi="Arial" w:cs="Arial"/>
@@ -19849,6 +20267,7 @@
               </w:rPr>
               <w:t>Postcondición</w:t>
             </w:r>
+            <w:proofErr w:type="spellEnd"/>
           </w:p>
         </w:tc>
         <w:tc>
@@ -20470,6 +20889,7 @@
                 <w:szCs w:val="24"/>
               </w:rPr>
             </w:pPr>
+            <w:proofErr w:type="spellStart"/>
             <w:r>
               <w:rPr>
                 <w:rFonts w:ascii="Arial" w:eastAsia="Arial" w:hAnsi="Arial" w:cs="Arial"/>
@@ -20479,6 +20899,7 @@
               </w:rPr>
               <w:t>Postcondición</w:t>
             </w:r>
+            <w:proofErr w:type="spellEnd"/>
           </w:p>
         </w:tc>
         <w:tc>
@@ -21033,6 +21454,7 @@
                 <w:szCs w:val="24"/>
               </w:rPr>
             </w:pPr>
+            <w:proofErr w:type="spellStart"/>
             <w:r>
               <w:rPr>
                 <w:rFonts w:ascii="Arial" w:eastAsia="Arial" w:hAnsi="Arial" w:cs="Arial"/>
@@ -21042,6 +21464,7 @@
               </w:rPr>
               <w:t>Postcondición</w:t>
             </w:r>
+            <w:proofErr w:type="spellEnd"/>
           </w:p>
         </w:tc>
         <w:tc>
@@ -21724,6 +22147,7 @@
                 <w:szCs w:val="24"/>
               </w:rPr>
             </w:pPr>
+            <w:proofErr w:type="spellStart"/>
             <w:r>
               <w:rPr>
                 <w:rFonts w:ascii="Arial" w:eastAsia="Arial" w:hAnsi="Arial" w:cs="Arial"/>
@@ -21733,6 +22157,7 @@
               </w:rPr>
               <w:t>Postcondición</w:t>
             </w:r>
+            <w:proofErr w:type="spellEnd"/>
           </w:p>
         </w:tc>
         <w:tc>
@@ -22344,6 +22769,7 @@
                 <w:szCs w:val="24"/>
               </w:rPr>
             </w:pPr>
+            <w:proofErr w:type="spellStart"/>
             <w:r>
               <w:rPr>
                 <w:rFonts w:ascii="Arial" w:eastAsia="Arial" w:hAnsi="Arial" w:cs="Arial"/>
@@ -22354,6 +22780,7 @@
               <w:lastRenderedPageBreak/>
               <w:t>Postcondición</w:t>
             </w:r>
+            <w:proofErr w:type="spellEnd"/>
           </w:p>
         </w:tc>
         <w:tc>
@@ -22908,6 +23335,7 @@
                 <w:szCs w:val="24"/>
               </w:rPr>
             </w:pPr>
+            <w:proofErr w:type="spellStart"/>
             <w:r>
               <w:rPr>
                 <w:rFonts w:ascii="Arial" w:eastAsia="Arial" w:hAnsi="Arial" w:cs="Arial"/>
@@ -22917,6 +23345,7 @@
               </w:rPr>
               <w:t>Postcondición</w:t>
             </w:r>
+            <w:proofErr w:type="spellEnd"/>
           </w:p>
         </w:tc>
         <w:tc>
@@ -23641,6 +24070,7 @@
                 <w:szCs w:val="24"/>
               </w:rPr>
             </w:pPr>
+            <w:proofErr w:type="spellStart"/>
             <w:r>
               <w:rPr>
                 <w:rFonts w:ascii="Arial" w:eastAsia="Arial" w:hAnsi="Arial" w:cs="Arial"/>
@@ -23651,6 +24081,7 @@
               <w:lastRenderedPageBreak/>
               <w:t>Postcondición</w:t>
             </w:r>
+            <w:proofErr w:type="spellEnd"/>
           </w:p>
         </w:tc>
         <w:tc>
@@ -24262,6 +24693,7 @@
                 <w:szCs w:val="24"/>
               </w:rPr>
             </w:pPr>
+            <w:proofErr w:type="spellStart"/>
             <w:r>
               <w:rPr>
                 <w:rFonts w:ascii="Arial" w:eastAsia="Arial" w:hAnsi="Arial" w:cs="Arial"/>
@@ -24271,6 +24703,7 @@
               </w:rPr>
               <w:t>Postcondición</w:t>
             </w:r>
+            <w:proofErr w:type="spellEnd"/>
           </w:p>
         </w:tc>
         <w:tc>
@@ -24834,6 +25267,7 @@
                 <w:szCs w:val="24"/>
               </w:rPr>
             </w:pPr>
+            <w:proofErr w:type="spellStart"/>
             <w:r>
               <w:rPr>
                 <w:rFonts w:ascii="Arial" w:eastAsia="Arial" w:hAnsi="Arial" w:cs="Arial"/>
@@ -24844,6 +25278,7 @@
               <w:lastRenderedPageBreak/>
               <w:t>Postcondición</w:t>
             </w:r>
+            <w:proofErr w:type="spellEnd"/>
           </w:p>
         </w:tc>
         <w:tc>
@@ -25621,6 +26056,7 @@
                 <w:szCs w:val="24"/>
               </w:rPr>
             </w:pPr>
+            <w:proofErr w:type="spellStart"/>
             <w:r>
               <w:rPr>
                 <w:rFonts w:ascii="Arial" w:eastAsia="Arial" w:hAnsi="Arial" w:cs="Arial"/>
@@ -25630,6 +26066,7 @@
               </w:rPr>
               <w:t>Postcondición</w:t>
             </w:r>
+            <w:proofErr w:type="spellEnd"/>
           </w:p>
         </w:tc>
         <w:tc>
@@ -26193,6 +26630,7 @@
                 <w:szCs w:val="24"/>
               </w:rPr>
             </w:pPr>
+            <w:proofErr w:type="spellStart"/>
             <w:r>
               <w:rPr>
                 <w:rFonts w:ascii="Arial" w:eastAsia="Arial" w:hAnsi="Arial" w:cs="Arial"/>
@@ -26203,6 +26641,7 @@
               <w:lastRenderedPageBreak/>
               <w:t>Postcondición</w:t>
             </w:r>
+            <w:proofErr w:type="spellEnd"/>
           </w:p>
         </w:tc>
         <w:tc>
@@ -26940,6 +27379,7 @@
                 <w:szCs w:val="24"/>
               </w:rPr>
             </w:pPr>
+            <w:proofErr w:type="spellStart"/>
             <w:r>
               <w:rPr>
                 <w:rFonts w:ascii="Arial" w:eastAsia="Arial" w:hAnsi="Arial" w:cs="Arial"/>
@@ -26949,6 +27389,7 @@
               </w:rPr>
               <w:t>Postcondición</w:t>
             </w:r>
+            <w:proofErr w:type="spellEnd"/>
           </w:p>
         </w:tc>
         <w:tc>
@@ -27601,6 +28042,7 @@
                 <w:szCs w:val="24"/>
               </w:rPr>
             </w:pPr>
+            <w:proofErr w:type="spellStart"/>
             <w:r>
               <w:rPr>
                 <w:rFonts w:ascii="Arial" w:eastAsia="Arial" w:hAnsi="Arial" w:cs="Arial"/>
@@ -27611,6 +28053,7 @@
               <w:lastRenderedPageBreak/>
               <w:t>Postcondición</w:t>
             </w:r>
+            <w:proofErr w:type="spellEnd"/>
           </w:p>
         </w:tc>
         <w:tc>
@@ -28197,6 +28640,7 @@
                 <w:szCs w:val="24"/>
               </w:rPr>
             </w:pPr>
+            <w:proofErr w:type="spellStart"/>
             <w:r>
               <w:rPr>
                 <w:rFonts w:ascii="Arial" w:eastAsia="Arial" w:hAnsi="Arial" w:cs="Arial"/>
@@ -28206,6 +28650,7 @@
               </w:rPr>
               <w:t>Postcondición</w:t>
             </w:r>
+            <w:proofErr w:type="spellEnd"/>
           </w:p>
         </w:tc>
         <w:tc>
@@ -28336,6 +28781,7 @@
                 <w:szCs w:val="24"/>
               </w:rPr>
             </w:pPr>
+            <w:proofErr w:type="spellStart"/>
             <w:r>
               <w:rPr>
                 <w:rFonts w:ascii="Arial" w:eastAsia="Arial" w:hAnsi="Arial" w:cs="Arial"/>
@@ -28345,6 +28791,7 @@
               </w:rPr>
               <w:t>Postcondición</w:t>
             </w:r>
+            <w:proofErr w:type="spellEnd"/>
           </w:p>
         </w:tc>
         <w:tc>
@@ -29063,6 +29510,7 @@
                 <w:szCs w:val="24"/>
               </w:rPr>
             </w:pPr>
+            <w:proofErr w:type="spellStart"/>
             <w:r>
               <w:rPr>
                 <w:rFonts w:ascii="Arial" w:eastAsia="Arial" w:hAnsi="Arial" w:cs="Arial"/>
@@ -29072,6 +29520,7 @@
               </w:rPr>
               <w:t>Postcondición</w:t>
             </w:r>
+            <w:proofErr w:type="spellEnd"/>
           </w:p>
         </w:tc>
         <w:tc>
@@ -29732,6 +30181,7 @@
                 <w:szCs w:val="24"/>
               </w:rPr>
             </w:pPr>
+            <w:proofErr w:type="spellStart"/>
             <w:r>
               <w:rPr>
                 <w:rFonts w:ascii="Arial" w:eastAsia="Arial" w:hAnsi="Arial" w:cs="Arial"/>
@@ -29741,6 +30191,7 @@
               </w:rPr>
               <w:t>Postcondición</w:t>
             </w:r>
+            <w:proofErr w:type="spellEnd"/>
           </w:p>
         </w:tc>
         <w:tc>
@@ -30336,6 +30787,7 @@
                 <w:szCs w:val="24"/>
               </w:rPr>
             </w:pPr>
+            <w:proofErr w:type="spellStart"/>
             <w:r>
               <w:rPr>
                 <w:rFonts w:ascii="Arial" w:eastAsia="Arial" w:hAnsi="Arial" w:cs="Arial"/>
@@ -30345,6 +30797,7 @@
               </w:rPr>
               <w:t>Postcondición</w:t>
             </w:r>
+            <w:proofErr w:type="spellEnd"/>
           </w:p>
         </w:tc>
         <w:tc>
@@ -30475,6 +30928,7 @@
                 <w:szCs w:val="24"/>
               </w:rPr>
             </w:pPr>
+            <w:proofErr w:type="spellStart"/>
             <w:r>
               <w:rPr>
                 <w:rFonts w:ascii="Arial" w:eastAsia="Arial" w:hAnsi="Arial" w:cs="Arial"/>
@@ -30484,6 +30938,7 @@
               </w:rPr>
               <w:t>Postcondición</w:t>
             </w:r>
+            <w:proofErr w:type="spellEnd"/>
           </w:p>
         </w:tc>
         <w:tc>
@@ -31171,6 +31626,7 @@
                 <w:szCs w:val="24"/>
               </w:rPr>
             </w:pPr>
+            <w:proofErr w:type="spellStart"/>
             <w:r>
               <w:rPr>
                 <w:rFonts w:ascii="Arial" w:eastAsia="Arial" w:hAnsi="Arial" w:cs="Arial"/>
@@ -31180,6 +31636,7 @@
               </w:rPr>
               <w:t>Postcondición</w:t>
             </w:r>
+            <w:proofErr w:type="spellEnd"/>
           </w:p>
         </w:tc>
         <w:tc>
@@ -31842,6 +32299,7 @@
                 <w:szCs w:val="24"/>
               </w:rPr>
             </w:pPr>
+            <w:proofErr w:type="spellStart"/>
             <w:r>
               <w:rPr>
                 <w:rFonts w:ascii="Arial" w:eastAsia="Arial" w:hAnsi="Arial" w:cs="Arial"/>
@@ -31851,6 +32309,7 @@
               </w:rPr>
               <w:t>Postcondición</w:t>
             </w:r>
+            <w:proofErr w:type="spellEnd"/>
           </w:p>
         </w:tc>
         <w:tc>
@@ -32438,6 +32897,7 @@
                 <w:szCs w:val="24"/>
               </w:rPr>
             </w:pPr>
+            <w:proofErr w:type="spellStart"/>
             <w:r>
               <w:rPr>
                 <w:rFonts w:ascii="Arial" w:eastAsia="Arial" w:hAnsi="Arial" w:cs="Arial"/>
@@ -32447,6 +32907,7 @@
               </w:rPr>
               <w:t>Postcondición</w:t>
             </w:r>
+            <w:proofErr w:type="spellEnd"/>
           </w:p>
         </w:tc>
         <w:tc>
@@ -32578,6 +33039,7 @@
                 <w:szCs w:val="24"/>
               </w:rPr>
             </w:pPr>
+            <w:proofErr w:type="spellStart"/>
             <w:r>
               <w:rPr>
                 <w:rFonts w:ascii="Arial" w:eastAsia="Arial" w:hAnsi="Arial" w:cs="Arial"/>
@@ -32587,6 +33049,7 @@
               </w:rPr>
               <w:t>Postcondición</w:t>
             </w:r>
+            <w:proofErr w:type="spellEnd"/>
           </w:p>
         </w:tc>
         <w:tc>
@@ -33282,6 +33745,7 @@
                 <w:szCs w:val="24"/>
               </w:rPr>
             </w:pPr>
+            <w:proofErr w:type="spellStart"/>
             <w:r>
               <w:rPr>
                 <w:rFonts w:ascii="Arial" w:eastAsia="Arial" w:hAnsi="Arial" w:cs="Arial"/>
@@ -33291,6 +33755,7 @@
               </w:rPr>
               <w:t>Postcondición</w:t>
             </w:r>
+            <w:proofErr w:type="spellEnd"/>
           </w:p>
         </w:tc>
         <w:tc>
@@ -33954,6 +34419,7 @@
                 <w:szCs w:val="24"/>
               </w:rPr>
             </w:pPr>
+            <w:proofErr w:type="spellStart"/>
             <w:r>
               <w:rPr>
                 <w:rFonts w:ascii="Arial" w:eastAsia="Arial" w:hAnsi="Arial" w:cs="Arial"/>
@@ -33964,6 +34430,7 @@
               <w:lastRenderedPageBreak/>
               <w:t>Postcondición</w:t>
             </w:r>
+            <w:proofErr w:type="spellEnd"/>
           </w:p>
         </w:tc>
         <w:tc>
@@ -34561,6 +35028,7 @@
                 <w:szCs w:val="24"/>
               </w:rPr>
             </w:pPr>
+            <w:proofErr w:type="spellStart"/>
             <w:r>
               <w:rPr>
                 <w:rFonts w:ascii="Arial" w:eastAsia="Arial" w:hAnsi="Arial" w:cs="Arial"/>
@@ -34570,6 +35038,7 @@
               </w:rPr>
               <w:t>Postcondición</w:t>
             </w:r>
+            <w:proofErr w:type="spellEnd"/>
           </w:p>
         </w:tc>
         <w:tc>
@@ -34700,6 +35169,7 @@
                 <w:szCs w:val="24"/>
               </w:rPr>
             </w:pPr>
+            <w:proofErr w:type="spellStart"/>
             <w:r>
               <w:rPr>
                 <w:rFonts w:ascii="Arial" w:eastAsia="Arial" w:hAnsi="Arial" w:cs="Arial"/>
@@ -34709,6 +35179,7 @@
               </w:rPr>
               <w:t>Postcondición</w:t>
             </w:r>
+            <w:proofErr w:type="spellEnd"/>
           </w:p>
         </w:tc>
         <w:tc>
@@ -35405,6 +35876,7 @@
                 <w:szCs w:val="24"/>
               </w:rPr>
             </w:pPr>
+            <w:proofErr w:type="spellStart"/>
             <w:r>
               <w:rPr>
                 <w:rFonts w:ascii="Arial" w:eastAsia="Arial" w:hAnsi="Arial" w:cs="Arial"/>
@@ -35414,6 +35886,7 @@
               </w:rPr>
               <w:t>Postcondición</w:t>
             </w:r>
+            <w:proofErr w:type="spellEnd"/>
           </w:p>
         </w:tc>
         <w:tc>
@@ -36076,6 +36549,7 @@
                 <w:szCs w:val="24"/>
               </w:rPr>
             </w:pPr>
+            <w:proofErr w:type="spellStart"/>
             <w:r>
               <w:rPr>
                 <w:rFonts w:ascii="Arial" w:eastAsia="Arial" w:hAnsi="Arial" w:cs="Arial"/>
@@ -36085,6 +36559,7 @@
               </w:rPr>
               <w:t>Postcondición</w:t>
             </w:r>
+            <w:proofErr w:type="spellEnd"/>
           </w:p>
         </w:tc>
         <w:tc>
@@ -36683,6 +37158,7 @@
                 <w:szCs w:val="24"/>
               </w:rPr>
             </w:pPr>
+            <w:proofErr w:type="spellStart"/>
             <w:r>
               <w:rPr>
                 <w:rFonts w:ascii="Arial" w:eastAsia="Arial" w:hAnsi="Arial" w:cs="Arial"/>
@@ -36692,6 +37168,7 @@
               </w:rPr>
               <w:t>Postcondición</w:t>
             </w:r>
+            <w:proofErr w:type="spellEnd"/>
           </w:p>
         </w:tc>
         <w:tc>
@@ -36822,6 +37299,7 @@
                 <w:szCs w:val="24"/>
               </w:rPr>
             </w:pPr>
+            <w:proofErr w:type="spellStart"/>
             <w:r>
               <w:rPr>
                 <w:rFonts w:ascii="Arial" w:eastAsia="Arial" w:hAnsi="Arial" w:cs="Arial"/>
@@ -36831,6 +37309,7 @@
               </w:rPr>
               <w:t>Postcondición</w:t>
             </w:r>
+            <w:proofErr w:type="spellEnd"/>
           </w:p>
         </w:tc>
         <w:tc>
@@ -37503,7 +37982,25 @@
                 <w:sz w:val="24"/>
                 <w:szCs w:val="24"/>
               </w:rPr>
-              <w:t xml:space="preserve"> pdf del reporte RDC-54</w:t>
+              <w:t xml:space="preserve"> </w:t>
+            </w:r>
+            <w:proofErr w:type="spellStart"/>
+            <w:r>
+              <w:rPr>
+                <w:rFonts w:ascii="Arial" w:eastAsia="Arial" w:hAnsi="Arial" w:cs="Arial"/>
+                <w:sz w:val="24"/>
+                <w:szCs w:val="24"/>
+              </w:rPr>
+              <w:t>pdf</w:t>
+            </w:r>
+            <w:proofErr w:type="spellEnd"/>
+            <w:r>
+              <w:rPr>
+                <w:rFonts w:ascii="Arial" w:eastAsia="Arial" w:hAnsi="Arial" w:cs="Arial"/>
+                <w:sz w:val="24"/>
+                <w:szCs w:val="24"/>
+              </w:rPr>
+              <w:t xml:space="preserve"> del reporte RDC-54</w:t>
             </w:r>
           </w:p>
         </w:tc>
@@ -37535,6 +38032,7 @@
                 <w:szCs w:val="24"/>
               </w:rPr>
             </w:pPr>
+            <w:proofErr w:type="spellStart"/>
             <w:r>
               <w:rPr>
                 <w:rFonts w:ascii="Arial" w:eastAsia="Arial" w:hAnsi="Arial" w:cs="Arial"/>
@@ -37545,6 +38043,7 @@
               <w:lastRenderedPageBreak/>
               <w:t>Postcondición</w:t>
             </w:r>
+            <w:proofErr w:type="spellEnd"/>
           </w:p>
         </w:tc>
         <w:tc>
@@ -38155,7 +38654,25 @@
                 <w:sz w:val="24"/>
                 <w:szCs w:val="24"/>
               </w:rPr>
-              <w:t>El sistema muestra el reporte en formato pdf del reporte RDC-26</w:t>
+              <w:t xml:space="preserve">El sistema muestra el reporte en formato </w:t>
+            </w:r>
+            <w:proofErr w:type="spellStart"/>
+            <w:r>
+              <w:rPr>
+                <w:rFonts w:ascii="Arial" w:eastAsia="Arial" w:hAnsi="Arial" w:cs="Arial"/>
+                <w:sz w:val="24"/>
+                <w:szCs w:val="24"/>
+              </w:rPr>
+              <w:t>pdf</w:t>
+            </w:r>
+            <w:proofErr w:type="spellEnd"/>
+            <w:r>
+              <w:rPr>
+                <w:rFonts w:ascii="Arial" w:eastAsia="Arial" w:hAnsi="Arial" w:cs="Arial"/>
+                <w:sz w:val="24"/>
+                <w:szCs w:val="24"/>
+              </w:rPr>
+              <w:t xml:space="preserve"> del reporte RDC-26</w:t>
             </w:r>
           </w:p>
         </w:tc>
@@ -38187,6 +38704,7 @@
                 <w:szCs w:val="24"/>
               </w:rPr>
             </w:pPr>
+            <w:proofErr w:type="spellStart"/>
             <w:r>
               <w:rPr>
                 <w:rFonts w:ascii="Arial" w:eastAsia="Arial" w:hAnsi="Arial" w:cs="Arial"/>
@@ -38196,6 +38714,7 @@
               </w:rPr>
               <w:t>Postcondición</w:t>
             </w:r>
+            <w:proofErr w:type="spellEnd"/>
           </w:p>
         </w:tc>
         <w:tc>
@@ -38946,6 +39465,7 @@
                 <w:szCs w:val="24"/>
               </w:rPr>
             </w:pPr>
+            <w:proofErr w:type="spellStart"/>
             <w:r>
               <w:rPr>
                 <w:rFonts w:ascii="Arial" w:eastAsia="Arial" w:hAnsi="Arial" w:cs="Arial"/>
@@ -38955,6 +39475,7 @@
               </w:rPr>
               <w:t>Postcondición</w:t>
             </w:r>
+            <w:proofErr w:type="spellEnd"/>
           </w:p>
         </w:tc>
         <w:tc>
@@ -39626,7 +40147,25 @@
                 <w:sz w:val="24"/>
                 <w:szCs w:val="24"/>
               </w:rPr>
-              <w:t xml:space="preserve"> pdf.</w:t>
+              <w:t xml:space="preserve"> </w:t>
+            </w:r>
+            <w:proofErr w:type="spellStart"/>
+            <w:r>
+              <w:rPr>
+                <w:rFonts w:ascii="Arial" w:eastAsia="Arial" w:hAnsi="Arial" w:cs="Arial"/>
+                <w:sz w:val="24"/>
+                <w:szCs w:val="24"/>
+              </w:rPr>
+              <w:t>pdf</w:t>
+            </w:r>
+            <w:proofErr w:type="spellEnd"/>
+            <w:r>
+              <w:rPr>
+                <w:rFonts w:ascii="Arial" w:eastAsia="Arial" w:hAnsi="Arial" w:cs="Arial"/>
+                <w:sz w:val="24"/>
+                <w:szCs w:val="24"/>
+              </w:rPr>
+              <w:t>.</w:t>
             </w:r>
           </w:p>
         </w:tc>
@@ -40203,37 +40742,24 @@
       <w:r>
         <w:rPr>
           <w:noProof/>
-          <w:sz w:val="24"/>
-          <w:szCs w:val="24"/>
         </w:rPr>
         <w:drawing>
-          <wp:inline distT="114300" distB="114300" distL="114300" distR="114300" wp14:anchorId="4447F1B1" wp14:editId="170FF96E">
-            <wp:extent cx="5612130" cy="3416300"/>
+          <wp:inline distT="0" distB="0" distL="0" distR="0" wp14:anchorId="492C54D0" wp14:editId="50A7F60A">
+            <wp:extent cx="5612130" cy="4800600"/>
             <wp:effectExtent l="0" t="0" r="7620" b="0"/>
-            <wp:docPr id="7" name="image18.png"/>
-            <wp:cNvGraphicFramePr/>
+            <wp:docPr id="15" name="Picture 15"/>
+            <wp:cNvGraphicFramePr>
+              <a:graphicFrameLocks xmlns:a="http://schemas.openxmlformats.org/drawingml/2006/main" noChangeAspect="1"/>
+            </wp:cNvGraphicFramePr>
             <a:graphic xmlns:a="http://schemas.openxmlformats.org/drawingml/2006/main">
               <a:graphicData uri="http://schemas.openxmlformats.org/drawingml/2006/picture">
                 <pic:pic xmlns:pic="http://schemas.openxmlformats.org/drawingml/2006/picture">
                   <pic:nvPicPr>
-                    <pic:cNvPr id="0" name="image18.png"/>
-                    <pic:cNvPicPr preferRelativeResize="0"/>
+                    <pic:cNvPr id="1" name=""/>
+                    <pic:cNvPicPr/>
                   </pic:nvPicPr>
                   <pic:blipFill>
-                    <a:blip r:embed="rId18">
-                      <a:extLst>
-                        <a:ext uri="{BEBA8EAE-BF5A-486C-A8C5-ECC9F3942E4B}">
-                          <a14:imgProps xmlns:a14="http://schemas.microsoft.com/office/drawing/2010/main">
-                            <a14:imgLayer r:embed="rId19">
-                              <a14:imgEffect>
-                                <a14:sharpenSoften amount="50000"/>
-                              </a14:imgEffect>
-                            </a14:imgLayer>
-                          </a14:imgProps>
-                        </a:ext>
-                      </a:extLst>
-                    </a:blip>
-                    <a:srcRect/>
+                    <a:blip r:embed="rId18"/>
                     <a:stretch>
                       <a:fillRect/>
                     </a:stretch>
@@ -40241,12 +40767,11 @@
                   <pic:spPr>
                     <a:xfrm>
                       <a:off x="0" y="0"/>
-                      <a:ext cx="5612130" cy="3416300"/>
+                      <a:ext cx="5612130" cy="4800600"/>
                     </a:xfrm>
                     <a:prstGeom prst="rect">
                       <a:avLst/>
                     </a:prstGeom>
-                    <a:ln/>
                   </pic:spPr>
                 </pic:pic>
               </a:graphicData>
@@ -40297,6 +40822,7 @@
       <w:bookmarkStart w:id="133" w:name="_Toc497478921"/>
       <w:bookmarkStart w:id="134" w:name="_Toc497479964"/>
       <w:r>
+        <w:lastRenderedPageBreak/>
         <w:t>3.2.</w:t>
       </w:r>
       <w:r>
@@ -40371,7 +40897,6 @@
           <w:sz w:val="24"/>
           <w:szCs w:val="24"/>
         </w:rPr>
-        <w:lastRenderedPageBreak/>
         <w:drawing>
           <wp:inline distT="114300" distB="114300" distL="114300" distR="114300" wp14:anchorId="5AE0BA8A" wp14:editId="7A612834">
             <wp:extent cx="5405438" cy="3404783"/>
@@ -40386,12 +40911,12 @@
                     <pic:cNvPicPr preferRelativeResize="0"/>
                   </pic:nvPicPr>
                   <pic:blipFill>
-                    <a:blip r:embed="rId20">
+                    <a:blip r:embed="rId19">
                       <a:biLevel thresh="75000"/>
                       <a:extLst>
                         <a:ext uri="{BEBA8EAE-BF5A-486C-A8C5-ECC9F3942E4B}">
                           <a14:imgProps xmlns:a14="http://schemas.microsoft.com/office/drawing/2010/main">
-                            <a14:imgLayer r:embed="rId21">
+                            <a14:imgLayer r:embed="rId20">
                               <a14:imgEffect>
                                 <a14:saturation sat="0"/>
                               </a14:imgEffect>
@@ -40509,12 +41034,12 @@
                     <pic:cNvPicPr preferRelativeResize="0"/>
                   </pic:nvPicPr>
                   <pic:blipFill>
-                    <a:blip r:embed="rId22">
+                    <a:blip r:embed="rId21">
                       <a:biLevel thresh="75000"/>
                       <a:extLst>
                         <a:ext uri="{BEBA8EAE-BF5A-486C-A8C5-ECC9F3942E4B}">
                           <a14:imgProps xmlns:a14="http://schemas.microsoft.com/office/drawing/2010/main">
-                            <a14:imgLayer r:embed="rId23">
+                            <a14:imgLayer r:embed="rId22">
                               <a14:imgEffect>
                                 <a14:saturation sat="0"/>
                               </a14:imgEffect>
@@ -40639,7 +41164,103 @@
           <w:sz w:val="24"/>
           <w:szCs w:val="24"/>
         </w:rPr>
-        <w:t xml:space="preserve">Es un framework para Arquitecturas Empresariales desarrollado por The Open Group - TOGAF y significa The Open Group Architecture Framework. Es una herramienta para asistir en la aceptación, producción, uso y mantenimiento de arquitecturas empresariales, basándose en un modelo de proceso iterativo soportado por buenas prácticas y un conjunto reusable de activos arquitecturales existentes. </w:t>
+        <w:t xml:space="preserve">Es un </w:t>
+      </w:r>
+      <w:proofErr w:type="spellStart"/>
+      <w:r>
+        <w:rPr>
+          <w:sz w:val="24"/>
+          <w:szCs w:val="24"/>
+        </w:rPr>
+        <w:t>framework</w:t>
+      </w:r>
+      <w:proofErr w:type="spellEnd"/>
+      <w:r>
+        <w:rPr>
+          <w:sz w:val="24"/>
+          <w:szCs w:val="24"/>
+        </w:rPr>
+        <w:t xml:space="preserve"> para Arquitecturas Empresariales desarrollado por </w:t>
+      </w:r>
+      <w:proofErr w:type="spellStart"/>
+      <w:r>
+        <w:rPr>
+          <w:sz w:val="24"/>
+          <w:szCs w:val="24"/>
+        </w:rPr>
+        <w:t>The</w:t>
+      </w:r>
+      <w:proofErr w:type="spellEnd"/>
+      <w:r>
+        <w:rPr>
+          <w:sz w:val="24"/>
+          <w:szCs w:val="24"/>
+        </w:rPr>
+        <w:t xml:space="preserve"> Open </w:t>
+      </w:r>
+      <w:proofErr w:type="spellStart"/>
+      <w:r>
+        <w:rPr>
+          <w:sz w:val="24"/>
+          <w:szCs w:val="24"/>
+        </w:rPr>
+        <w:t>Group</w:t>
+      </w:r>
+      <w:proofErr w:type="spellEnd"/>
+      <w:r>
+        <w:rPr>
+          <w:sz w:val="24"/>
+          <w:szCs w:val="24"/>
+        </w:rPr>
+        <w:t xml:space="preserve"> - TOGAF y significa </w:t>
+      </w:r>
+      <w:proofErr w:type="spellStart"/>
+      <w:r>
+        <w:rPr>
+          <w:sz w:val="24"/>
+          <w:szCs w:val="24"/>
+        </w:rPr>
+        <w:t>The</w:t>
+      </w:r>
+      <w:proofErr w:type="spellEnd"/>
+      <w:r>
+        <w:rPr>
+          <w:sz w:val="24"/>
+          <w:szCs w:val="24"/>
+        </w:rPr>
+        <w:t xml:space="preserve"> Open </w:t>
+      </w:r>
+      <w:proofErr w:type="spellStart"/>
+      <w:r>
+        <w:rPr>
+          <w:sz w:val="24"/>
+          <w:szCs w:val="24"/>
+        </w:rPr>
+        <w:t>Group</w:t>
+      </w:r>
+      <w:proofErr w:type="spellEnd"/>
+      <w:r>
+        <w:rPr>
+          <w:sz w:val="24"/>
+          <w:szCs w:val="24"/>
+        </w:rPr>
+        <w:t xml:space="preserve"> </w:t>
+      </w:r>
+      <w:proofErr w:type="spellStart"/>
+      <w:r>
+        <w:rPr>
+          <w:sz w:val="24"/>
+          <w:szCs w:val="24"/>
+        </w:rPr>
+        <w:t>Architecture</w:t>
+      </w:r>
+      <w:proofErr w:type="spellEnd"/>
+      <w:r>
+        <w:rPr>
+          <w:sz w:val="24"/>
+          <w:szCs w:val="24"/>
+        </w:rPr>
+        <w:t xml:space="preserve"> Framework. Es una herramienta para asistir en la aceptación, producción, uso y mantenimiento de arquitecturas empresariales, basándose en un modelo de proceso iterativo soportado por buenas prácticas y un conjunto reusable de activos arquitecturales existentes. </w:t>
       </w:r>
       <w:sdt>
         <w:sdtPr>
@@ -40756,7 +41377,7 @@
                     <pic:cNvPicPr preferRelativeResize="0"/>
                   </pic:nvPicPr>
                   <pic:blipFill>
-                    <a:blip r:embed="rId24"/>
+                    <a:blip r:embed="rId23"/>
                     <a:srcRect/>
                     <a:stretch>
                       <a:fillRect/>
@@ -40890,7 +41511,7 @@
                     <pic:cNvPicPr/>
                   </pic:nvPicPr>
                   <pic:blipFill>
-                    <a:blip r:embed="rId25"/>
+                    <a:blip r:embed="rId24"/>
                     <a:stretch>
                       <a:fillRect/>
                     </a:stretch>
@@ -41007,7 +41628,7 @@
                     <pic:cNvPicPr/>
                   </pic:nvPicPr>
                   <pic:blipFill>
-                    <a:blip r:embed="rId26"/>
+                    <a:blip r:embed="rId25"/>
                     <a:stretch>
                       <a:fillRect/>
                     </a:stretch>
@@ -41101,7 +41722,7 @@
                     <pic:cNvPicPr/>
                   </pic:nvPicPr>
                   <pic:blipFill rotWithShape="1">
-                    <a:blip r:embed="rId26"/>
+                    <a:blip r:embed="rId25"/>
                     <a:srcRect l="15953" r="1"/>
                     <a:stretch/>
                   </pic:blipFill>
@@ -41240,7 +41861,7 @@
                     <pic:cNvPicPr/>
                   </pic:nvPicPr>
                   <pic:blipFill>
-                    <a:blip r:embed="rId27"/>
+                    <a:blip r:embed="rId26"/>
                     <a:stretch>
                       <a:fillRect/>
                     </a:stretch>
@@ -41374,6 +41995,156 @@
             <wp:extent cx="5612130" cy="1425575"/>
             <wp:effectExtent l="0" t="0" r="7620" b="3175"/>
             <wp:docPr id="18" name="Picture 18"/>
+            <wp:cNvGraphicFramePr>
+              <a:graphicFrameLocks xmlns:a="http://schemas.openxmlformats.org/drawingml/2006/main" noChangeAspect="1"/>
+            </wp:cNvGraphicFramePr>
+            <a:graphic xmlns:a="http://schemas.openxmlformats.org/drawingml/2006/main">
+              <a:graphicData uri="http://schemas.openxmlformats.org/drawingml/2006/picture">
+                <pic:pic xmlns:pic="http://schemas.openxmlformats.org/drawingml/2006/picture">
+                  <pic:nvPicPr>
+                    <pic:cNvPr id="1" name=""/>
+                    <pic:cNvPicPr/>
+                  </pic:nvPicPr>
+                  <pic:blipFill>
+                    <a:blip r:embed="rId27"/>
+                    <a:stretch>
+                      <a:fillRect/>
+                    </a:stretch>
+                  </pic:blipFill>
+                  <pic:spPr>
+                    <a:xfrm>
+                      <a:off x="0" y="0"/>
+                      <a:ext cx="5612130" cy="1425575"/>
+                    </a:xfrm>
+                    <a:prstGeom prst="rect">
+                      <a:avLst/>
+                    </a:prstGeom>
+                  </pic:spPr>
+                </pic:pic>
+              </a:graphicData>
+            </a:graphic>
+          </wp:inline>
+        </w:drawing>
+      </w:r>
+    </w:p>
+    <w:p>
+      <w:pPr>
+        <w:widowControl/>
+        <w:spacing w:line="360" w:lineRule="auto"/>
+        <w:jc w:val="center"/>
+        <w:rPr>
+          <w:i/>
+          <w:sz w:val="18"/>
+          <w:szCs w:val="18"/>
+        </w:rPr>
+      </w:pPr>
+      <w:r>
+        <w:rPr>
+          <w:i/>
+          <w:sz w:val="18"/>
+          <w:szCs w:val="18"/>
+        </w:rPr>
+        <w:t>Fuente: Autor</w:t>
+      </w:r>
+    </w:p>
+    <w:p>
+      <w:pPr>
+        <w:rPr>
+          <w:lang w:eastAsia="ar-SA"/>
+        </w:rPr>
+      </w:pPr>
+    </w:p>
+    <w:p>
+      <w:pPr>
+        <w:rPr>
+          <w:lang w:eastAsia="ar-SA"/>
+        </w:rPr>
+      </w:pPr>
+      <w:r>
+        <w:rPr>
+          <w:lang w:eastAsia="ar-SA"/>
+        </w:rPr>
+        <w:lastRenderedPageBreak/>
+        <w:t>Para finalizar el módulo de coordinador se encuentra la opción Asignación, esta  cuenta con  la lista de</w:t>
+      </w:r>
+      <w:r>
+        <w:rPr>
+          <w:lang w:eastAsia="ar-SA"/>
+        </w:rPr>
+        <w:t xml:space="preserve"> las horas asignadas a cada docente</w:t>
+      </w:r>
+      <w:r>
+        <w:rPr>
+          <w:lang w:eastAsia="ar-SA"/>
+        </w:rPr>
+        <w:t>,</w:t>
+      </w:r>
+      <w:r>
+        <w:rPr>
+          <w:lang w:eastAsia="ar-SA"/>
+        </w:rPr>
+        <w:t xml:space="preserve"> se ingresa los porcentajes de cada modalidad </w:t>
+      </w:r>
+      <w:r>
+        <w:rPr>
+          <w:lang w:eastAsia="ar-SA"/>
+        </w:rPr>
+        <w:t xml:space="preserve"> </w:t>
+      </w:r>
+      <w:r>
+        <w:rPr>
+          <w:lang w:eastAsia="ar-SA"/>
+        </w:rPr>
+        <w:t>y al darle el botón se calcula por cada docente el porcentaje ingresado para la coordinación, cada celda de la tabla se puede modificar como el coordinador lo desee, la única restricción son la suma de las horas por docente y por actividad, no deben pasar el tope indicado a cada una.</w:t>
+      </w:r>
+    </w:p>
+    <w:p>
+      <w:pPr>
+        <w:rPr>
+          <w:lang w:eastAsia="ar-SA"/>
+        </w:rPr>
+      </w:pPr>
+    </w:p>
+    <w:p>
+      <w:pPr>
+        <w:pStyle w:val="Caption"/>
+        <w:rPr>
+          <w:u w:val="single"/>
+          <w:lang w:eastAsia="ar-SA"/>
+        </w:rPr>
+      </w:pPr>
+      <w:bookmarkStart w:id="149" w:name="_Toc497514293"/>
+      <w:r>
+        <w:t xml:space="preserve">Figura </w:t>
+      </w:r>
+      <w:fldSimple w:instr=" SEQ Figura \* ARABIC ">
+        <w:r>
+          <w:rPr>
+            <w:noProof/>
+          </w:rPr>
+          <w:t>15</w:t>
+        </w:r>
+      </w:fldSimple>
+      <w:r>
+        <w:t>. Vista de Asignación</w:t>
+      </w:r>
+      <w:bookmarkEnd w:id="149"/>
+    </w:p>
+    <w:p>
+      <w:pPr>
+        <w:rPr>
+          <w:lang w:eastAsia="ar-SA"/>
+        </w:rPr>
+      </w:pPr>
+      <w:r>
+        <w:rPr>
+          <w:noProof/>
+        </w:rPr>
+        <w:drawing>
+          <wp:inline distT="0" distB="0" distL="0" distR="0" wp14:anchorId="5DC6666A" wp14:editId="1F53CB53">
+            <wp:extent cx="5612130" cy="2423795"/>
+            <wp:effectExtent l="0" t="0" r="7620" b="0"/>
+            <wp:docPr id="19" name="Picture 19"/>
             <wp:cNvGraphicFramePr>
               <a:graphicFrameLocks xmlns:a="http://schemas.openxmlformats.org/drawingml/2006/main" noChangeAspect="1"/>
             </wp:cNvGraphicFramePr>
@@ -41393,7 +42164,7 @@
                   <pic:spPr>
                     <a:xfrm>
                       <a:off x="0" y="0"/>
-                      <a:ext cx="5612130" cy="1425575"/>
+                      <a:ext cx="5612130" cy="2423795"/>
                     </a:xfrm>
                     <a:prstGeom prst="rect">
                       <a:avLst/>
@@ -41435,64 +42206,57 @@
     </w:p>
     <w:p>
       <w:pPr>
+        <w:pStyle w:val="Heading3"/>
         <w:rPr>
           <w:lang w:eastAsia="ar-SA"/>
         </w:rPr>
       </w:pPr>
+      <w:bookmarkStart w:id="150" w:name="_Toc435465230"/>
+      <w:bookmarkStart w:id="151" w:name="_Toc497478924"/>
+      <w:bookmarkStart w:id="152" w:name="_Toc497479967"/>
       <w:r>
         <w:rPr>
           <w:lang w:eastAsia="ar-SA"/>
         </w:rPr>
-        <w:lastRenderedPageBreak/>
-        <w:t>Para finalizar el módulo de coordinador se encuentra la opción Asignación, esta  cuenta con  la lista de</w:t>
-      </w:r>
-      <w:r>
+        <w:t>Modulo Docentes</w:t>
+      </w:r>
+      <w:bookmarkEnd w:id="150"/>
+      <w:bookmarkEnd w:id="151"/>
+      <w:bookmarkEnd w:id="152"/>
+    </w:p>
+    <w:p>
+      <w:pPr>
         <w:rPr>
           <w:lang w:eastAsia="ar-SA"/>
         </w:rPr>
-        <w:t xml:space="preserve"> las horas asignadas a cada docente</w:t>
-      </w:r>
+      </w:pPr>
       <w:r>
         <w:rPr>
           <w:lang w:eastAsia="ar-SA"/>
         </w:rPr>
-        <w:t>,</w:t>
+        <w:t>En este módulo se  encuentra la opci</w:t>
       </w:r>
       <w:r>
         <w:rPr>
           <w:lang w:eastAsia="ar-SA"/>
         </w:rPr>
-        <w:t xml:space="preserve"> se ingresa los porcentajes de cada modalidad </w:t>
+        <w:t>ón  de  Actividades, Productos, Horario, Perfil y Reportes</w:t>
       </w:r>
       <w:r>
         <w:rPr>
           <w:lang w:eastAsia="ar-SA"/>
         </w:rPr>
-        <w:t xml:space="preserve"> </w:t>
-      </w:r>
-      <w:r>
+        <w:t>.</w:t>
+      </w:r>
+    </w:p>
+    <w:p>
+      <w:pPr>
+        <w:pStyle w:val="Caption"/>
         <w:rPr>
           <w:lang w:eastAsia="ar-SA"/>
         </w:rPr>
-        <w:t>y al darle el botón se calcula por cada docente el porcentaje ingresado para la coordinación, cada celda de la tabla se puede modificar como el coordinador lo desee, la única restricción son la suma de las horas por docente y por actividad, no deben pasar el tope indicado a cada una.</w:t>
-      </w:r>
-    </w:p>
-    <w:p>
-      <w:pPr>
-        <w:rPr>
-          <w:lang w:eastAsia="ar-SA"/>
-        </w:rPr>
-      </w:pPr>
-    </w:p>
-    <w:p>
-      <w:pPr>
-        <w:pStyle w:val="Caption"/>
-        <w:rPr>
-          <w:u w:val="single"/>
-          <w:lang w:eastAsia="ar-SA"/>
-        </w:rPr>
-      </w:pPr>
-      <w:bookmarkStart w:id="149" w:name="_Toc497514293"/>
+      </w:pPr>
+      <w:bookmarkStart w:id="153" w:name="_Toc497514294"/>
       <w:r>
         <w:t xml:space="preserve">Figura </w:t>
       </w:r>
@@ -41501,18 +42265,21 @@
           <w:rPr>
             <w:noProof/>
           </w:rPr>
-          <w:t>15</w:t>
+          <w:t>16</w:t>
         </w:r>
       </w:fldSimple>
       <w:r>
-        <w:t>. Vista de Asignación</w:t>
-      </w:r>
-      <w:bookmarkEnd w:id="149"/>
-    </w:p>
-    <w:p>
-      <w:pPr>
-        <w:rPr>
-          <w:lang w:eastAsia="ar-SA"/>
+        <w:t>. Listado de Actividades</w:t>
+      </w:r>
+      <w:bookmarkEnd w:id="153"/>
+    </w:p>
+    <w:p>
+      <w:pPr>
+        <w:spacing w:line="276" w:lineRule="auto"/>
+        <w:jc w:val="left"/>
+        <w:rPr>
+          <w:sz w:val="24"/>
+          <w:szCs w:val="24"/>
         </w:rPr>
       </w:pPr>
       <w:r>
@@ -41520,10 +42287,10 @@
           <w:noProof/>
         </w:rPr>
         <w:drawing>
-          <wp:inline distT="0" distB="0" distL="0" distR="0" wp14:anchorId="5DC6666A" wp14:editId="1F53CB53">
-            <wp:extent cx="5612130" cy="2423795"/>
-            <wp:effectExtent l="0" t="0" r="7620" b="0"/>
-            <wp:docPr id="19" name="Picture 19"/>
+          <wp:inline distT="0" distB="0" distL="0" distR="0" wp14:anchorId="19877381" wp14:editId="5336D080">
+            <wp:extent cx="5612130" cy="1844040"/>
+            <wp:effectExtent l="0" t="0" r="7620" b="3810"/>
+            <wp:docPr id="23" name="Imagen 23"/>
             <wp:cNvGraphicFramePr>
               <a:graphicFrameLocks xmlns:a="http://schemas.openxmlformats.org/drawingml/2006/main" noChangeAspect="1"/>
             </wp:cNvGraphicFramePr>
@@ -41543,7 +42310,7 @@
                   <pic:spPr>
                     <a:xfrm>
                       <a:off x="0" y="0"/>
-                      <a:ext cx="5612130" cy="2423795"/>
+                      <a:ext cx="5612130" cy="1844040"/>
                     </a:xfrm>
                     <a:prstGeom prst="rect">
                       <a:avLst/>
@@ -41573,69 +42340,39 @@
           <w:sz w:val="18"/>
           <w:szCs w:val="18"/>
         </w:rPr>
+        <w:lastRenderedPageBreak/>
         <w:t>Fuente: Autor</w:t>
       </w:r>
     </w:p>
     <w:p>
       <w:pPr>
-        <w:rPr>
-          <w:lang w:eastAsia="ar-SA"/>
-        </w:rPr>
-      </w:pPr>
-    </w:p>
-    <w:p>
-      <w:pPr>
-        <w:pStyle w:val="Heading3"/>
-        <w:rPr>
-          <w:lang w:eastAsia="ar-SA"/>
-        </w:rPr>
-      </w:pPr>
-      <w:bookmarkStart w:id="150" w:name="_Toc435465230"/>
-      <w:bookmarkStart w:id="151" w:name="_Toc497478924"/>
-      <w:bookmarkStart w:id="152" w:name="_Toc497479967"/>
-      <w:r>
-        <w:rPr>
-          <w:lang w:eastAsia="ar-SA"/>
-        </w:rPr>
-        <w:t>Modulo Docentes</w:t>
-      </w:r>
-      <w:bookmarkEnd w:id="150"/>
-      <w:bookmarkEnd w:id="151"/>
-      <w:bookmarkEnd w:id="152"/>
-    </w:p>
-    <w:p>
-      <w:pPr>
-        <w:rPr>
-          <w:lang w:eastAsia="ar-SA"/>
-        </w:rPr>
-      </w:pPr>
-      <w:r>
-        <w:rPr>
-          <w:lang w:eastAsia="ar-SA"/>
-        </w:rPr>
-        <w:t>En este módulo se  encuentra la opci</w:t>
-      </w:r>
-      <w:r>
-        <w:rPr>
-          <w:lang w:eastAsia="ar-SA"/>
-        </w:rPr>
-        <w:t>ón  de  Actividades, Productos, Horario, Perfil y Reportes</w:t>
-      </w:r>
-      <w:r>
-        <w:rPr>
-          <w:lang w:eastAsia="ar-SA"/>
-        </w:rPr>
-        <w:t>.</w:t>
-      </w:r>
+        <w:spacing w:line="276" w:lineRule="auto"/>
+        <w:jc w:val="left"/>
+      </w:pPr>
+    </w:p>
+    <w:p>
+      <w:pPr>
+        <w:spacing w:line="276" w:lineRule="auto"/>
+        <w:jc w:val="left"/>
+      </w:pPr>
+      <w:r>
+        <w:t>En la opción de ac</w:t>
+      </w:r>
+      <w:r>
+        <w:t>tividades se encuentra algo similar  a esto:</w:t>
+      </w:r>
+    </w:p>
+    <w:p>
+      <w:pPr>
+        <w:spacing w:line="276" w:lineRule="auto"/>
+        <w:jc w:val="left"/>
+      </w:pPr>
     </w:p>
     <w:p>
       <w:pPr>
         <w:pStyle w:val="Caption"/>
-        <w:rPr>
-          <w:lang w:eastAsia="ar-SA"/>
-        </w:rPr>
-      </w:pPr>
-      <w:bookmarkStart w:id="153" w:name="_Toc497514294"/>
+      </w:pPr>
+      <w:bookmarkStart w:id="154" w:name="_Toc497514295"/>
       <w:r>
         <w:t xml:space="preserve">Figura </w:t>
       </w:r>
@@ -41644,32 +42381,28 @@
           <w:rPr>
             <w:noProof/>
           </w:rPr>
-          <w:t>16</w:t>
+          <w:t>17</w:t>
         </w:r>
       </w:fldSimple>
       <w:r>
-        <w:t>. Listado de Actividades</w:t>
-      </w:r>
-      <w:bookmarkEnd w:id="153"/>
+        <w:t>. Opciones de Asignación</w:t>
+      </w:r>
+      <w:bookmarkEnd w:id="154"/>
     </w:p>
     <w:p>
       <w:pPr>
         <w:spacing w:line="276" w:lineRule="auto"/>
         <w:jc w:val="left"/>
-        <w:rPr>
-          <w:sz w:val="24"/>
-          <w:szCs w:val="24"/>
-        </w:rPr>
       </w:pPr>
       <w:r>
         <w:rPr>
           <w:noProof/>
         </w:rPr>
         <w:drawing>
-          <wp:inline distT="0" distB="0" distL="0" distR="0" wp14:anchorId="19877381" wp14:editId="5336D080">
-            <wp:extent cx="5612130" cy="1844040"/>
-            <wp:effectExtent l="0" t="0" r="7620" b="3810"/>
-            <wp:docPr id="23" name="Imagen 23"/>
+          <wp:inline distT="0" distB="0" distL="0" distR="0" wp14:anchorId="4591C67C" wp14:editId="04784E47">
+            <wp:extent cx="5612130" cy="1505585"/>
+            <wp:effectExtent l="0" t="0" r="7620" b="0"/>
+            <wp:docPr id="21" name="Picture 21"/>
             <wp:cNvGraphicFramePr>
               <a:graphicFrameLocks xmlns:a="http://schemas.openxmlformats.org/drawingml/2006/main" noChangeAspect="1"/>
             </wp:cNvGraphicFramePr>
@@ -41689,7 +42422,7 @@
                   <pic:spPr>
                     <a:xfrm>
                       <a:off x="0" y="0"/>
-                      <a:ext cx="5612130" cy="1844040"/>
+                      <a:ext cx="5612130" cy="1505585"/>
                     </a:xfrm>
                     <a:prstGeom prst="rect">
                       <a:avLst/>
@@ -41719,7 +42452,6 @@
           <w:sz w:val="18"/>
           <w:szCs w:val="18"/>
         </w:rPr>
-        <w:lastRenderedPageBreak/>
         <w:t>Fuente: Autor</w:t>
       </w:r>
     </w:p>
@@ -41731,27 +42463,49 @@
     </w:p>
     <w:p>
       <w:pPr>
-        <w:spacing w:line="276" w:lineRule="auto"/>
-        <w:jc w:val="left"/>
-      </w:pPr>
-      <w:r>
-        <w:t>En la opción de ac</w:t>
-      </w:r>
-      <w:r>
-        <w:t>tividades se encuentra algo similar  a esto:</w:t>
-      </w:r>
-    </w:p>
-    <w:p>
-      <w:pPr>
-        <w:spacing w:line="276" w:lineRule="auto"/>
-        <w:jc w:val="left"/>
+        <w:rPr>
+          <w:lang w:eastAsia="ar-SA"/>
+        </w:rPr>
+      </w:pPr>
+      <w:r>
+        <w:rPr>
+          <w:lang w:eastAsia="ar-SA"/>
+        </w:rPr>
+        <w:t>En esta sección se encuentra la lista de actividades que ha registrado el docente, un botón para crear y  junto a cada registro la opción de borrar y editar, las cuales son representadas por el icono de la caneca y el lápiz respectivamente.</w:t>
+      </w:r>
+    </w:p>
+    <w:p>
+      <w:pPr>
+        <w:rPr>
+          <w:lang w:eastAsia="ar-SA"/>
+        </w:rPr>
+      </w:pPr>
+    </w:p>
+    <w:p>
+      <w:pPr>
+        <w:rPr>
+          <w:lang w:eastAsia="ar-SA"/>
+        </w:rPr>
+      </w:pPr>
+      <w:r>
+        <w:rPr>
+          <w:lang w:eastAsia="ar-SA"/>
+        </w:rPr>
+        <w:t>En la sección de Productos aparecerá de igual manera que en actividades un botón que permite crear y junto a cada registro de la lista las opciones para borrar y editar.</w:t>
+      </w:r>
+    </w:p>
+    <w:p>
+      <w:pPr>
+        <w:rPr>
+          <w:lang w:eastAsia="ar-SA"/>
+        </w:rPr>
       </w:pPr>
     </w:p>
     <w:p>
       <w:pPr>
         <w:pStyle w:val="Caption"/>
       </w:pPr>
-      <w:bookmarkStart w:id="154" w:name="_Toc497514295"/>
+      <w:bookmarkStart w:id="155" w:name="_Toc497514296"/>
       <w:r>
         <w:t xml:space="preserve">Figura </w:t>
       </w:r>
@@ -41760,13 +42514,13 @@
           <w:rPr>
             <w:noProof/>
           </w:rPr>
-          <w:t>17</w:t>
+          <w:t>18</w:t>
         </w:r>
       </w:fldSimple>
       <w:r>
-        <w:t>. Opciones de Asignación</w:t>
-      </w:r>
-      <w:bookmarkEnd w:id="154"/>
+        <w:t>. Listado de Productos</w:t>
+      </w:r>
+      <w:bookmarkEnd w:id="155"/>
     </w:p>
     <w:p>
       <w:pPr>
@@ -41778,10 +42532,10 @@
           <w:noProof/>
         </w:rPr>
         <w:drawing>
-          <wp:inline distT="0" distB="0" distL="0" distR="0" wp14:anchorId="4591C67C" wp14:editId="04784E47">
-            <wp:extent cx="5612130" cy="1505585"/>
-            <wp:effectExtent l="0" t="0" r="7620" b="0"/>
-            <wp:docPr id="21" name="Picture 21"/>
+          <wp:inline distT="0" distB="0" distL="0" distR="0" wp14:anchorId="165FBB5C" wp14:editId="71A3696C">
+            <wp:extent cx="5612130" cy="1214120"/>
+            <wp:effectExtent l="0" t="0" r="7620" b="5080"/>
+            <wp:docPr id="22" name="Picture 22"/>
             <wp:cNvGraphicFramePr>
               <a:graphicFrameLocks xmlns:a="http://schemas.openxmlformats.org/drawingml/2006/main" noChangeAspect="1"/>
             </wp:cNvGraphicFramePr>
@@ -41801,7 +42555,7 @@
                   <pic:spPr>
                     <a:xfrm>
                       <a:off x="0" y="0"/>
-                      <a:ext cx="5612130" cy="1505585"/>
+                      <a:ext cx="5612130" cy="1214120"/>
                     </a:xfrm>
                     <a:prstGeom prst="rect">
                       <a:avLst/>
@@ -41836,29 +42590,23 @@
     </w:p>
     <w:p>
       <w:pPr>
-        <w:spacing w:line="276" w:lineRule="auto"/>
-        <w:jc w:val="left"/>
-      </w:pPr>
-    </w:p>
-    <w:p>
-      <w:pPr>
         <w:rPr>
           <w:lang w:eastAsia="ar-SA"/>
         </w:rPr>
       </w:pPr>
-      <w:r>
+    </w:p>
+    <w:p>
+      <w:pPr>
         <w:rPr>
           <w:lang w:eastAsia="ar-SA"/>
         </w:rPr>
-        <w:t>En esta sección se encuentra la lista de actividades que ha registrado el docente, un botón para crear y  junto a cada registro la opción de borrar y editar, las cuales son representadas por el icono de la caneca y el lápiz respectivamente.</w:t>
-      </w:r>
-    </w:p>
-    <w:p>
-      <w:pPr>
+      </w:pPr>
+      <w:r>
         <w:rPr>
           <w:lang w:eastAsia="ar-SA"/>
         </w:rPr>
-      </w:pPr>
+        <w:t>En la sección de  Horario se encontrara una variación con respecto a las anteriores, esta contiene un horario de lunes a sábado  con horas que permite registrar las clases  que realiza el docente.</w:t>
+      </w:r>
     </w:p>
     <w:p>
       <w:pPr>
@@ -41866,25 +42614,15 @@
           <w:lang w:eastAsia="ar-SA"/>
         </w:rPr>
       </w:pPr>
-      <w:r>
+    </w:p>
+    <w:p>
+      <w:pPr>
+        <w:pStyle w:val="Caption"/>
         <w:rPr>
           <w:lang w:eastAsia="ar-SA"/>
         </w:rPr>
-        <w:t>En la sección de Productos aparecerá de igual manera que en actividades un botón que permite crear y junto a cada registro de la lista las opciones para borrar y editar.</w:t>
-      </w:r>
-    </w:p>
-    <w:p>
-      <w:pPr>
-        <w:rPr>
-          <w:lang w:eastAsia="ar-SA"/>
-        </w:rPr>
-      </w:pPr>
-    </w:p>
-    <w:p>
-      <w:pPr>
-        <w:pStyle w:val="Caption"/>
-      </w:pPr>
-      <w:bookmarkStart w:id="155" w:name="_Toc497514296"/>
+      </w:pPr>
+      <w:bookmarkStart w:id="156" w:name="_Toc497514297"/>
       <w:r>
         <w:t xml:space="preserve">Figura </w:t>
       </w:r>
@@ -41893,28 +42631,30 @@
           <w:rPr>
             <w:noProof/>
           </w:rPr>
-          <w:t>18</w:t>
+          <w:t>19</w:t>
         </w:r>
       </w:fldSimple>
       <w:r>
-        <w:t>. Listado de Productos</w:t>
-      </w:r>
-      <w:bookmarkEnd w:id="155"/>
-    </w:p>
-    <w:p>
-      <w:pPr>
-        <w:spacing w:line="276" w:lineRule="auto"/>
-        <w:jc w:val="left"/>
+        <w:t>. Sección de Horario</w:t>
+      </w:r>
+      <w:bookmarkEnd w:id="156"/>
+    </w:p>
+    <w:p>
+      <w:pPr>
+        <w:rPr>
+          <w:lang w:eastAsia="ar-SA"/>
+        </w:rPr>
       </w:pPr>
       <w:r>
         <w:rPr>
           <w:noProof/>
         </w:rPr>
+        <w:lastRenderedPageBreak/>
         <w:drawing>
-          <wp:inline distT="0" distB="0" distL="0" distR="0" wp14:anchorId="165FBB5C" wp14:editId="71A3696C">
-            <wp:extent cx="5612130" cy="1214120"/>
-            <wp:effectExtent l="0" t="0" r="7620" b="5080"/>
-            <wp:docPr id="22" name="Picture 22"/>
+          <wp:inline distT="0" distB="0" distL="0" distR="0" wp14:anchorId="0F349179" wp14:editId="6EBD972F">
+            <wp:extent cx="5612130" cy="2250440"/>
+            <wp:effectExtent l="0" t="0" r="7620" b="0"/>
+            <wp:docPr id="24" name="Picture 24"/>
             <wp:cNvGraphicFramePr>
               <a:graphicFrameLocks xmlns:a="http://schemas.openxmlformats.org/drawingml/2006/main" noChangeAspect="1"/>
             </wp:cNvGraphicFramePr>
@@ -41934,7 +42674,7 @@
                   <pic:spPr>
                     <a:xfrm>
                       <a:off x="0" y="0"/>
-                      <a:ext cx="5612130" cy="1214120"/>
+                      <a:ext cx="5612130" cy="2250440"/>
                     </a:xfrm>
                     <a:prstGeom prst="rect">
                       <a:avLst/>
@@ -41980,18 +42720,45 @@
           <w:lang w:eastAsia="ar-SA"/>
         </w:rPr>
       </w:pPr>
-      <w:r>
+    </w:p>
+    <w:p>
+      <w:pPr>
         <w:rPr>
           <w:lang w:eastAsia="ar-SA"/>
         </w:rPr>
-        <w:t>En la sección de  Horario se encontrara una variación con respecto a las anteriores, esta contiene un horario de lunes a sábado  con horas que permite registrar las clases  que realiza el docente.</w:t>
-      </w:r>
-    </w:p>
-    <w:p>
-      <w:pPr>
+      </w:pPr>
+      <w:commentRangeStart w:id="157"/>
+      <w:r>
         <w:rPr>
           <w:lang w:eastAsia="ar-SA"/>
         </w:rPr>
+        <w:t xml:space="preserve">Cuanto  se  hace clic </w:t>
+      </w:r>
+      <w:r>
+        <w:rPr>
+          <w:lang w:eastAsia="ar-SA"/>
+        </w:rPr>
+        <w:t>a la palabra asignar</w:t>
+      </w:r>
+      <w:r>
+        <w:rPr>
+          <w:lang w:eastAsia="ar-SA"/>
+        </w:rPr>
+        <w:t xml:space="preserve"> aparecerá la siguiente ventana:</w:t>
+      </w:r>
+      <w:commentRangeEnd w:id="157"/>
+      <w:r>
+        <w:rPr>
+          <w:rStyle w:val="CommentReference"/>
+        </w:rPr>
+        <w:commentReference w:id="157"/>
+      </w:r>
+    </w:p>
+    <w:p>
+      <w:pPr>
+        <w:rPr>
+          <w:lang w:eastAsia="ar-SA"/>
+        </w:rPr>
       </w:pPr>
     </w:p>
     <w:p>
@@ -42001,7 +42768,7 @@
           <w:lang w:eastAsia="ar-SA"/>
         </w:rPr>
       </w:pPr>
-      <w:bookmarkStart w:id="156" w:name="_Toc497514297"/>
+      <w:bookmarkStart w:id="158" w:name="_Toc497514298"/>
       <w:r>
         <w:t xml:space="preserve">Figura </w:t>
       </w:r>
@@ -42010,13 +42777,13 @@
           <w:rPr>
             <w:noProof/>
           </w:rPr>
-          <w:t>19</w:t>
+          <w:t>20</w:t>
         </w:r>
       </w:fldSimple>
       <w:r>
-        <w:t>. Sección de Horario</w:t>
-      </w:r>
-      <w:bookmarkEnd w:id="156"/>
+        <w:t>. Asignación de clase</w:t>
+      </w:r>
+      <w:bookmarkEnd w:id="158"/>
     </w:p>
     <w:p>
       <w:pPr>
@@ -42028,12 +42795,11 @@
         <w:rPr>
           <w:noProof/>
         </w:rPr>
-        <w:lastRenderedPageBreak/>
         <w:drawing>
-          <wp:inline distT="0" distB="0" distL="0" distR="0" wp14:anchorId="0F349179" wp14:editId="6EBD972F">
-            <wp:extent cx="5612130" cy="2250440"/>
-            <wp:effectExtent l="0" t="0" r="7620" b="0"/>
-            <wp:docPr id="24" name="Picture 24"/>
+          <wp:inline distT="0" distB="0" distL="0" distR="0" wp14:anchorId="5F94E34D" wp14:editId="6DE0F3E9">
+            <wp:extent cx="3352800" cy="1400175"/>
+            <wp:effectExtent l="0" t="0" r="0" b="9525"/>
+            <wp:docPr id="16" name="Picture 16"/>
             <wp:cNvGraphicFramePr>
               <a:graphicFrameLocks xmlns:a="http://schemas.openxmlformats.org/drawingml/2006/main" noChangeAspect="1"/>
             </wp:cNvGraphicFramePr>
@@ -42053,7 +42819,7 @@
                   <pic:spPr>
                     <a:xfrm>
                       <a:off x="0" y="0"/>
-                      <a:ext cx="5612130" cy="2250440"/>
+                      <a:ext cx="3352800" cy="1400175"/>
                     </a:xfrm>
                     <a:prstGeom prst="rect">
                       <a:avLst/>
@@ -42068,151 +42834,6 @@
     </w:p>
     <w:p>
       <w:pPr>
-        <w:widowControl/>
-        <w:spacing w:line="360" w:lineRule="auto"/>
-        <w:jc w:val="center"/>
-        <w:rPr>
-          <w:i/>
-          <w:sz w:val="18"/>
-          <w:szCs w:val="18"/>
-        </w:rPr>
-      </w:pPr>
-      <w:r>
-        <w:rPr>
-          <w:i/>
-          <w:sz w:val="18"/>
-          <w:szCs w:val="18"/>
-        </w:rPr>
-        <w:t>Fuente: Autor</w:t>
-      </w:r>
-    </w:p>
-    <w:p>
-      <w:pPr>
-        <w:rPr>
-          <w:lang w:eastAsia="ar-SA"/>
-        </w:rPr>
-      </w:pPr>
-    </w:p>
-    <w:p>
-      <w:pPr>
-        <w:rPr>
-          <w:lang w:eastAsia="ar-SA"/>
-        </w:rPr>
-      </w:pPr>
-    </w:p>
-    <w:p>
-      <w:pPr>
-        <w:rPr>
-          <w:lang w:eastAsia="ar-SA"/>
-        </w:rPr>
-      </w:pPr>
-      <w:commentRangeStart w:id="157"/>
-      <w:r>
-        <w:rPr>
-          <w:lang w:eastAsia="ar-SA"/>
-        </w:rPr>
-        <w:t xml:space="preserve">Cuanto  se  hace clic </w:t>
-      </w:r>
-      <w:r>
-        <w:rPr>
-          <w:lang w:eastAsia="ar-SA"/>
-        </w:rPr>
-        <w:t>a la palabra asignar</w:t>
-      </w:r>
-      <w:r>
-        <w:rPr>
-          <w:lang w:eastAsia="ar-SA"/>
-        </w:rPr>
-        <w:t xml:space="preserve"> aparecerá la siguiente ventana:</w:t>
-      </w:r>
-      <w:commentRangeEnd w:id="157"/>
-      <w:r>
-        <w:rPr>
-          <w:rStyle w:val="CommentReference"/>
-        </w:rPr>
-        <w:commentReference w:id="157"/>
-      </w:r>
-    </w:p>
-    <w:p>
-      <w:pPr>
-        <w:rPr>
-          <w:lang w:eastAsia="ar-SA"/>
-        </w:rPr>
-      </w:pPr>
-    </w:p>
-    <w:p>
-      <w:pPr>
-        <w:pStyle w:val="Caption"/>
-        <w:rPr>
-          <w:lang w:eastAsia="ar-SA"/>
-        </w:rPr>
-      </w:pPr>
-      <w:bookmarkStart w:id="158" w:name="_Toc497514298"/>
-      <w:r>
-        <w:t xml:space="preserve">Figura </w:t>
-      </w:r>
-      <w:fldSimple w:instr=" SEQ Figura \* ARABIC ">
-        <w:r>
-          <w:rPr>
-            <w:noProof/>
-          </w:rPr>
-          <w:t>20</w:t>
-        </w:r>
-      </w:fldSimple>
-      <w:r>
-        <w:t>. Asignación de clase</w:t>
-      </w:r>
-      <w:bookmarkEnd w:id="158"/>
-    </w:p>
-    <w:p>
-      <w:pPr>
-        <w:rPr>
-          <w:lang w:eastAsia="ar-SA"/>
-        </w:rPr>
-      </w:pPr>
-      <w:r>
-        <w:rPr>
-          <w:noProof/>
-        </w:rPr>
-        <w:drawing>
-          <wp:inline distT="0" distB="0" distL="0" distR="0" wp14:anchorId="04689047" wp14:editId="3A739630">
-            <wp:extent cx="4772025" cy="3600450"/>
-            <wp:effectExtent l="0" t="0" r="9525" b="0"/>
-            <wp:docPr id="25" name="Picture 25"/>
-            <wp:cNvGraphicFramePr>
-              <a:graphicFrameLocks xmlns:a="http://schemas.openxmlformats.org/drawingml/2006/main" noChangeAspect="1"/>
-            </wp:cNvGraphicFramePr>
-            <a:graphic xmlns:a="http://schemas.openxmlformats.org/drawingml/2006/main">
-              <a:graphicData uri="http://schemas.openxmlformats.org/drawingml/2006/picture">
-                <pic:pic xmlns:pic="http://schemas.openxmlformats.org/drawingml/2006/picture">
-                  <pic:nvPicPr>
-                    <pic:cNvPr id="1" name=""/>
-                    <pic:cNvPicPr/>
-                  </pic:nvPicPr>
-                  <pic:blipFill>
-                    <a:blip r:embed="rId34"/>
-                    <a:stretch>
-                      <a:fillRect/>
-                    </a:stretch>
-                  </pic:blipFill>
-                  <pic:spPr>
-                    <a:xfrm>
-                      <a:off x="0" y="0"/>
-                      <a:ext cx="4772025" cy="3600450"/>
-                    </a:xfrm>
-                    <a:prstGeom prst="rect">
-                      <a:avLst/>
-                    </a:prstGeom>
-                  </pic:spPr>
-                </pic:pic>
-              </a:graphicData>
-            </a:graphic>
-          </wp:inline>
-        </w:drawing>
-      </w:r>
-    </w:p>
-    <w:p>
-      <w:pPr>
         <w:rPr>
           <w:lang w:eastAsia="ar-SA"/>
         </w:rPr>
@@ -42353,6 +42974,7 @@
         <w:rPr>
           <w:noProof/>
         </w:rPr>
+        <w:lastRenderedPageBreak/>
         <mc:AlternateContent>
           <mc:Choice Requires="wps">
             <w:drawing>
@@ -42412,7 +43034,7 @@
           </mc:Choice>
           <mc:Fallback>
             <w:pict>
-              <v:rect w14:anchorId="330031FA" id="Rectangle 30" o:spid="_x0000_s1026" style="position:absolute;margin-left:42.45pt;margin-top:26.95pt;width:62.25pt;height:67.5pt;z-index:251659264;visibility:visible;mso-wrap-style:square;mso-wrap-distance-left:9pt;mso-wrap-distance-top:0;mso-wrap-distance-right:9pt;mso-wrap-distance-bottom:0;mso-position-horizontal:absolute;mso-position-horizontal-relative:text;mso-position-vertical:absolute;mso-position-vertical-relative:text;v-text-anchor:middle" o:gfxdata="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" fillcolor="#4f81bd [3204]" strokecolor="#243f60 [1604]" strokeweight="2pt"/>
+              <v:rect w14:anchorId="4F612620" id="Rectangle 30" o:spid="_x0000_s1026" style="position:absolute;margin-left:42.45pt;margin-top:26.95pt;width:62.25pt;height:67.5pt;z-index:251659264;visibility:visible;mso-wrap-style:square;mso-wrap-distance-left:9pt;mso-wrap-distance-top:0;mso-wrap-distance-right:9pt;mso-wrap-distance-bottom:0;mso-position-horizontal:absolute;mso-position-horizontal-relative:text;mso-position-vertical:absolute;mso-position-vertical-relative:text;v-text-anchor:middle" o:gfxdata="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" fillcolor="#4f81bd [3204]" strokecolor="#243f60 [1604]" strokeweight="2pt"/>
             </w:pict>
           </mc:Fallback>
         </mc:AlternateContent>
@@ -42426,6 +43048,188 @@
             <wp:extent cx="5612130" cy="3223260"/>
             <wp:effectExtent l="0" t="0" r="7620" b="0"/>
             <wp:docPr id="29" name="Imagen 29"/>
+            <wp:cNvGraphicFramePr>
+              <a:graphicFrameLocks xmlns:a="http://schemas.openxmlformats.org/drawingml/2006/main" noChangeAspect="1"/>
+            </wp:cNvGraphicFramePr>
+            <a:graphic xmlns:a="http://schemas.openxmlformats.org/drawingml/2006/main">
+              <a:graphicData uri="http://schemas.openxmlformats.org/drawingml/2006/picture">
+                <pic:pic xmlns:pic="http://schemas.openxmlformats.org/drawingml/2006/picture">
+                  <pic:nvPicPr>
+                    <pic:cNvPr id="1" name=""/>
+                    <pic:cNvPicPr/>
+                  </pic:nvPicPr>
+                  <pic:blipFill>
+                    <a:blip r:embed="rId34"/>
+                    <a:stretch>
+                      <a:fillRect/>
+                    </a:stretch>
+                  </pic:blipFill>
+                  <pic:spPr>
+                    <a:xfrm>
+                      <a:off x="0" y="0"/>
+                      <a:ext cx="5612130" cy="3223260"/>
+                    </a:xfrm>
+                    <a:prstGeom prst="rect">
+                      <a:avLst/>
+                    </a:prstGeom>
+                  </pic:spPr>
+                </pic:pic>
+              </a:graphicData>
+            </a:graphic>
+          </wp:inline>
+        </w:drawing>
+      </w:r>
+    </w:p>
+    <w:p>
+      <w:pPr>
+        <w:widowControl/>
+        <w:spacing w:line="360" w:lineRule="auto"/>
+        <w:jc w:val="center"/>
+        <w:rPr>
+          <w:i/>
+          <w:sz w:val="18"/>
+          <w:szCs w:val="18"/>
+        </w:rPr>
+      </w:pPr>
+    </w:p>
+    <w:p>
+      <w:pPr>
+        <w:widowControl/>
+        <w:spacing w:line="360" w:lineRule="auto"/>
+        <w:jc w:val="center"/>
+        <w:rPr>
+          <w:i/>
+          <w:sz w:val="18"/>
+          <w:szCs w:val="18"/>
+        </w:rPr>
+      </w:pPr>
+      <w:r>
+        <w:rPr>
+          <w:i/>
+          <w:sz w:val="18"/>
+          <w:szCs w:val="18"/>
+        </w:rPr>
+        <w:t>Fuente: Autor</w:t>
+      </w:r>
+    </w:p>
+    <w:p>
+      <w:pPr>
+        <w:widowControl/>
+        <w:spacing w:line="360" w:lineRule="auto"/>
+        <w:jc w:val="center"/>
+        <w:rPr>
+          <w:lang w:eastAsia="ar-SA"/>
+        </w:rPr>
+      </w:pPr>
+    </w:p>
+    <w:p>
+      <w:pPr>
+        <w:rPr>
+          <w:lang w:eastAsia="ar-SA"/>
+        </w:rPr>
+      </w:pPr>
+      <w:r>
+        <w:rPr>
+          <w:lang w:eastAsia="ar-SA"/>
+        </w:rPr>
+        <w:t xml:space="preserve">La otra parte es la información </w:t>
+      </w:r>
+      <w:r>
+        <w:rPr>
+          <w:lang w:eastAsia="ar-SA"/>
+        </w:rPr>
+        <w:t>académica</w:t>
+      </w:r>
+      <w:r>
+        <w:rPr>
+          <w:lang w:eastAsia="ar-SA"/>
+        </w:rPr>
+        <w:t xml:space="preserve">, la experiencia, la producción </w:t>
+      </w:r>
+      <w:r>
+        <w:rPr>
+          <w:lang w:eastAsia="ar-SA"/>
+        </w:rPr>
+        <w:t>intelectual</w:t>
+      </w:r>
+      <w:r>
+        <w:rPr>
+          <w:lang w:eastAsia="ar-SA"/>
+        </w:rPr>
+        <w:t xml:space="preserve"> e investigativa, la socialización de la investigación y la participación en eventos </w:t>
+      </w:r>
+      <w:r>
+        <w:rPr>
+          <w:lang w:eastAsia="ar-SA"/>
+        </w:rPr>
+        <w:t>culturales</w:t>
+      </w:r>
+      <w:r>
+        <w:rPr>
+          <w:lang w:eastAsia="ar-SA"/>
+        </w:rPr>
+        <w:t xml:space="preserve"> o deportivos. Cada opción es despegable y en cada una de ellas se </w:t>
+      </w:r>
+      <w:r>
+        <w:rPr>
+          <w:lang w:eastAsia="ar-SA"/>
+        </w:rPr>
+        <w:t>encuentra</w:t>
+      </w:r>
+      <w:r>
+        <w:rPr>
+          <w:lang w:eastAsia="ar-SA"/>
+        </w:rPr>
+        <w:t xml:space="preserve"> un listado de los registros, el botón para agregar uno nuevo y los botones de eliminar o editar respectivamente.</w:t>
+      </w:r>
+    </w:p>
+    <w:p>
+      <w:pPr>
+        <w:rPr>
+          <w:lang w:eastAsia="ar-SA"/>
+        </w:rPr>
+      </w:pPr>
+    </w:p>
+    <w:p>
+      <w:pPr>
+        <w:pStyle w:val="Caption"/>
+        <w:rPr>
+          <w:lang w:eastAsia="ar-SA"/>
+        </w:rPr>
+      </w:pPr>
+      <w:bookmarkStart w:id="161" w:name="_Toc497514300"/>
+      <w:r>
+        <w:t xml:space="preserve">Figura </w:t>
+      </w:r>
+      <w:fldSimple w:instr=" SEQ Figura \* ARABIC ">
+        <w:r>
+          <w:rPr>
+            <w:noProof/>
+          </w:rPr>
+          <w:t>22</w:t>
+        </w:r>
+      </w:fldSimple>
+      <w:r>
+        <w:t>. Información académica</w:t>
+      </w:r>
+      <w:bookmarkEnd w:id="161"/>
+    </w:p>
+    <w:p>
+      <w:pPr>
+        <w:rPr>
+          <w:lang w:eastAsia="ar-SA"/>
+        </w:rPr>
+      </w:pPr>
+      <w:r>
+        <w:rPr>
+          <w:noProof/>
+        </w:rPr>
+        <w:lastRenderedPageBreak/>
+        <w:drawing>
+          <wp:inline distT="0" distB="0" distL="0" distR="0" wp14:anchorId="7F04F9CA" wp14:editId="7CEFB0C4">
+            <wp:extent cx="5612130" cy="1992630"/>
+            <wp:effectExtent l="0" t="0" r="7620" b="7620"/>
+            <wp:docPr id="27" name="Picture 27"/>
             <wp:cNvGraphicFramePr>
               <a:graphicFrameLocks xmlns:a="http://schemas.openxmlformats.org/drawingml/2006/main" noChangeAspect="1"/>
             </wp:cNvGraphicFramePr>
@@ -42445,7 +43249,7 @@
                   <pic:spPr>
                     <a:xfrm>
                       <a:off x="0" y="0"/>
-                      <a:ext cx="5612130" cy="3223260"/>
+                      <a:ext cx="5612130" cy="1992630"/>
                     </a:xfrm>
                     <a:prstGeom prst="rect">
                       <a:avLst/>
@@ -42460,6 +43264,13 @@
     </w:p>
     <w:p>
       <w:pPr>
+        <w:rPr>
+          <w:lang w:eastAsia="ar-SA"/>
+        </w:rPr>
+      </w:pPr>
+    </w:p>
+    <w:p>
+      <w:pPr>
         <w:widowControl/>
         <w:spacing w:line="360" w:lineRule="auto"/>
         <w:jc w:val="center"/>
@@ -42469,32 +43280,17 @@
           <w:szCs w:val="18"/>
         </w:rPr>
       </w:pPr>
-    </w:p>
-    <w:p>
-      <w:pPr>
-        <w:widowControl/>
-        <w:spacing w:line="360" w:lineRule="auto"/>
-        <w:jc w:val="center"/>
+      <w:r>
         <w:rPr>
           <w:i/>
           <w:sz w:val="18"/>
           <w:szCs w:val="18"/>
         </w:rPr>
-      </w:pPr>
-      <w:r>
-        <w:rPr>
-          <w:i/>
-          <w:sz w:val="18"/>
-          <w:szCs w:val="18"/>
-        </w:rPr>
         <w:t>Fuente: Autor</w:t>
       </w:r>
     </w:p>
     <w:p>
       <w:pPr>
-        <w:widowControl/>
-        <w:spacing w:line="360" w:lineRule="auto"/>
-        <w:jc w:val="center"/>
         <w:rPr>
           <w:lang w:eastAsia="ar-SA"/>
         </w:rPr>
@@ -42510,62 +43306,86 @@
         <w:rPr>
           <w:lang w:eastAsia="ar-SA"/>
         </w:rPr>
-        <w:t xml:space="preserve">La otra parte es la información </w:t>
+        <w:t xml:space="preserve">Para finalizar el menú se encuentra la opción de reportes donde se podrá exportar en </w:t>
       </w:r>
       <w:r>
         <w:rPr>
           <w:lang w:eastAsia="ar-SA"/>
         </w:rPr>
-        <w:t>académica</w:t>
-      </w:r>
+        <w:t xml:space="preserve">formato </w:t>
+      </w:r>
+      <w:proofErr w:type="spellStart"/>
       <w:r>
         <w:rPr>
           <w:lang w:eastAsia="ar-SA"/>
         </w:rPr>
-        <w:t xml:space="preserve">, la experiencia, la producción </w:t>
-      </w:r>
+        <w:t>pdf</w:t>
+      </w:r>
+      <w:proofErr w:type="spellEnd"/>
       <w:r>
         <w:rPr>
           <w:lang w:eastAsia="ar-SA"/>
         </w:rPr>
-        <w:t>intelectual</w:t>
-      </w:r>
-      <w:r>
+        <w:t xml:space="preserve"> el reporte RDC-54 y el RDC-26, con la información suministrada anteriormente por el docente.</w:t>
+      </w:r>
+    </w:p>
+    <w:p>
+      <w:pPr>
         <w:rPr>
           <w:lang w:eastAsia="ar-SA"/>
         </w:rPr>
-        <w:t xml:space="preserve"> e investigativa, la socialización de la investigación y la participación en eventos </w:t>
-      </w:r>
-      <w:r>
+      </w:pPr>
+    </w:p>
+    <w:p>
+      <w:pPr>
         <w:rPr>
           <w:lang w:eastAsia="ar-SA"/>
         </w:rPr>
-        <w:t>culturales</w:t>
-      </w:r>
+      </w:pPr>
       <w:r>
         <w:rPr>
           <w:lang w:eastAsia="ar-SA"/>
         </w:rPr>
-        <w:t xml:space="preserve"> o deportivos. Cada opción es despegable y en cada una de ellas se </w:t>
+        <w:t xml:space="preserve">Por </w:t>
       </w:r>
       <w:r>
         <w:rPr>
           <w:lang w:eastAsia="ar-SA"/>
         </w:rPr>
-        <w:t>encuentra</w:t>
+        <w:t>último</w:t>
       </w:r>
       <w:r>
         <w:rPr>
           <w:lang w:eastAsia="ar-SA"/>
         </w:rPr>
-        <w:t xml:space="preserve"> un listado de los registros, el botón para agregar uno nuevo y los botones de eliminar o editar respectivamente.</w:t>
-      </w:r>
-    </w:p>
-    <w:p>
-      <w:pPr>
+        <w:t xml:space="preserve"> el docente cierra sesión con la opción ubicada  </w:t>
+      </w:r>
+      <w:proofErr w:type="gramStart"/>
+      <w:r>
         <w:rPr>
           <w:lang w:eastAsia="ar-SA"/>
         </w:rPr>
+        <w:t>al</w:t>
+      </w:r>
+      <w:proofErr w:type="gramEnd"/>
+      <w:r>
+        <w:rPr>
+          <w:lang w:eastAsia="ar-SA"/>
+        </w:rPr>
+        <w:t xml:space="preserve"> aparte izquierda de la aplicación</w:t>
+      </w:r>
+      <w:r>
+        <w:rPr>
+          <w:lang w:eastAsia="ar-SA"/>
+        </w:rPr>
+        <w:t>.</w:t>
+      </w:r>
+    </w:p>
+    <w:p>
+      <w:pPr>
+        <w:rPr>
+          <w:lang w:eastAsia="ar-SA"/>
+        </w:rPr>
       </w:pPr>
     </w:p>
     <w:p>
@@ -42575,9 +43395,8 @@
           <w:lang w:eastAsia="ar-SA"/>
         </w:rPr>
       </w:pPr>
-      <w:bookmarkStart w:id="161" w:name="_Toc497514300"/>
-      <w:r>
-        <w:lastRenderedPageBreak/>
+      <w:bookmarkStart w:id="162" w:name="_Toc497514301"/>
+      <w:r>
         <w:t xml:space="preserve">Figura </w:t>
       </w:r>
       <w:fldSimple w:instr=" SEQ Figura \* ARABIC ">
@@ -42585,13 +43404,13 @@
           <w:rPr>
             <w:noProof/>
           </w:rPr>
-          <w:t>22</w:t>
+          <w:t>23</w:t>
         </w:r>
       </w:fldSimple>
       <w:r>
-        <w:t>. Información académica</w:t>
-      </w:r>
-      <w:bookmarkEnd w:id="161"/>
+        <w:t>. Cerrar sesión</w:t>
+      </w:r>
+      <w:bookmarkEnd w:id="162"/>
     </w:p>
     <w:p>
       <w:pPr>
@@ -42604,10 +43423,10 @@
           <w:noProof/>
         </w:rPr>
         <w:drawing>
-          <wp:inline distT="0" distB="0" distL="0" distR="0" wp14:anchorId="7F04F9CA" wp14:editId="7CEFB0C4">
-            <wp:extent cx="5612130" cy="1992630"/>
-            <wp:effectExtent l="0" t="0" r="7620" b="7620"/>
-            <wp:docPr id="27" name="Picture 27"/>
+          <wp:inline distT="0" distB="0" distL="0" distR="0" wp14:anchorId="125D4F1C" wp14:editId="20B09B0C">
+            <wp:extent cx="5612130" cy="375285"/>
+            <wp:effectExtent l="0" t="0" r="7620" b="5715"/>
+            <wp:docPr id="28" name="Picture 28"/>
             <wp:cNvGraphicFramePr>
               <a:graphicFrameLocks xmlns:a="http://schemas.openxmlformats.org/drawingml/2006/main" noChangeAspect="1"/>
             </wp:cNvGraphicFramePr>
@@ -42627,7 +43446,7 @@
                   <pic:spPr>
                     <a:xfrm>
                       <a:off x="0" y="0"/>
-                      <a:ext cx="5612130" cy="1992630"/>
+                      <a:ext cx="5612130" cy="375285"/>
                     </a:xfrm>
                     <a:prstGeom prst="rect">
                       <a:avLst/>
@@ -42642,13 +43461,6 @@
     </w:p>
     <w:p>
       <w:pPr>
-        <w:rPr>
-          <w:lang w:eastAsia="ar-SA"/>
-        </w:rPr>
-      </w:pPr>
-    </w:p>
-    <w:p>
-      <w:pPr>
         <w:widowControl/>
         <w:spacing w:line="360" w:lineRule="auto"/>
         <w:jc w:val="center"/>
@@ -42676,113 +43488,115 @@
     </w:p>
     <w:p>
       <w:pPr>
+        <w:tabs>
+          <w:tab w:val="left" w:pos="4650"/>
+        </w:tabs>
         <w:rPr>
           <w:lang w:eastAsia="ar-SA"/>
         </w:rPr>
       </w:pPr>
+      <w:commentRangeStart w:id="163"/>
       <w:r>
         <w:rPr>
           <w:lang w:eastAsia="ar-SA"/>
         </w:rPr>
-        <w:t xml:space="preserve">Para finalizar el menú se encuentra la opción de reportes donde se podrá exportar en </w:t>
+        <w:t>FALTA CREAR EL PERFIL DEL AUDITOR</w:t>
+      </w:r>
+      <w:commentRangeEnd w:id="163"/>
+      <w:r>
+        <w:rPr>
+          <w:rStyle w:val="CommentReference"/>
+        </w:rPr>
+        <w:commentReference w:id="163"/>
       </w:r>
       <w:r>
         <w:rPr>
           <w:lang w:eastAsia="ar-SA"/>
         </w:rPr>
-        <w:t xml:space="preserve">formato </w:t>
-      </w:r>
-      <w:r>
+        <w:tab/>
+      </w:r>
+    </w:p>
+    <w:p>
+      <w:pPr>
+        <w:tabs>
+          <w:tab w:val="left" w:pos="4650"/>
+        </w:tabs>
         <w:rPr>
           <w:lang w:eastAsia="ar-SA"/>
         </w:rPr>
-        <w:t>pdf el reporte RDC-54 y el RDC-26, con la información suministrada anteriormente por el docente.</w:t>
-      </w:r>
-    </w:p>
-    <w:p>
-      <w:pPr>
-        <w:rPr>
-          <w:lang w:eastAsia="ar-SA"/>
-        </w:rPr>
-      </w:pPr>
-    </w:p>
-    <w:p>
-      <w:pPr>
-        <w:rPr>
-          <w:lang w:eastAsia="ar-SA"/>
-        </w:rPr>
-      </w:pPr>
-      <w:r>
-        <w:rPr>
-          <w:lang w:eastAsia="ar-SA"/>
-        </w:rPr>
-        <w:t xml:space="preserve">Por </w:t>
-      </w:r>
-      <w:r>
-        <w:rPr>
-          <w:lang w:eastAsia="ar-SA"/>
-        </w:rPr>
-        <w:t>último</w:t>
-      </w:r>
-      <w:r>
-        <w:rPr>
-          <w:lang w:eastAsia="ar-SA"/>
-        </w:rPr>
-        <w:t xml:space="preserve"> el docente cierra sesión con la opción ubicada  al aparte izquierda de la aplicación</w:t>
-      </w:r>
-      <w:r>
-        <w:rPr>
-          <w:lang w:eastAsia="ar-SA"/>
-        </w:rPr>
-        <w:t>.</w:t>
-      </w:r>
-    </w:p>
-    <w:p>
-      <w:pPr>
-        <w:rPr>
-          <w:lang w:eastAsia="ar-SA"/>
-        </w:rPr>
-      </w:pPr>
-    </w:p>
-    <w:p>
-      <w:pPr>
-        <w:pStyle w:val="Caption"/>
-        <w:rPr>
-          <w:lang w:eastAsia="ar-SA"/>
-        </w:rPr>
-      </w:pPr>
-      <w:bookmarkStart w:id="162" w:name="_Toc497514301"/>
-      <w:r>
-        <w:t xml:space="preserve">Figura </w:t>
-      </w:r>
-      <w:fldSimple w:instr=" SEQ Figura \* ARABIC ">
-        <w:r>
-          <w:rPr>
-            <w:noProof/>
-          </w:rPr>
-          <w:t>23</w:t>
-        </w:r>
-      </w:fldSimple>
-      <w:r>
-        <w:t>. Cerrar sesión</w:t>
-      </w:r>
-      <w:bookmarkEnd w:id="162"/>
-    </w:p>
-    <w:p>
-      <w:pPr>
-        <w:rPr>
-          <w:lang w:eastAsia="ar-SA"/>
-        </w:rPr>
+      </w:pPr>
+    </w:p>
+    <w:p>
+      <w:pPr>
+        <w:spacing w:line="276" w:lineRule="auto"/>
+        <w:jc w:val="left"/>
+        <w:rPr>
+          <w:b/>
+        </w:rPr>
+      </w:pPr>
+      <w:r>
+        <w:rPr>
+          <w:b/>
+        </w:rPr>
+        <w:t>Modulo Auditor</w:t>
+      </w:r>
+    </w:p>
+    <w:p>
+      <w:pPr>
+        <w:spacing w:line="276" w:lineRule="auto"/>
+        <w:jc w:val="left"/>
+        <w:rPr>
+          <w:b/>
+        </w:rPr>
+      </w:pPr>
+    </w:p>
+    <w:p>
+      <w:pPr>
+        <w:spacing w:line="276" w:lineRule="auto"/>
+        <w:jc w:val="left"/>
+      </w:pPr>
+      <w:r>
+        <w:t xml:space="preserve">En este </w:t>
+      </w:r>
+      <w:proofErr w:type="spellStart"/>
+      <w:r>
+        <w:t>modulo</w:t>
+      </w:r>
+      <w:proofErr w:type="spellEnd"/>
+      <w:r>
+        <w:t xml:space="preserve"> se pueden visualizar los formatos RDC-54 y RDC-26. </w:t>
+      </w:r>
+    </w:p>
+    <w:p>
+      <w:pPr>
+        <w:spacing w:line="276" w:lineRule="auto"/>
+        <w:jc w:val="left"/>
+      </w:pPr>
+      <w:r>
+        <w:t>El auditor escoge la facultad y la coordinación de la cual quieren revisar el reporte.</w:t>
+      </w:r>
+    </w:p>
+    <w:p>
+      <w:pPr>
+        <w:spacing w:line="276" w:lineRule="auto"/>
+        <w:jc w:val="left"/>
+      </w:pPr>
+    </w:p>
+    <w:p>
+      <w:pPr>
+        <w:spacing w:line="276" w:lineRule="auto"/>
+        <w:jc w:val="left"/>
       </w:pPr>
       <w:r>
         <w:rPr>
           <w:noProof/>
         </w:rPr>
+        <w:lastRenderedPageBreak/>
         <w:drawing>
-          <wp:inline distT="0" distB="0" distL="0" distR="0" wp14:anchorId="125D4F1C" wp14:editId="20B09B0C">
-            <wp:extent cx="5612130" cy="375285"/>
+          <wp:inline distT="0" distB="0" distL="0" distR="0" wp14:anchorId="45CF6B9C" wp14:editId="4160299F">
+            <wp:extent cx="5612130" cy="2223135"/>
             <wp:effectExtent l="0" t="0" r="7620" b="5715"/>
-            <wp:docPr id="28" name="Picture 28"/>
+            <wp:docPr id="33" name="Imagen 33"/>
             <wp:cNvGraphicFramePr>
               <a:graphicFrameLocks xmlns:a="http://schemas.openxmlformats.org/drawingml/2006/main" noChangeAspect="1"/>
             </wp:cNvGraphicFramePr>
@@ -42802,168 +43616,6 @@
                   <pic:spPr>
                     <a:xfrm>
                       <a:off x="0" y="0"/>
-                      <a:ext cx="5612130" cy="375285"/>
-                    </a:xfrm>
-                    <a:prstGeom prst="rect">
-                      <a:avLst/>
-                    </a:prstGeom>
-                  </pic:spPr>
-                </pic:pic>
-              </a:graphicData>
-            </a:graphic>
-          </wp:inline>
-        </w:drawing>
-      </w:r>
-    </w:p>
-    <w:p>
-      <w:pPr>
-        <w:widowControl/>
-        <w:spacing w:line="360" w:lineRule="auto"/>
-        <w:jc w:val="center"/>
-        <w:rPr>
-          <w:i/>
-          <w:sz w:val="18"/>
-          <w:szCs w:val="18"/>
-        </w:rPr>
-      </w:pPr>
-      <w:r>
-        <w:rPr>
-          <w:i/>
-          <w:sz w:val="18"/>
-          <w:szCs w:val="18"/>
-        </w:rPr>
-        <w:t>Fuente: Autor</w:t>
-      </w:r>
-    </w:p>
-    <w:p>
-      <w:pPr>
-        <w:rPr>
-          <w:lang w:eastAsia="ar-SA"/>
-        </w:rPr>
-      </w:pPr>
-    </w:p>
-    <w:p>
-      <w:pPr>
-        <w:tabs>
-          <w:tab w:val="left" w:pos="4650"/>
-        </w:tabs>
-        <w:rPr>
-          <w:lang w:eastAsia="ar-SA"/>
-        </w:rPr>
-      </w:pPr>
-      <w:commentRangeStart w:id="163"/>
-      <w:r>
-        <w:rPr>
-          <w:lang w:eastAsia="ar-SA"/>
-        </w:rPr>
-        <w:t>FALTA CREAR EL PERFIL DEL AUDITOR</w:t>
-      </w:r>
-      <w:commentRangeEnd w:id="163"/>
-      <w:r>
-        <w:rPr>
-          <w:rStyle w:val="CommentReference"/>
-        </w:rPr>
-        <w:commentReference w:id="163"/>
-      </w:r>
-      <w:r>
-        <w:rPr>
-          <w:lang w:eastAsia="ar-SA"/>
-        </w:rPr>
-        <w:tab/>
-      </w:r>
-    </w:p>
-    <w:p>
-      <w:pPr>
-        <w:tabs>
-          <w:tab w:val="left" w:pos="4650"/>
-        </w:tabs>
-        <w:rPr>
-          <w:lang w:eastAsia="ar-SA"/>
-        </w:rPr>
-      </w:pPr>
-    </w:p>
-    <w:p>
-      <w:pPr>
-        <w:spacing w:line="276" w:lineRule="auto"/>
-        <w:jc w:val="left"/>
-        <w:rPr>
-          <w:b/>
-        </w:rPr>
-      </w:pPr>
-      <w:r>
-        <w:rPr>
-          <w:b/>
-        </w:rPr>
-        <w:t>Modulo Auditor</w:t>
-      </w:r>
-    </w:p>
-    <w:p>
-      <w:pPr>
-        <w:spacing w:line="276" w:lineRule="auto"/>
-        <w:jc w:val="left"/>
-        <w:rPr>
-          <w:b/>
-        </w:rPr>
-      </w:pPr>
-    </w:p>
-    <w:p>
-      <w:pPr>
-        <w:spacing w:line="276" w:lineRule="auto"/>
-        <w:jc w:val="left"/>
-      </w:pPr>
-      <w:r>
-        <w:t xml:space="preserve">En este modulo se pueden visualizar los formatos RDC-54 y RDC-26. </w:t>
-      </w:r>
-    </w:p>
-    <w:p>
-      <w:pPr>
-        <w:spacing w:line="276" w:lineRule="auto"/>
-        <w:jc w:val="left"/>
-      </w:pPr>
-      <w:r>
-        <w:t>El auditor escoge la facultad y la coordinación de la cual quieren revisar el reporte.</w:t>
-      </w:r>
-    </w:p>
-    <w:p>
-      <w:pPr>
-        <w:spacing w:line="276" w:lineRule="auto"/>
-        <w:jc w:val="left"/>
-      </w:pPr>
-    </w:p>
-    <w:p>
-      <w:pPr>
-        <w:spacing w:line="276" w:lineRule="auto"/>
-        <w:jc w:val="left"/>
-      </w:pPr>
-      <w:r>
-        <w:rPr>
-          <w:noProof/>
-        </w:rPr>
-        <w:lastRenderedPageBreak/>
-        <w:drawing>
-          <wp:inline distT="0" distB="0" distL="0" distR="0" wp14:anchorId="45CF6B9C" wp14:editId="4160299F">
-            <wp:extent cx="5612130" cy="2223135"/>
-            <wp:effectExtent l="0" t="0" r="7620" b="5715"/>
-            <wp:docPr id="33" name="Imagen 33"/>
-            <wp:cNvGraphicFramePr>
-              <a:graphicFrameLocks xmlns:a="http://schemas.openxmlformats.org/drawingml/2006/main" noChangeAspect="1"/>
-            </wp:cNvGraphicFramePr>
-            <a:graphic xmlns:a="http://schemas.openxmlformats.org/drawingml/2006/main">
-              <a:graphicData uri="http://schemas.openxmlformats.org/drawingml/2006/picture">
-                <pic:pic xmlns:pic="http://schemas.openxmlformats.org/drawingml/2006/picture">
-                  <pic:nvPicPr>
-                    <pic:cNvPr id="1" name=""/>
-                    <pic:cNvPicPr/>
-                  </pic:nvPicPr>
-                  <pic:blipFill>
-                    <a:blip r:embed="rId38"/>
-                    <a:stretch>
-                      <a:fillRect/>
-                    </a:stretch>
-                  </pic:blipFill>
-                  <pic:spPr>
-                    <a:xfrm>
-                      <a:off x="0" y="0"/>
                       <a:ext cx="5612130" cy="2223135"/>
                     </a:xfrm>
                     <a:prstGeom prst="rect">
@@ -42989,7 +43641,23 @@
         <w:jc w:val="left"/>
       </w:pPr>
       <w:r>
-        <w:t>En listado de los docentes se expande solo los docentes que tengan formatos realizados ya sean RDC-54 o RDC-26. Al dar click sobre el reporte podemos visualizar el pdf del Formato.</w:t>
+        <w:t xml:space="preserve">En listado de los docentes se expande solo los docentes que tengan formatos realizados ya sean RDC-54 o RDC-26. Al dar </w:t>
+      </w:r>
+      <w:proofErr w:type="spellStart"/>
+      <w:r>
+        <w:t>click</w:t>
+      </w:r>
+      <w:proofErr w:type="spellEnd"/>
+      <w:r>
+        <w:t xml:space="preserve"> sobre el reporte podemos visualizar el </w:t>
+      </w:r>
+      <w:proofErr w:type="spellStart"/>
+      <w:r>
+        <w:t>pdf</w:t>
+      </w:r>
+      <w:proofErr w:type="spellEnd"/>
+      <w:r>
+        <w:t xml:space="preserve"> del Formato.</w:t>
       </w:r>
     </w:p>
     <w:p>
@@ -43060,7 +43728,7 @@
           </mc:Choice>
           <mc:Fallback>
             <w:pict>
-              <v:rect w14:anchorId="3A3FE878" id="Rectangle 36" o:spid="_x0000_s1026" style="position:absolute;margin-left:348.45pt;margin-top:107.45pt;width:27pt;height:34.5pt;z-index:251660288;visibility:visible;mso-wrap-style:square;mso-wrap-distance-left:9pt;mso-wrap-distance-top:0;mso-wrap-distance-right:9pt;mso-wrap-distance-bottom:0;mso-position-horizontal:absolute;mso-position-horizontal-relative:text;mso-position-vertical:absolute;mso-position-vertical-relative:text;v-text-anchor:middle" o:gfxdata="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" fillcolor="#4f81bd [3204]" strokecolor="#243f60 [1604]" strokeweight="2pt"/>
+              <v:rect w14:anchorId="57C915AA" id="Rectangle 36" o:spid="_x0000_s1026" style="position:absolute;margin-left:348.45pt;margin-top:107.45pt;width:27pt;height:34.5pt;z-index:251660288;visibility:visible;mso-wrap-style:square;mso-wrap-distance-left:9pt;mso-wrap-distance-top:0;mso-wrap-distance-right:9pt;mso-wrap-distance-bottom:0;mso-position-horizontal:absolute;mso-position-horizontal-relative:text;mso-position-vertical:absolute;mso-position-vertical-relative:text;v-text-anchor:middle" o:gfxdata="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" fillcolor="#4f81bd [3204]" strokecolor="#243f60 [1604]" strokeweight="2pt"/>
             </w:pict>
           </mc:Fallback>
         </mc:AlternateContent>
@@ -43085,7 +43753,7 @@
                     <pic:cNvPicPr/>
                   </pic:nvPicPr>
                   <pic:blipFill>
-                    <a:blip r:embed="rId39"/>
+                    <a:blip r:embed="rId38"/>
                     <a:stretch>
                       <a:fillRect/>
                     </a:stretch>
@@ -43181,7 +43849,7 @@
           </mc:Choice>
           <mc:Fallback>
             <w:pict>
-              <v:rect w14:anchorId="204C4A59" id="Rectangle 37" o:spid="_x0000_s1026" style="position:absolute;margin-left:312.45pt;margin-top:29.55pt;width:25.5pt;height:22.5pt;z-index:251661312;visibility:visible;mso-wrap-style:square;mso-wrap-distance-left:9pt;mso-wrap-distance-top:0;mso-wrap-distance-right:9pt;mso-wrap-distance-bottom:0;mso-position-horizontal:absolute;mso-position-horizontal-relative:text;mso-position-vertical:absolute;mso-position-vertical-relative:text;v-text-anchor:middle" o:gfxdata="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" fillcolor="#4f81bd [3204]" strokecolor="#243f60 [1604]" strokeweight="2pt"/>
+              <v:rect w14:anchorId="353B4D79" id="Rectangle 37" o:spid="_x0000_s1026" style="position:absolute;margin-left:312.45pt;margin-top:29.55pt;width:25.5pt;height:22.5pt;z-index:251661312;visibility:visible;mso-wrap-style:square;mso-wrap-distance-left:9pt;mso-wrap-distance-top:0;mso-wrap-distance-right:9pt;mso-wrap-distance-bottom:0;mso-position-horizontal:absolute;mso-position-horizontal-relative:text;mso-position-vertical:absolute;mso-position-vertical-relative:text;v-text-anchor:middle" o:gfxdata="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" fillcolor="#4f81bd [3204]" strokecolor="#243f60 [1604]" strokeweight="2pt"/>
             </w:pict>
           </mc:Fallback>
         </mc:AlternateContent>
@@ -43206,7 +43874,7 @@
                     <pic:cNvPicPr/>
                   </pic:nvPicPr>
                   <pic:blipFill>
-                    <a:blip r:embed="rId40"/>
+                    <a:blip r:embed="rId39"/>
                     <a:stretch>
                       <a:fillRect/>
                     </a:stretch>
@@ -43232,9 +43900,7 @@
         <w:spacing w:line="276" w:lineRule="auto"/>
         <w:jc w:val="left"/>
       </w:pPr>
-      <w:bookmarkStart w:id="164" w:name="_GoBack"/>
-    </w:p>
-    <w:bookmarkEnd w:id="164"/>
+    </w:p>
     <w:p>
       <w:pPr>
         <w:spacing w:line="276" w:lineRule="auto"/>
@@ -43277,31 +43943,31 @@
           <w:b/>
         </w:rPr>
       </w:pPr>
-      <w:bookmarkStart w:id="165" w:name="_Toc238577521"/>
-      <w:bookmarkStart w:id="166" w:name="_Toc239009917"/>
-      <w:bookmarkStart w:id="167" w:name="_Toc239927473"/>
+      <w:bookmarkStart w:id="164" w:name="_Toc238577521"/>
+      <w:bookmarkStart w:id="165" w:name="_Toc239009917"/>
+      <w:bookmarkStart w:id="166" w:name="_Toc239927473"/>
       <w:r>
         <w:rPr>
           <w:b/>
         </w:rPr>
         <w:t xml:space="preserve">Historia de </w:t>
       </w:r>
+      <w:bookmarkEnd w:id="164"/>
       <w:bookmarkEnd w:id="165"/>
       <w:bookmarkEnd w:id="166"/>
-      <w:bookmarkEnd w:id="167"/>
-      <w:commentRangeStart w:id="168"/>
+      <w:commentRangeStart w:id="167"/>
       <w:r>
         <w:rPr>
           <w:b/>
         </w:rPr>
         <w:t>Versiones</w:t>
       </w:r>
-      <w:commentRangeEnd w:id="168"/>
+      <w:commentRangeEnd w:id="167"/>
       <w:r>
         <w:rPr>
           <w:rStyle w:val="CommentReference"/>
         </w:rPr>
-        <w:commentReference w:id="168"/>
+        <w:commentReference w:id="167"/>
       </w:r>
     </w:p>
     <w:p>
@@ -43452,6 +44118,9 @@
               <w:pStyle w:val="MNormal"/>
               <w:ind w:left="108"/>
             </w:pPr>
+            <w:r>
+              <w:t>28-08-2017</w:t>
+            </w:r>
           </w:p>
         </w:tc>
         <w:tc>
@@ -43468,6 +44137,9 @@
             <w:pPr>
               <w:pStyle w:val="MNormal"/>
             </w:pPr>
+            <w:r>
+              <w:t>1.0</w:t>
+            </w:r>
           </w:p>
         </w:tc>
         <w:tc>
@@ -43487,6 +44159,32 @@
                 <w:lang w:val="es-UY"/>
               </w:rPr>
             </w:pPr>
+            <w:r>
+              <w:rPr>
+                <w:lang w:val="es-UY"/>
+              </w:rPr>
+              <w:t xml:space="preserve">Se terminan los </w:t>
+            </w:r>
+            <w:proofErr w:type="spellStart"/>
+            <w:r>
+              <w:rPr>
+                <w:lang w:val="es-UY"/>
+              </w:rPr>
+              <w:t>CRUDs</w:t>
+            </w:r>
+            <w:proofErr w:type="spellEnd"/>
+            <w:r>
+              <w:rPr>
+                <w:lang w:val="es-UY"/>
+              </w:rPr>
+              <w:t xml:space="preserve"> </w:t>
+            </w:r>
+            <w:r>
+              <w:rPr>
+                <w:lang w:val="es-UY"/>
+              </w:rPr>
+              <w:t>y se les agrega los mensajes de confirmación.</w:t>
+            </w:r>
           </w:p>
         </w:tc>
         <w:tc>
@@ -43503,6 +44201,9 @@
             <w:pPr>
               <w:pStyle w:val="MNormal"/>
             </w:pPr>
+            <w:r>
+              <w:t xml:space="preserve"> Sandy cala</w:t>
+            </w:r>
           </w:p>
         </w:tc>
       </w:tr>
@@ -43524,6 +44225,12 @@
                 <w:lang w:val="es-UY"/>
               </w:rPr>
             </w:pPr>
+            <w:r>
+              <w:rPr>
+                <w:lang w:val="es-UY"/>
+              </w:rPr>
+              <w:t>27-09-2017</w:t>
+            </w:r>
           </w:p>
         </w:tc>
         <w:tc>
@@ -43540,6 +44247,9 @@
             <w:pPr>
               <w:pStyle w:val="MNormal"/>
             </w:pPr>
+            <w:r>
+              <w:t>1.1</w:t>
+            </w:r>
           </w:p>
         </w:tc>
         <w:tc>
@@ -43556,6 +44266,9 @@
             <w:pPr>
               <w:pStyle w:val="MNormal"/>
             </w:pPr>
+            <w:r>
+              <w:t>Se agrega la estructura necesaria para los RDC-54 y RDC-26</w:t>
+            </w:r>
           </w:p>
         </w:tc>
         <w:tc>
@@ -43572,6 +44285,9 @@
             <w:pPr>
               <w:pStyle w:val="MNormal"/>
             </w:pPr>
+            <w:r>
+              <w:t xml:space="preserve">  Elkin murillo</w:t>
+            </w:r>
           </w:p>
         </w:tc>
       </w:tr>
@@ -43590,6 +44306,9 @@
             <w:pPr>
               <w:pStyle w:val="MNormal"/>
             </w:pPr>
+            <w:r>
+              <w:t>29-10-2017</w:t>
+            </w:r>
           </w:p>
         </w:tc>
         <w:tc>
@@ -43606,6 +44325,9 @@
             <w:pPr>
               <w:pStyle w:val="MNormal"/>
             </w:pPr>
+            <w:r>
+              <w:t>1.2</w:t>
+            </w:r>
           </w:p>
         </w:tc>
         <w:tc>
@@ -43622,6 +44344,9 @@
             <w:pPr>
               <w:pStyle w:val="MNormal"/>
             </w:pPr>
+            <w:r>
+              <w:t>Se agrega el nuevo rol de auditor, RDC-54 Y RDC-26 se pueden exportar a PDF.</w:t>
+            </w:r>
           </w:p>
         </w:tc>
         <w:tc>
@@ -43637,10 +44362,18 @@
           <w:p>
             <w:pPr>
               <w:pStyle w:val="MNormal"/>
-              <w:rPr>
-                <w:lang w:val="es-UY"/>
-              </w:rPr>
-            </w:pPr>
+            </w:pPr>
+            <w:r>
+              <w:t xml:space="preserve"> Elkin murillo</w:t>
+            </w:r>
+          </w:p>
+          <w:p>
+            <w:pPr>
+              <w:pStyle w:val="MNormal"/>
+            </w:pPr>
+            <w:r>
+              <w:t xml:space="preserve"> Sandy cala</w:t>
+            </w:r>
           </w:p>
         </w:tc>
       </w:tr>
@@ -43935,8 +44668,8 @@
           <w:szCs w:val="24"/>
         </w:rPr>
       </w:pPr>
-      <w:bookmarkStart w:id="169" w:name="_Toc497478925"/>
-      <w:bookmarkStart w:id="170" w:name="_Toc497479968"/>
+      <w:bookmarkStart w:id="168" w:name="_Toc497478925"/>
+      <w:bookmarkStart w:id="169" w:name="_Toc497479968"/>
     </w:p>
     <w:p>
       <w:pPr>
@@ -43950,11 +44683,11 @@
       <w:pPr>
         <w:pStyle w:val="Heading3"/>
       </w:pPr>
-      <w:bookmarkStart w:id="171" w:name="_Toc239927481"/>
+      <w:bookmarkStart w:id="170" w:name="_Toc239927481"/>
       <w:r>
         <w:t>3.4.1 Requerimientos para verificar</w:t>
       </w:r>
-      <w:bookmarkEnd w:id="171"/>
+      <w:bookmarkEnd w:id="170"/>
     </w:p>
     <w:p>
       <w:r>
@@ -43974,13 +44707,15 @@
         </w:numPr>
         <w:ind w:left="426" w:hanging="426"/>
       </w:pPr>
-      <w:commentRangeStart w:id="172"/>
+      <w:commentRangeStart w:id="171"/>
       <w:r>
         <w:t>Registrarse</w:t>
       </w:r>
       <w:r>
         <w:t xml:space="preserve"> con credenciales de docente.</w:t>
       </w:r>
+      <w:bookmarkStart w:id="172" w:name="_GoBack"/>
+      <w:bookmarkEnd w:id="172"/>
     </w:p>
     <w:p>
       <w:pPr>
@@ -44018,23 +44753,33 @@
         <w:ind w:left="426" w:hanging="426"/>
       </w:pPr>
       <w:r>
-        <w:t>Se podrá acceder a dicha aplicación desde los siguientes browsers</w:t>
-      </w:r>
+        <w:t xml:space="preserve">Se podrá acceder a dicha aplicación desde los siguientes </w:t>
+      </w:r>
+      <w:proofErr w:type="spellStart"/>
+      <w:r>
+        <w:t>browsers</w:t>
+      </w:r>
+      <w:proofErr w:type="gramStart"/>
       <w:r>
         <w:t>:</w:t>
       </w:r>
       <w:r>
-        <w:t>Mozilla Firefox, Safari y Chrome.</w:t>
+        <w:t>Mozilla</w:t>
+      </w:r>
+      <w:proofErr w:type="spellEnd"/>
+      <w:proofErr w:type="gramEnd"/>
+      <w:r>
+        <w:t xml:space="preserve"> Firefox, Safari y Chrome.</w:t>
       </w:r>
       <w:r>
         <w:t xml:space="preserve"> </w:t>
       </w:r>
-      <w:commentRangeEnd w:id="172"/>
+      <w:commentRangeEnd w:id="171"/>
       <w:r>
         <w:rPr>
           <w:rStyle w:val="CommentReference"/>
         </w:rPr>
-        <w:commentReference w:id="172"/>
+        <w:commentReference w:id="171"/>
       </w:r>
     </w:p>
     <w:p/>
@@ -44060,7 +44805,15 @@
     </w:p>
     <w:p>
       <w:r>
-        <w:t>Se indicarán las técnicas usadas y el criterio para saber cuando una prueba se completó (criterio de aceptación).</w:t>
+        <w:t xml:space="preserve">Se indicarán las técnicas usadas y el criterio para saber </w:t>
+      </w:r>
+      <w:proofErr w:type="spellStart"/>
+      <w:r>
+        <w:t>cuando</w:t>
+      </w:r>
+      <w:proofErr w:type="spellEnd"/>
+      <w:r>
+        <w:t xml:space="preserve"> una prueba se completó (criterio de aceptación).</w:t>
       </w:r>
     </w:p>
     <w:p>
@@ -44080,171 +44833,174 @@
     </w:p>
     <w:p>
       <w:r>
-        <w:t xml:space="preserve">La prueba de funcionalidad se enfoca en requerimientos para verificar que se corresponden directamente a casos de usos o funciones y reglas del negocio. Los </w:t>
-      </w:r>
+        <w:t>La prueba de funcionalidad se enfoca en requerimientos para verificar que se corresponden directamente a casos de usos o funciones y reglas del negocio. Los objetivos de estas pruebas son verificar la aceptación de los datos, el proceso, la recuperación y la implementación correcta de las reglas del negocio.</w:t>
+      </w:r>
+    </w:p>
+    <w:p>
+      <w:pPr>
+        <w:pStyle w:val="Heading4"/>
+      </w:pPr>
+      <w:bookmarkStart w:id="176" w:name="_Toc239927485"/>
+      <w:r>
+        <w:t xml:space="preserve">3.4.2.2 </w:t>
+      </w:r>
+      <w:r>
+        <w:t xml:space="preserve">Prueba de Ciclo </w:t>
+      </w:r>
+      <w:r>
+        <w:t>del</w:t>
+      </w:r>
+      <w:r>
+        <w:t xml:space="preserve"> Negocio</w:t>
+      </w:r>
+      <w:bookmarkEnd w:id="176"/>
+    </w:p>
+    <w:p>
+      <w:r>
+        <w:t xml:space="preserve">Esta prueba debe simular las actividades realizadas en el proyecto en el tiempo. Se debe ejecutar transacciones y actividades que ocurrirían en </w:t>
+      </w:r>
+      <w:r>
+        <w:t xml:space="preserve">un </w:t>
+      </w:r>
+      <w:r>
+        <w:t xml:space="preserve">período de </w:t>
+      </w:r>
+      <w:r>
+        <w:t>tiempo</w:t>
+      </w:r>
+      <w:r>
+        <w:t>. Esto incluye todos los ciclos diarios, semanales y mensuales y eventos que son sensibles a la fecha.</w:t>
+      </w:r>
+    </w:p>
+    <w:p>
+      <w:r>
+        <w:t xml:space="preserve">En este caso, el único requerimiento que determina un ciclo diario es el resumen por día de las noticias comentadas. </w:t>
+      </w:r>
+    </w:p>
+    <w:p/>
+    <w:p>
+      <w:pPr>
+        <w:pStyle w:val="Heading4"/>
+      </w:pPr>
+      <w:bookmarkStart w:id="177" w:name="_Toc239927486"/>
+      <w:r>
+        <w:t xml:space="preserve">3.4.2.3 </w:t>
+      </w:r>
+      <w:r>
+        <w:t>Prueba de Interfaz de Usuario</w:t>
+      </w:r>
+      <w:bookmarkEnd w:id="177"/>
+    </w:p>
+    <w:p>
+      <w:r>
+        <w:t>Esta prueba verifica que la interfaz de usuario proporcione al usuario el acceso y navegación a través de las funciones apropiadas. Además asegura que los objetos presentes en la interfaz de usuario se muestren como se espera y conforme a los estándares establecidos por la empresa o de la industria.</w:t>
+      </w:r>
+    </w:p>
+    <w:p/>
+    <w:p>
+      <w:pPr>
+        <w:pStyle w:val="Heading4"/>
+      </w:pPr>
+      <w:bookmarkStart w:id="178" w:name="_Toc239927487"/>
+      <w:r>
+        <w:t xml:space="preserve">3.4.2.4 </w:t>
+      </w:r>
+      <w:r>
+        <w:t>Prueba de Performance</w:t>
+      </w:r>
+      <w:bookmarkEnd w:id="178"/>
+    </w:p>
+    <w:p>
+      <w:r>
+        <w:t>En esta prueba se miden y evalúan los tiempos de respuesta, los tiempos de transacción y otros requerimientos sensitivos al tiempo. El objetivo de la prueba es verificar que se logren los requerimientos de performance. La prueba de performance es implementada y ejecutada para poner a punto los destinos de pruebas de performance como función de condiciones de trabajo o configuraciones de hardware. Para este sistema, las pruebas de performance son respecto a los tiempos de carga para las páginas.</w:t>
+      </w:r>
+    </w:p>
+    <w:p/>
+    <w:p>
+      <w:pPr>
+        <w:pStyle w:val="Heading4"/>
+      </w:pPr>
+      <w:bookmarkStart w:id="179" w:name="_Toc239927488"/>
+      <w:r>
+        <w:t xml:space="preserve">3.4.2.5 </w:t>
+      </w:r>
+      <w:r>
+        <w:t>Prueba de Carga</w:t>
+      </w:r>
+      <w:bookmarkEnd w:id="179"/>
+    </w:p>
+    <w:p>
+      <w:r>
+        <w:t>Objetivo de la prueba</w:t>
+      </w:r>
+    </w:p>
+    <w:p>
+      <w:r>
+        <w:t xml:space="preserve">Verificar que el sistema responderá adecuadamente bajo condiciones de carga importantes que simulen lo </w:t>
+      </w:r>
+      <w:r>
+        <w:t>más</w:t>
+      </w:r>
+      <w:r>
+        <w:t xml:space="preserve"> realista posible un escenario real al que se podría enfrentar el sistema en producción. El objetivo es determinar la cantidad </w:t>
+      </w:r>
+      <w:r>
+        <w:t>más</w:t>
+      </w:r>
+      <w:r>
+        <w:t xml:space="preserve"> razonable de usuarios que puede soportar un nodo, para luego extrapolar a varios nodos simultáneamente.</w:t>
+      </w:r>
+    </w:p>
+    <w:p>
+      <w:pPr>
+        <w:rPr>
+          <w:i/>
+        </w:rPr>
+      </w:pPr>
+    </w:p>
+    <w:p>
+      <w:pPr>
+        <w:pStyle w:val="Heading4"/>
+      </w:pPr>
+      <w:bookmarkStart w:id="180" w:name="_Toc239927489"/>
       <w:r>
         <w:lastRenderedPageBreak/>
-        <w:t>objetivos de estas pruebas son verificar la aceptación de los datos, el proceso, la recuperación y la implementación correcta de las reglas del negocio.</w:t>
-      </w:r>
-    </w:p>
+        <w:t xml:space="preserve">3.4.2.6 </w:t>
+      </w:r>
+      <w:r>
+        <w:t>Prueba de Esfuerzo</w:t>
+      </w:r>
+      <w:bookmarkEnd w:id="180"/>
+    </w:p>
+    <w:p>
+      <w:r>
+        <w:t xml:space="preserve">Las pruebas de stress serán similares a las de carga, pero con la diferencia que en vez de simular una carga balanceada, se simularán condiciones límite, como por ejemplo, el </w:t>
+      </w:r>
+      <w:proofErr w:type="spellStart"/>
+      <w:r>
+        <w:t>logueo</w:t>
+      </w:r>
+      <w:proofErr w:type="spellEnd"/>
+      <w:r>
+        <w:t xml:space="preserve"> repentino de muchos usuarios. La búsqueda simultanea de distintas noticias filtradas por </w:t>
+      </w:r>
+      <w:proofErr w:type="spellStart"/>
+      <w:r>
+        <w:rPr>
+          <w:i/>
+        </w:rPr>
+        <w:t>tags</w:t>
+      </w:r>
+      <w:proofErr w:type="spellEnd"/>
+      <w:r>
+        <w:t>, la subida de noticias a la vez, etc. El objetivo es encontrar un límite a las capacidades del sistema.</w:t>
+      </w:r>
+    </w:p>
+    <w:p/>
     <w:p>
       <w:pPr>
         <w:pStyle w:val="Heading4"/>
       </w:pPr>
-      <w:bookmarkStart w:id="176" w:name="_Toc239927485"/>
-      <w:r>
-        <w:t xml:space="preserve">3.4.2.2 </w:t>
-      </w:r>
-      <w:r>
-        <w:t xml:space="preserve">Prueba de Ciclo </w:t>
-      </w:r>
-      <w:r>
-        <w:t>del</w:t>
-      </w:r>
-      <w:r>
-        <w:t xml:space="preserve"> Negocio</w:t>
-      </w:r>
-      <w:bookmarkEnd w:id="176"/>
-    </w:p>
-    <w:p>
-      <w:r>
-        <w:t xml:space="preserve">Esta prueba debe simular las actividades realizadas en el proyecto en el tiempo. Se debe ejecutar transacciones y actividades que ocurrirían en </w:t>
-      </w:r>
-      <w:r>
-        <w:t xml:space="preserve">un </w:t>
-      </w:r>
-      <w:r>
-        <w:t xml:space="preserve">período de </w:t>
-      </w:r>
-      <w:r>
-        <w:t>tiempo</w:t>
-      </w:r>
-      <w:r>
-        <w:t>. Esto incluye todos los ciclos diarios, semanales y mensuales y eventos que son sensibles a la fecha.</w:t>
-      </w:r>
-    </w:p>
-    <w:p>
-      <w:r>
-        <w:t xml:space="preserve">En este caso, el único requerimiento que determina un ciclo diario es el resumen por día de las noticias comentadas. </w:t>
-      </w:r>
-    </w:p>
-    <w:p/>
-    <w:p>
-      <w:pPr>
-        <w:pStyle w:val="Heading4"/>
-      </w:pPr>
-      <w:bookmarkStart w:id="177" w:name="_Toc239927486"/>
-      <w:r>
-        <w:t xml:space="preserve">3.4.2.3 </w:t>
-      </w:r>
-      <w:r>
-        <w:t>Prueba de Interfaz de Usuario</w:t>
-      </w:r>
-      <w:bookmarkEnd w:id="177"/>
-    </w:p>
-    <w:p>
-      <w:r>
-        <w:t>Esta prueba verifica que la interfaz de usuario proporcione al usuario el acceso y navegación a través de las funciones apropiadas. Además asegura que los objetos presentes en la interfaz de usuario se muestren como se espera y conforme a los estándares establecidos por la empresa o de la industria.</w:t>
-      </w:r>
-    </w:p>
-    <w:p/>
-    <w:p>
-      <w:pPr>
-        <w:pStyle w:val="Heading4"/>
-      </w:pPr>
-      <w:bookmarkStart w:id="178" w:name="_Toc239927487"/>
-      <w:r>
-        <w:t xml:space="preserve">3.4.2.4 </w:t>
-      </w:r>
-      <w:r>
-        <w:t>Prueba de Performance</w:t>
-      </w:r>
-      <w:bookmarkEnd w:id="178"/>
-    </w:p>
-    <w:p>
-      <w:r>
-        <w:t>En esta prueba se miden y evalúan los tiempos de respuesta, los tiempos de transacción y otros requerimientos sensitivos al tiempo. El objetivo de la prueba es verificar que se logren los requerimientos de performance. La prueba de performance es implementada y ejecutada para poner a punto los destinos de pruebas de performance como función de condiciones de trabajo o configuraciones de hardware. Para este sistema, las pruebas de performance son respecto a los tiempos de carga para las páginas.</w:t>
-      </w:r>
-    </w:p>
-    <w:p/>
-    <w:p>
-      <w:pPr>
-        <w:pStyle w:val="Heading4"/>
-      </w:pPr>
-      <w:bookmarkStart w:id="179" w:name="_Toc239927488"/>
-      <w:r>
-        <w:t xml:space="preserve">3.4.2.5 </w:t>
-      </w:r>
-      <w:r>
-        <w:t>Prueba de Carga</w:t>
-      </w:r>
-      <w:bookmarkEnd w:id="179"/>
-    </w:p>
-    <w:p>
-      <w:r>
-        <w:t>Objetivo de la prueba</w:t>
-      </w:r>
-    </w:p>
-    <w:p>
-      <w:r>
-        <w:t xml:space="preserve">Verificar que el sistema responderá adecuadamente bajo condiciones de carga importantes que simulen lo </w:t>
-      </w:r>
-      <w:r>
-        <w:t>más</w:t>
-      </w:r>
-      <w:r>
-        <w:t xml:space="preserve"> realista posible un escenario real al que se podría enfrentar el sistema en producción. El objetivo es determinar la cantidad </w:t>
-      </w:r>
-      <w:r>
-        <w:t>más</w:t>
-      </w:r>
-      <w:r>
-        <w:t xml:space="preserve"> razonable de usuarios que puede soportar un nodo, para luego extrapolar a varios nodos simultáneamente.</w:t>
-      </w:r>
-    </w:p>
-    <w:p>
-      <w:pPr>
-        <w:rPr>
-          <w:i/>
-        </w:rPr>
-      </w:pPr>
-    </w:p>
-    <w:p>
-      <w:pPr>
-        <w:pStyle w:val="Heading4"/>
-      </w:pPr>
-      <w:bookmarkStart w:id="180" w:name="_Toc239927489"/>
-      <w:r>
-        <w:t xml:space="preserve">3.4.2.6 </w:t>
-      </w:r>
-      <w:r>
-        <w:t>Prueba de Esfuerzo</w:t>
-      </w:r>
-      <w:bookmarkEnd w:id="180"/>
-    </w:p>
-    <w:p>
-      <w:r>
-        <w:t xml:space="preserve">Las pruebas de stress serán similares a las de carga, pero con la diferencia que en vez de simular una carga balanceada, se simularán condiciones límite, como por ejemplo, el logueo repentino de muchos usuarios. La búsqueda simultanea de distintas noticias filtradas por </w:t>
-      </w:r>
-      <w:r>
-        <w:rPr>
-          <w:i/>
-        </w:rPr>
-        <w:t>tags</w:t>
-      </w:r>
-      <w:r>
-        <w:t xml:space="preserve">, la subida de noticias a la vez, etc. El objetivo es encontrar un límite a las </w:t>
-      </w:r>
-      <w:r>
-        <w:lastRenderedPageBreak/>
-        <w:t>capacidades del sistema.</w:t>
-      </w:r>
-    </w:p>
-    <w:p/>
-    <w:p>
-      <w:pPr>
-        <w:pStyle w:val="Heading4"/>
-      </w:pPr>
       <w:bookmarkStart w:id="181" w:name="_Toc239927490"/>
       <w:r>
         <w:t xml:space="preserve">3.4.2.7 </w:t>
@@ -44256,7 +45012,23 @@
     </w:p>
     <w:p>
       <w:r>
-        <w:t>No aplica ya que la plataforma Windows Azure se compromete a dar un servicio de storage altamente escalable a las aplicaciones que corren dentro de la nube.</w:t>
+        <w:t xml:space="preserve">No aplica ya que la plataforma Windows </w:t>
+      </w:r>
+      <w:proofErr w:type="spellStart"/>
+      <w:r>
+        <w:t>Azure</w:t>
+      </w:r>
+      <w:proofErr w:type="spellEnd"/>
+      <w:r>
+        <w:t xml:space="preserve"> se compromete a dar un servicio de </w:t>
+      </w:r>
+      <w:proofErr w:type="spellStart"/>
+      <w:r>
+        <w:t>storage</w:t>
+      </w:r>
+      <w:proofErr w:type="spellEnd"/>
+      <w:r>
+        <w:t xml:space="preserve"> altamente escalable a las aplicaciones que corren dentro de la nube.</w:t>
       </w:r>
       <w:commentRangeEnd w:id="173"/>
       <w:r>
@@ -44357,12 +45129,40 @@
     </w:p>
     <w:p>
       <w:r>
-        <w:t>Al igual que en casos anteriores, la plataforma Windows Azure provee mecanismos de alta disponibilidad para los servicios que estén alojados en la nube, teniendo réplicas de las máquinas virtuales de los servidores en máquinas físicamente distintas y en dominios de fallas diferentes. Esto mejora la disponibilidad del sistema en cuanto a caídas de los servidores.</w:t>
-      </w:r>
-    </w:p>
-    <w:p>
-      <w:r>
-        <w:t>En cuanto a recuperación de los datos, el servicio de storage de Windows Azure realiza 3 copias de toda la información que se mueve en una cuenta, y asegura la alta disponibilidad de esta para los servicios que corren en la nube.</w:t>
+        <w:t xml:space="preserve">Al igual que en casos anteriores, la plataforma Windows </w:t>
+      </w:r>
+      <w:proofErr w:type="spellStart"/>
+      <w:r>
+        <w:t>Azure</w:t>
+      </w:r>
+      <w:proofErr w:type="spellEnd"/>
+      <w:r>
+        <w:t xml:space="preserve"> provee mecanismos de alta disponibilidad para los servicios que estén alojados en la nube, teniendo réplicas de las máquinas virtuales de los servidores en máquinas físicamente distintas y en dominios de fallas diferentes. Esto mejora la disponibilidad del sistema en cuanto a caídas de los </w:t>
+      </w:r>
+      <w:r>
+        <w:lastRenderedPageBreak/>
+        <w:t>servidores.</w:t>
+      </w:r>
+    </w:p>
+    <w:p>
+      <w:r>
+        <w:t xml:space="preserve">En cuanto a recuperación de los datos, el servicio de </w:t>
+      </w:r>
+      <w:proofErr w:type="spellStart"/>
+      <w:r>
+        <w:t>storage</w:t>
+      </w:r>
+      <w:proofErr w:type="spellEnd"/>
+      <w:r>
+        <w:t xml:space="preserve"> de Windows </w:t>
+      </w:r>
+      <w:proofErr w:type="spellStart"/>
+      <w:r>
+        <w:t>Azure</w:t>
+      </w:r>
+      <w:proofErr w:type="spellEnd"/>
+      <w:r>
+        <w:t xml:space="preserve"> realiza 3 copias de toda la información que se mueve en una cuenta, y asegura la alta disponibilidad de esta para los servicios que corren en la nube.</w:t>
       </w:r>
     </w:p>
     <w:p>
@@ -44377,7 +45177,6 @@
       </w:pPr>
       <w:bookmarkStart w:id="184" w:name="_Toc239927493"/>
       <w:r>
-        <w:lastRenderedPageBreak/>
         <w:t>3.4.2.10 Prueba de Configuración</w:t>
       </w:r>
       <w:bookmarkEnd w:id="184"/>
@@ -44406,11 +45205,33 @@
       <w:r>
         <w:t>El cliente no requiere que el sistema sea instalado realmente. Una instalación</w:t>
       </w:r>
+      <w:proofErr w:type="spellStart"/>
       <w:r>
         <w:rPr>
           <w:lang w:val="es-UY"/>
         </w:rPr>
-        <w:t>ón real requiere que se paguen los costos requeridos para subir el sistema a los datacenters de Microsoft que dan soporte a la nube.</w:t>
+        <w:t>ón</w:t>
+      </w:r>
+      <w:proofErr w:type="spellEnd"/>
+      <w:r>
+        <w:rPr>
+          <w:lang w:val="es-UY"/>
+        </w:rPr>
+        <w:t xml:space="preserve"> real requiere que se paguen los costos requeridos para subir el sistema a los </w:t>
+      </w:r>
+      <w:proofErr w:type="spellStart"/>
+      <w:r>
+        <w:rPr>
+          <w:lang w:val="es-UY"/>
+        </w:rPr>
+        <w:t>datacenters</w:t>
+      </w:r>
+      <w:proofErr w:type="spellEnd"/>
+      <w:r>
+        <w:rPr>
+          <w:lang w:val="es-UY"/>
+        </w:rPr>
+        <w:t xml:space="preserve"> de Microsoft que dan soporte a la nube.</w:t>
       </w:r>
     </w:p>
     <w:p>
@@ -44478,11 +45299,10 @@
         </w:rPr>
       </w:pPr>
       <w:r>
-        <w:lastRenderedPageBreak/>
         <w:t>RESULTADOS</w:t>
       </w:r>
+      <w:bookmarkEnd w:id="168"/>
       <w:bookmarkEnd w:id="169"/>
-      <w:bookmarkEnd w:id="170"/>
     </w:p>
     <w:p>
       <w:pPr>
@@ -45884,7 +46704,7 @@
                     <pic:cNvPicPr preferRelativeResize="0"/>
                   </pic:nvPicPr>
                   <pic:blipFill>
-                    <a:blip r:embed="rId41"/>
+                    <a:blip r:embed="rId40"/>
                     <a:srcRect l="15498" r="13057"/>
                     <a:stretch>
                       <a:fillRect/>
@@ -46670,7 +47490,7 @@
       </w:r>
     </w:p>
   </w:comment>
-  <w:comment w:id="168" w:author="elkin" w:date="2017-11-03T23:36:00Z" w:initials="e">
+  <w:comment w:id="167" w:author="elkin" w:date="2017-11-03T23:36:00Z" w:initials="e">
     <w:p>
       <w:pPr>
         <w:pStyle w:val="CommentText"/>
@@ -46682,11 +47502,19 @@
         <w:annotationRef/>
       </w:r>
       <w:r>
-        <w:t>Revisar en el git en que momentos la aplicación llego a un punto estable y agregarlo a la tabla</w:t>
+        <w:t xml:space="preserve">Revisar en el </w:t>
+      </w:r>
+      <w:proofErr w:type="spellStart"/>
+      <w:r>
+        <w:t>git</w:t>
+      </w:r>
+      <w:proofErr w:type="spellEnd"/>
+      <w:r>
+        <w:t xml:space="preserve"> en que momentos la aplicación llego a un punto estable y agregarlo a la tabla</w:t>
       </w:r>
     </w:p>
   </w:comment>
-  <w:comment w:id="172" w:author="elkin" w:date="2017-11-04T00:07:00Z" w:initials="e">
+  <w:comment w:id="171" w:author="elkin" w:date="2017-11-04T00:07:00Z" w:initials="e">
     <w:p>
       <w:pPr>
         <w:pStyle w:val="CommentText"/>
@@ -46698,8 +47526,21 @@
         <w:annotationRef/>
       </w:r>
       <w:r>
-        <w:t>Agregar las acciones mas importantes de la aplicaicon</w:t>
-      </w:r>
+        <w:t xml:space="preserve">Agregar las acciones </w:t>
+      </w:r>
+      <w:proofErr w:type="spellStart"/>
+      <w:r>
+        <w:t>mas</w:t>
+      </w:r>
+      <w:proofErr w:type="spellEnd"/>
+      <w:r>
+        <w:t xml:space="preserve"> importantes de la </w:t>
+      </w:r>
+      <w:proofErr w:type="spellStart"/>
+      <w:r>
+        <w:t>aplicaicon</w:t>
+      </w:r>
+      <w:proofErr w:type="spellEnd"/>
     </w:p>
   </w:comment>
   <w:comment w:id="173" w:author="elkin" w:date="2017-11-04T00:06:00Z" w:initials="e">
@@ -47155,7 +47996,7 @@
               <w:sz w:val="16"/>
               <w:szCs w:val="16"/>
             </w:rPr>
-            <w:t>68</w:t>
+            <w:t>82</w:t>
           </w:r>
           <w:r>
             <w:rPr>
@@ -53009,7 +53850,7 @@
 </file>
 
 <file path=customXml/itemProps1.xml><?xml version="1.0" encoding="utf-8"?>
-<ds:datastoreItem xmlns:ds="http://schemas.openxmlformats.org/officeDocument/2006/customXml" ds:itemID="{65FAA85B-0E58-4C77-A54C-057340F417C6}">
+<ds:datastoreItem xmlns:ds="http://schemas.openxmlformats.org/officeDocument/2006/customXml" ds:itemID="{17CC38DB-2F77-4953-B6C5-341FBA7559D0}">
   <ds:schemaRefs>
     <ds:schemaRef ds:uri="http://schemas.openxmlformats.org/officeDocument/2006/bibliography"/>
   </ds:schemaRefs>

</xml_diff>